<commit_message>
pre-caching and image lazy load
</commit_message>
<xml_diff>
--- a/allotment-notes.docx
+++ b/allotment-notes.docx
@@ -4051,6 +4051,4482 @@
           <w:lang w:val="en-GB" w:eastAsia="en-GB" w:bidi="ar-SA"/>
         </w:rPr>
         <w:t>}</w:t>
+      </w:r>
+    </w:p>
+    <w:p/>
+    <w:p/>
+    <w:p>
+      <w:pPr>
+        <w:shd w:val="clear" w:color="auto" w:fill="1E1E1E"/>
+        <w:spacing w:line="173" w:lineRule="atLeast"/>
+        <w:rPr>
+          <w:rFonts w:ascii="Consolas" w:eastAsia="Times New Roman" w:hAnsi="Consolas" w:cs="Consolas"/>
+          <w:color w:val="D4D4D4"/>
+          <w:sz w:val="13"/>
+          <w:szCs w:val="13"/>
+          <w:lang w:val="en-GB" w:eastAsia="en-GB" w:bidi="ar-SA"/>
+        </w:rPr>
+      </w:pPr>
+      <w:r>
+        <w:rPr>
+          <w:rFonts w:ascii="Consolas" w:eastAsia="Times New Roman" w:hAnsi="Consolas" w:cs="Consolas"/>
+          <w:color w:val="D4D4D4"/>
+          <w:sz w:val="13"/>
+          <w:szCs w:val="13"/>
+          <w:lang w:val="en-GB" w:eastAsia="en-GB" w:bidi="ar-SA"/>
+        </w:rPr>
+        <w:t>//</w:t>
+      </w:r>
+      <w:r>
+        <w:rPr>
+          <w:rFonts w:ascii="Consolas" w:eastAsia="Times New Roman" w:hAnsi="Consolas" w:cs="Consolas"/>
+          <w:color w:val="D4D4D4"/>
+          <w:sz w:val="13"/>
+          <w:szCs w:val="13"/>
+          <w:lang w:val="en-GB" w:eastAsia="en-GB" w:bidi="ar-SA"/>
+        </w:rPr>
+        <w:t>   </w:t>
+      </w:r>
+      <w:r>
+        <w:rPr>
+          <w:rFonts w:ascii="Consolas" w:eastAsia="Times New Roman" w:hAnsi="Consolas" w:cs="Consolas"/>
+          <w:color w:val="D4D4D4"/>
+          <w:sz w:val="13"/>
+          <w:szCs w:val="13"/>
+          <w:lang w:val="en-GB" w:eastAsia="en-GB" w:bidi="ar-SA"/>
+        </w:rPr>
+        <w:t>Pre-caching not working</w:t>
+      </w:r>
+      <w:r>
+        <w:rPr>
+          <w:rFonts w:ascii="Consolas" w:eastAsia="Times New Roman" w:hAnsi="Consolas" w:cs="Consolas"/>
+          <w:color w:val="D4D4D4"/>
+          <w:sz w:val="13"/>
+          <w:szCs w:val="13"/>
+          <w:lang w:val="en-GB" w:eastAsia="en-GB" w:bidi="ar-SA"/>
+        </w:rPr>
+        <w:t xml:space="preserve"> (App.jsx)</w:t>
+      </w:r>
+    </w:p>
+    <w:p>
+      <w:pPr>
+        <w:shd w:val="clear" w:color="auto" w:fill="1E1E1E"/>
+        <w:spacing w:line="173" w:lineRule="atLeast"/>
+        <w:rPr>
+          <w:rFonts w:ascii="Consolas" w:eastAsia="Times New Roman" w:hAnsi="Consolas" w:cs="Consolas"/>
+          <w:color w:val="D4D4D4"/>
+          <w:sz w:val="13"/>
+          <w:szCs w:val="13"/>
+          <w:lang w:val="en-GB" w:eastAsia="en-GB" w:bidi="ar-SA"/>
+        </w:rPr>
+      </w:pPr>
+    </w:p>
+    <w:p>
+      <w:pPr>
+        <w:shd w:val="clear" w:color="auto" w:fill="1E1E1E"/>
+        <w:spacing w:line="173" w:lineRule="atLeast"/>
+        <w:rPr>
+          <w:rFonts w:ascii="Consolas" w:eastAsia="Times New Roman" w:hAnsi="Consolas" w:cs="Consolas"/>
+          <w:color w:val="D4D4D4"/>
+          <w:sz w:val="13"/>
+          <w:szCs w:val="13"/>
+          <w:lang w:val="en-GB" w:eastAsia="en-GB" w:bidi="ar-SA"/>
+        </w:rPr>
+      </w:pPr>
+      <w:r>
+        <w:rPr>
+          <w:rFonts w:ascii="Consolas" w:eastAsia="Times New Roman" w:hAnsi="Consolas" w:cs="Consolas"/>
+          <w:color w:val="C586C0"/>
+          <w:sz w:val="13"/>
+          <w:szCs w:val="13"/>
+          <w:lang w:val="en-GB" w:eastAsia="en-GB" w:bidi="ar-SA"/>
+        </w:rPr>
+        <w:t>import</w:t>
+      </w:r>
+      <w:r>
+        <w:rPr>
+          <w:rFonts w:ascii="Consolas" w:eastAsia="Times New Roman" w:hAnsi="Consolas" w:cs="Consolas"/>
+          <w:color w:val="D4D4D4"/>
+          <w:sz w:val="13"/>
+          <w:szCs w:val="13"/>
+          <w:lang w:val="en-GB" w:eastAsia="en-GB" w:bidi="ar-SA"/>
+        </w:rPr>
+        <w:t> </w:t>
+      </w:r>
+      <w:r>
+        <w:rPr>
+          <w:rFonts w:ascii="Consolas" w:eastAsia="Times New Roman" w:hAnsi="Consolas" w:cs="Consolas"/>
+          <w:color w:val="9CDCFE"/>
+          <w:sz w:val="13"/>
+          <w:szCs w:val="13"/>
+          <w:lang w:val="en-GB" w:eastAsia="en-GB" w:bidi="ar-SA"/>
+        </w:rPr>
+        <w:t>homeImg</w:t>
+      </w:r>
+      <w:r>
+        <w:rPr>
+          <w:rFonts w:ascii="Consolas" w:eastAsia="Times New Roman" w:hAnsi="Consolas" w:cs="Consolas"/>
+          <w:color w:val="D4D4D4"/>
+          <w:sz w:val="13"/>
+          <w:szCs w:val="13"/>
+          <w:lang w:val="en-GB" w:eastAsia="en-GB" w:bidi="ar-SA"/>
+        </w:rPr>
+        <w:t> </w:t>
+      </w:r>
+      <w:r>
+        <w:rPr>
+          <w:rFonts w:ascii="Consolas" w:eastAsia="Times New Roman" w:hAnsi="Consolas" w:cs="Consolas"/>
+          <w:color w:val="C586C0"/>
+          <w:sz w:val="13"/>
+          <w:szCs w:val="13"/>
+          <w:lang w:val="en-GB" w:eastAsia="en-GB" w:bidi="ar-SA"/>
+        </w:rPr>
+        <w:t>from</w:t>
+      </w:r>
+      <w:r>
+        <w:rPr>
+          <w:rFonts w:ascii="Consolas" w:eastAsia="Times New Roman" w:hAnsi="Consolas" w:cs="Consolas"/>
+          <w:color w:val="D4D4D4"/>
+          <w:sz w:val="13"/>
+          <w:szCs w:val="13"/>
+          <w:lang w:val="en-GB" w:eastAsia="en-GB" w:bidi="ar-SA"/>
+        </w:rPr>
+        <w:t> </w:t>
+      </w:r>
+      <w:r>
+        <w:rPr>
+          <w:rFonts w:ascii="Consolas" w:eastAsia="Times New Roman" w:hAnsi="Consolas" w:cs="Consolas"/>
+          <w:color w:val="CE9178"/>
+          <w:sz w:val="13"/>
+          <w:szCs w:val="13"/>
+          <w:lang w:val="en-GB" w:eastAsia="en-GB" w:bidi="ar-SA"/>
+        </w:rPr>
+        <w:t>"./images/randy-fath-ey6g0z_fs0-unsplash.jpg"</w:t>
+      </w:r>
+      <w:r>
+        <w:rPr>
+          <w:rFonts w:ascii="Consolas" w:eastAsia="Times New Roman" w:hAnsi="Consolas" w:cs="Consolas"/>
+          <w:color w:val="D4D4D4"/>
+          <w:sz w:val="13"/>
+          <w:szCs w:val="13"/>
+          <w:lang w:val="en-GB" w:eastAsia="en-GB" w:bidi="ar-SA"/>
+        </w:rPr>
+        <w:t>;</w:t>
+      </w:r>
+    </w:p>
+    <w:p>
+      <w:pPr>
+        <w:shd w:val="clear" w:color="auto" w:fill="1E1E1E"/>
+        <w:spacing w:line="173" w:lineRule="atLeast"/>
+        <w:rPr>
+          <w:rFonts w:ascii="Consolas" w:eastAsia="Times New Roman" w:hAnsi="Consolas" w:cs="Consolas"/>
+          <w:color w:val="D4D4D4"/>
+          <w:sz w:val="13"/>
+          <w:szCs w:val="13"/>
+          <w:lang w:val="en-GB" w:eastAsia="en-GB" w:bidi="ar-SA"/>
+        </w:rPr>
+      </w:pPr>
+      <w:r>
+        <w:rPr>
+          <w:rFonts w:ascii="Consolas" w:eastAsia="Times New Roman" w:hAnsi="Consolas" w:cs="Consolas"/>
+          <w:color w:val="C586C0"/>
+          <w:sz w:val="13"/>
+          <w:szCs w:val="13"/>
+          <w:lang w:val="en-GB" w:eastAsia="en-GB" w:bidi="ar-SA"/>
+        </w:rPr>
+        <w:t>import</w:t>
+      </w:r>
+      <w:r>
+        <w:rPr>
+          <w:rFonts w:ascii="Consolas" w:eastAsia="Times New Roman" w:hAnsi="Consolas" w:cs="Consolas"/>
+          <w:color w:val="D4D4D4"/>
+          <w:sz w:val="13"/>
+          <w:szCs w:val="13"/>
+          <w:lang w:val="en-GB" w:eastAsia="en-GB" w:bidi="ar-SA"/>
+        </w:rPr>
+        <w:t> </w:t>
+      </w:r>
+      <w:r>
+        <w:rPr>
+          <w:rFonts w:ascii="Consolas" w:eastAsia="Times New Roman" w:hAnsi="Consolas" w:cs="Consolas"/>
+          <w:color w:val="9CDCFE"/>
+          <w:sz w:val="13"/>
+          <w:szCs w:val="13"/>
+          <w:lang w:val="en-GB" w:eastAsia="en-GB" w:bidi="ar-SA"/>
+        </w:rPr>
+        <w:t>articlesImg</w:t>
+      </w:r>
+      <w:r>
+        <w:rPr>
+          <w:rFonts w:ascii="Consolas" w:eastAsia="Times New Roman" w:hAnsi="Consolas" w:cs="Consolas"/>
+          <w:color w:val="D4D4D4"/>
+          <w:sz w:val="13"/>
+          <w:szCs w:val="13"/>
+          <w:lang w:val="en-GB" w:eastAsia="en-GB" w:bidi="ar-SA"/>
+        </w:rPr>
+        <w:t> </w:t>
+      </w:r>
+      <w:r>
+        <w:rPr>
+          <w:rFonts w:ascii="Consolas" w:eastAsia="Times New Roman" w:hAnsi="Consolas" w:cs="Consolas"/>
+          <w:color w:val="C586C0"/>
+          <w:sz w:val="13"/>
+          <w:szCs w:val="13"/>
+          <w:lang w:val="en-GB" w:eastAsia="en-GB" w:bidi="ar-SA"/>
+        </w:rPr>
+        <w:t>from</w:t>
+      </w:r>
+      <w:r>
+        <w:rPr>
+          <w:rFonts w:ascii="Consolas" w:eastAsia="Times New Roman" w:hAnsi="Consolas" w:cs="Consolas"/>
+          <w:color w:val="D4D4D4"/>
+          <w:sz w:val="13"/>
+          <w:szCs w:val="13"/>
+          <w:lang w:val="en-GB" w:eastAsia="en-GB" w:bidi="ar-SA"/>
+        </w:rPr>
+        <w:t> </w:t>
+      </w:r>
+      <w:r>
+        <w:rPr>
+          <w:rFonts w:ascii="Consolas" w:eastAsia="Times New Roman" w:hAnsi="Consolas" w:cs="Consolas"/>
+          <w:color w:val="CE9178"/>
+          <w:sz w:val="13"/>
+          <w:szCs w:val="13"/>
+          <w:lang w:val="en-GB" w:eastAsia="en-GB" w:bidi="ar-SA"/>
+        </w:rPr>
+        <w:t>"./images/dana-devolk-n_0wi_oruce-unsplash.jpg"</w:t>
+      </w:r>
+      <w:r>
+        <w:rPr>
+          <w:rFonts w:ascii="Consolas" w:eastAsia="Times New Roman" w:hAnsi="Consolas" w:cs="Consolas"/>
+          <w:color w:val="D4D4D4"/>
+          <w:sz w:val="13"/>
+          <w:szCs w:val="13"/>
+          <w:lang w:val="en-GB" w:eastAsia="en-GB" w:bidi="ar-SA"/>
+        </w:rPr>
+        <w:t>;</w:t>
+      </w:r>
+    </w:p>
+    <w:p>
+      <w:pPr>
+        <w:shd w:val="clear" w:color="auto" w:fill="1E1E1E"/>
+        <w:spacing w:line="173" w:lineRule="atLeast"/>
+        <w:rPr>
+          <w:rFonts w:ascii="Consolas" w:eastAsia="Times New Roman" w:hAnsi="Consolas" w:cs="Consolas"/>
+          <w:color w:val="D4D4D4"/>
+          <w:sz w:val="13"/>
+          <w:szCs w:val="13"/>
+          <w:lang w:val="en-GB" w:eastAsia="en-GB" w:bidi="ar-SA"/>
+        </w:rPr>
+      </w:pPr>
+      <w:r>
+        <w:rPr>
+          <w:rFonts w:ascii="Consolas" w:eastAsia="Times New Roman" w:hAnsi="Consolas" w:cs="Consolas"/>
+          <w:color w:val="C586C0"/>
+          <w:sz w:val="13"/>
+          <w:szCs w:val="13"/>
+          <w:lang w:val="en-GB" w:eastAsia="en-GB" w:bidi="ar-SA"/>
+        </w:rPr>
+        <w:t>import</w:t>
+      </w:r>
+      <w:r>
+        <w:rPr>
+          <w:rFonts w:ascii="Consolas" w:eastAsia="Times New Roman" w:hAnsi="Consolas" w:cs="Consolas"/>
+          <w:color w:val="D4D4D4"/>
+          <w:sz w:val="13"/>
+          <w:szCs w:val="13"/>
+          <w:lang w:val="en-GB" w:eastAsia="en-GB" w:bidi="ar-SA"/>
+        </w:rPr>
+        <w:t> </w:t>
+      </w:r>
+      <w:r>
+        <w:rPr>
+          <w:rFonts w:ascii="Consolas" w:eastAsia="Times New Roman" w:hAnsi="Consolas" w:cs="Consolas"/>
+          <w:color w:val="9CDCFE"/>
+          <w:sz w:val="13"/>
+          <w:szCs w:val="13"/>
+          <w:lang w:val="en-GB" w:eastAsia="en-GB" w:bidi="ar-SA"/>
+        </w:rPr>
+        <w:t>aboutImg</w:t>
+      </w:r>
+      <w:r>
+        <w:rPr>
+          <w:rFonts w:ascii="Consolas" w:eastAsia="Times New Roman" w:hAnsi="Consolas" w:cs="Consolas"/>
+          <w:color w:val="D4D4D4"/>
+          <w:sz w:val="13"/>
+          <w:szCs w:val="13"/>
+          <w:lang w:val="en-GB" w:eastAsia="en-GB" w:bidi="ar-SA"/>
+        </w:rPr>
+        <w:t> </w:t>
+      </w:r>
+      <w:r>
+        <w:rPr>
+          <w:rFonts w:ascii="Consolas" w:eastAsia="Times New Roman" w:hAnsi="Consolas" w:cs="Consolas"/>
+          <w:color w:val="C586C0"/>
+          <w:sz w:val="13"/>
+          <w:szCs w:val="13"/>
+          <w:lang w:val="en-GB" w:eastAsia="en-GB" w:bidi="ar-SA"/>
+        </w:rPr>
+        <w:t>from</w:t>
+      </w:r>
+      <w:r>
+        <w:rPr>
+          <w:rFonts w:ascii="Consolas" w:eastAsia="Times New Roman" w:hAnsi="Consolas" w:cs="Consolas"/>
+          <w:color w:val="D4D4D4"/>
+          <w:sz w:val="13"/>
+          <w:szCs w:val="13"/>
+          <w:lang w:val="en-GB" w:eastAsia="en-GB" w:bidi="ar-SA"/>
+        </w:rPr>
+        <w:t> </w:t>
+      </w:r>
+      <w:r>
+        <w:rPr>
+          <w:rFonts w:ascii="Consolas" w:eastAsia="Times New Roman" w:hAnsi="Consolas" w:cs="Consolas"/>
+          <w:color w:val="CE9178"/>
+          <w:sz w:val="13"/>
+          <w:szCs w:val="13"/>
+          <w:lang w:val="en-GB" w:eastAsia="en-GB" w:bidi="ar-SA"/>
+        </w:rPr>
+        <w:t>"./images/prince-abid-iy1k44aa4uq-unsplash.jpg"</w:t>
+      </w:r>
+      <w:r>
+        <w:rPr>
+          <w:rFonts w:ascii="Consolas" w:eastAsia="Times New Roman" w:hAnsi="Consolas" w:cs="Consolas"/>
+          <w:color w:val="D4D4D4"/>
+          <w:sz w:val="13"/>
+          <w:szCs w:val="13"/>
+          <w:lang w:val="en-GB" w:eastAsia="en-GB" w:bidi="ar-SA"/>
+        </w:rPr>
+        <w:t>;</w:t>
+      </w:r>
+    </w:p>
+    <w:p>
+      <w:pPr>
+        <w:shd w:val="clear" w:color="auto" w:fill="1E1E1E"/>
+        <w:spacing w:line="173" w:lineRule="atLeast"/>
+        <w:rPr>
+          <w:rFonts w:ascii="Consolas" w:eastAsia="Times New Roman" w:hAnsi="Consolas" w:cs="Consolas"/>
+          <w:color w:val="D4D4D4"/>
+          <w:sz w:val="13"/>
+          <w:szCs w:val="13"/>
+          <w:lang w:val="en-GB" w:eastAsia="en-GB" w:bidi="ar-SA"/>
+        </w:rPr>
+      </w:pPr>
+      <w:r>
+        <w:rPr>
+          <w:rFonts w:ascii="Consolas" w:eastAsia="Times New Roman" w:hAnsi="Consolas" w:cs="Consolas"/>
+          <w:color w:val="C586C0"/>
+          <w:sz w:val="13"/>
+          <w:szCs w:val="13"/>
+          <w:lang w:val="en-GB" w:eastAsia="en-GB" w:bidi="ar-SA"/>
+        </w:rPr>
+        <w:t>import</w:t>
+      </w:r>
+      <w:r>
+        <w:rPr>
+          <w:rFonts w:ascii="Consolas" w:eastAsia="Times New Roman" w:hAnsi="Consolas" w:cs="Consolas"/>
+          <w:color w:val="D4D4D4"/>
+          <w:sz w:val="13"/>
+          <w:szCs w:val="13"/>
+          <w:lang w:val="en-GB" w:eastAsia="en-GB" w:bidi="ar-SA"/>
+        </w:rPr>
+        <w:t> </w:t>
+      </w:r>
+      <w:r>
+        <w:rPr>
+          <w:rFonts w:ascii="Consolas" w:eastAsia="Times New Roman" w:hAnsi="Consolas" w:cs="Consolas"/>
+          <w:color w:val="9CDCFE"/>
+          <w:sz w:val="13"/>
+          <w:szCs w:val="13"/>
+          <w:lang w:val="en-GB" w:eastAsia="en-GB" w:bidi="ar-SA"/>
+        </w:rPr>
+        <w:t>infoImg</w:t>
+      </w:r>
+      <w:r>
+        <w:rPr>
+          <w:rFonts w:ascii="Consolas" w:eastAsia="Times New Roman" w:hAnsi="Consolas" w:cs="Consolas"/>
+          <w:color w:val="D4D4D4"/>
+          <w:sz w:val="13"/>
+          <w:szCs w:val="13"/>
+          <w:lang w:val="en-GB" w:eastAsia="en-GB" w:bidi="ar-SA"/>
+        </w:rPr>
+        <w:t> </w:t>
+      </w:r>
+      <w:r>
+        <w:rPr>
+          <w:rFonts w:ascii="Consolas" w:eastAsia="Times New Roman" w:hAnsi="Consolas" w:cs="Consolas"/>
+          <w:color w:val="C586C0"/>
+          <w:sz w:val="13"/>
+          <w:szCs w:val="13"/>
+          <w:lang w:val="en-GB" w:eastAsia="en-GB" w:bidi="ar-SA"/>
+        </w:rPr>
+        <w:t>from</w:t>
+      </w:r>
+      <w:r>
+        <w:rPr>
+          <w:rFonts w:ascii="Consolas" w:eastAsia="Times New Roman" w:hAnsi="Consolas" w:cs="Consolas"/>
+          <w:color w:val="D4D4D4"/>
+          <w:sz w:val="13"/>
+          <w:szCs w:val="13"/>
+          <w:lang w:val="en-GB" w:eastAsia="en-GB" w:bidi="ar-SA"/>
+        </w:rPr>
+        <w:t> </w:t>
+      </w:r>
+      <w:r>
+        <w:rPr>
+          <w:rFonts w:ascii="Consolas" w:eastAsia="Times New Roman" w:hAnsi="Consolas" w:cs="Consolas"/>
+          <w:color w:val="CE9178"/>
+          <w:sz w:val="13"/>
+          <w:szCs w:val="13"/>
+          <w:lang w:val="en-GB" w:eastAsia="en-GB" w:bidi="ar-SA"/>
+        </w:rPr>
+        <w:t>"./images/thom-holmes-3w9aalszgo0-unsplash.jpg"</w:t>
+      </w:r>
+      <w:r>
+        <w:rPr>
+          <w:rFonts w:ascii="Consolas" w:eastAsia="Times New Roman" w:hAnsi="Consolas" w:cs="Consolas"/>
+          <w:color w:val="D4D4D4"/>
+          <w:sz w:val="13"/>
+          <w:szCs w:val="13"/>
+          <w:lang w:val="en-GB" w:eastAsia="en-GB" w:bidi="ar-SA"/>
+        </w:rPr>
+        <w:t>;</w:t>
+      </w:r>
+    </w:p>
+    <w:p>
+      <w:pPr>
+        <w:shd w:val="clear" w:color="auto" w:fill="1E1E1E"/>
+        <w:spacing w:line="173" w:lineRule="atLeast"/>
+        <w:rPr>
+          <w:rFonts w:ascii="Consolas" w:eastAsia="Times New Roman" w:hAnsi="Consolas" w:cs="Consolas"/>
+          <w:color w:val="D4D4D4"/>
+          <w:sz w:val="13"/>
+          <w:szCs w:val="13"/>
+          <w:lang w:val="en-GB" w:eastAsia="en-GB" w:bidi="ar-SA"/>
+        </w:rPr>
+      </w:pPr>
+    </w:p>
+    <w:p>
+      <w:pPr>
+        <w:shd w:val="clear" w:color="auto" w:fill="1E1E1E"/>
+        <w:spacing w:line="173" w:lineRule="atLeast"/>
+        <w:rPr>
+          <w:rFonts w:ascii="Consolas" w:eastAsia="Times New Roman" w:hAnsi="Consolas" w:cs="Consolas"/>
+          <w:color w:val="D4D4D4"/>
+          <w:sz w:val="13"/>
+          <w:szCs w:val="13"/>
+          <w:lang w:val="en-GB" w:eastAsia="en-GB" w:bidi="ar-SA"/>
+        </w:rPr>
+      </w:pPr>
+    </w:p>
+    <w:p>
+      <w:pPr>
+        <w:shd w:val="clear" w:color="auto" w:fill="1E1E1E"/>
+        <w:spacing w:line="173" w:lineRule="atLeast"/>
+        <w:rPr>
+          <w:rFonts w:ascii="Consolas" w:eastAsia="Times New Roman" w:hAnsi="Consolas" w:cs="Consolas"/>
+          <w:color w:val="D4D4D4"/>
+          <w:sz w:val="13"/>
+          <w:szCs w:val="13"/>
+          <w:lang w:val="en-GB" w:eastAsia="en-GB" w:bidi="ar-SA"/>
+        </w:rPr>
+      </w:pPr>
+      <w:r>
+        <w:rPr>
+          <w:rFonts w:ascii="Consolas" w:eastAsia="Times New Roman" w:hAnsi="Consolas" w:cs="Consolas"/>
+          <w:color w:val="6A9955"/>
+          <w:sz w:val="13"/>
+          <w:szCs w:val="13"/>
+          <w:lang w:val="en-GB" w:eastAsia="en-GB" w:bidi="ar-SA"/>
+        </w:rPr>
+        <w:t xml:space="preserve">   </w:t>
+      </w:r>
+      <w:r>
+        <w:rPr>
+          <w:rFonts w:ascii="Consolas" w:eastAsia="Times New Roman" w:hAnsi="Consolas" w:cs="Consolas"/>
+          <w:color w:val="6A9955"/>
+          <w:sz w:val="13"/>
+          <w:szCs w:val="13"/>
+          <w:lang w:val="en-GB" w:eastAsia="en-GB" w:bidi="ar-SA"/>
+        </w:rPr>
+        <w:t>// const preload = </w:t>
+      </w:r>
+      <w:proofErr w:type="spellStart"/>
+      <w:r>
+        <w:rPr>
+          <w:rFonts w:ascii="Consolas" w:eastAsia="Times New Roman" w:hAnsi="Consolas" w:cs="Consolas"/>
+          <w:color w:val="6A9955"/>
+          <w:sz w:val="13"/>
+          <w:szCs w:val="13"/>
+          <w:lang w:val="en-GB" w:eastAsia="en-GB" w:bidi="ar-SA"/>
+        </w:rPr>
+        <w:t>src</w:t>
+      </w:r>
+      <w:proofErr w:type="spellEnd"/>
+      <w:r>
+        <w:rPr>
+          <w:rFonts w:ascii="Consolas" w:eastAsia="Times New Roman" w:hAnsi="Consolas" w:cs="Consolas"/>
+          <w:color w:val="6A9955"/>
+          <w:sz w:val="13"/>
+          <w:szCs w:val="13"/>
+          <w:lang w:val="en-GB" w:eastAsia="en-GB" w:bidi="ar-SA"/>
+        </w:rPr>
+        <w:t> =&gt; new Promise((resolve, reject) =&gt; {</w:t>
+      </w:r>
+    </w:p>
+    <w:p>
+      <w:pPr>
+        <w:shd w:val="clear" w:color="auto" w:fill="1E1E1E"/>
+        <w:spacing w:line="173" w:lineRule="atLeast"/>
+        <w:rPr>
+          <w:rFonts w:ascii="Consolas" w:eastAsia="Times New Roman" w:hAnsi="Consolas" w:cs="Consolas"/>
+          <w:color w:val="D4D4D4"/>
+          <w:sz w:val="13"/>
+          <w:szCs w:val="13"/>
+          <w:lang w:val="en-GB" w:eastAsia="en-GB" w:bidi="ar-SA"/>
+        </w:rPr>
+      </w:pPr>
+      <w:r>
+        <w:rPr>
+          <w:rFonts w:ascii="Consolas" w:eastAsia="Times New Roman" w:hAnsi="Consolas" w:cs="Consolas"/>
+          <w:color w:val="D4D4D4"/>
+          <w:sz w:val="13"/>
+          <w:szCs w:val="13"/>
+          <w:lang w:val="en-GB" w:eastAsia="en-GB" w:bidi="ar-SA"/>
+        </w:rPr>
+        <w:t>   </w:t>
+      </w:r>
+      <w:r>
+        <w:rPr>
+          <w:rFonts w:ascii="Consolas" w:eastAsia="Times New Roman" w:hAnsi="Consolas" w:cs="Consolas"/>
+          <w:color w:val="6A9955"/>
+          <w:sz w:val="13"/>
+          <w:szCs w:val="13"/>
+          <w:lang w:val="en-GB" w:eastAsia="en-GB" w:bidi="ar-SA"/>
+        </w:rPr>
+        <w:t>//    const </w:t>
+      </w:r>
+      <w:proofErr w:type="spellStart"/>
+      <w:r>
+        <w:rPr>
+          <w:rFonts w:ascii="Consolas" w:eastAsia="Times New Roman" w:hAnsi="Consolas" w:cs="Consolas"/>
+          <w:color w:val="6A9955"/>
+          <w:sz w:val="13"/>
+          <w:szCs w:val="13"/>
+          <w:lang w:val="en-GB" w:eastAsia="en-GB" w:bidi="ar-SA"/>
+        </w:rPr>
+        <w:t>img</w:t>
+      </w:r>
+      <w:proofErr w:type="spellEnd"/>
+      <w:r>
+        <w:rPr>
+          <w:rFonts w:ascii="Consolas" w:eastAsia="Times New Roman" w:hAnsi="Consolas" w:cs="Consolas"/>
+          <w:color w:val="6A9955"/>
+          <w:sz w:val="13"/>
+          <w:szCs w:val="13"/>
+          <w:lang w:val="en-GB" w:eastAsia="en-GB" w:bidi="ar-SA"/>
+        </w:rPr>
+        <w:t> = new Image();</w:t>
+      </w:r>
+    </w:p>
+    <w:p>
+      <w:pPr>
+        <w:shd w:val="clear" w:color="auto" w:fill="1E1E1E"/>
+        <w:spacing w:line="173" w:lineRule="atLeast"/>
+        <w:rPr>
+          <w:rFonts w:ascii="Consolas" w:eastAsia="Times New Roman" w:hAnsi="Consolas" w:cs="Consolas"/>
+          <w:color w:val="D4D4D4"/>
+          <w:sz w:val="13"/>
+          <w:szCs w:val="13"/>
+          <w:lang w:val="en-GB" w:eastAsia="en-GB" w:bidi="ar-SA"/>
+        </w:rPr>
+      </w:pPr>
+      <w:r>
+        <w:rPr>
+          <w:rFonts w:ascii="Consolas" w:eastAsia="Times New Roman" w:hAnsi="Consolas" w:cs="Consolas"/>
+          <w:color w:val="D4D4D4"/>
+          <w:sz w:val="13"/>
+          <w:szCs w:val="13"/>
+          <w:lang w:val="en-GB" w:eastAsia="en-GB" w:bidi="ar-SA"/>
+        </w:rPr>
+        <w:t>   </w:t>
+      </w:r>
+      <w:r>
+        <w:rPr>
+          <w:rFonts w:ascii="Consolas" w:eastAsia="Times New Roman" w:hAnsi="Consolas" w:cs="Consolas"/>
+          <w:color w:val="6A9955"/>
+          <w:sz w:val="13"/>
+          <w:szCs w:val="13"/>
+          <w:lang w:val="en-GB" w:eastAsia="en-GB" w:bidi="ar-SA"/>
+        </w:rPr>
+        <w:t>//    </w:t>
+      </w:r>
+      <w:proofErr w:type="spellStart"/>
+      <w:r>
+        <w:rPr>
+          <w:rFonts w:ascii="Consolas" w:eastAsia="Times New Roman" w:hAnsi="Consolas" w:cs="Consolas"/>
+          <w:color w:val="6A9955"/>
+          <w:sz w:val="13"/>
+          <w:szCs w:val="13"/>
+          <w:lang w:val="en-GB" w:eastAsia="en-GB" w:bidi="ar-SA"/>
+        </w:rPr>
+        <w:t>img.onload</w:t>
+      </w:r>
+      <w:proofErr w:type="spellEnd"/>
+      <w:r>
+        <w:rPr>
+          <w:rFonts w:ascii="Consolas" w:eastAsia="Times New Roman" w:hAnsi="Consolas" w:cs="Consolas"/>
+          <w:color w:val="6A9955"/>
+          <w:sz w:val="13"/>
+          <w:szCs w:val="13"/>
+          <w:lang w:val="en-GB" w:eastAsia="en-GB" w:bidi="ar-SA"/>
+        </w:rPr>
+        <w:t> = resolve;</w:t>
+      </w:r>
+    </w:p>
+    <w:p>
+      <w:pPr>
+        <w:shd w:val="clear" w:color="auto" w:fill="1E1E1E"/>
+        <w:spacing w:line="173" w:lineRule="atLeast"/>
+        <w:rPr>
+          <w:rFonts w:ascii="Consolas" w:eastAsia="Times New Roman" w:hAnsi="Consolas" w:cs="Consolas"/>
+          <w:color w:val="D4D4D4"/>
+          <w:sz w:val="13"/>
+          <w:szCs w:val="13"/>
+          <w:lang w:val="en-GB" w:eastAsia="en-GB" w:bidi="ar-SA"/>
+        </w:rPr>
+      </w:pPr>
+      <w:r>
+        <w:rPr>
+          <w:rFonts w:ascii="Consolas" w:eastAsia="Times New Roman" w:hAnsi="Consolas" w:cs="Consolas"/>
+          <w:color w:val="D4D4D4"/>
+          <w:sz w:val="13"/>
+          <w:szCs w:val="13"/>
+          <w:lang w:val="en-GB" w:eastAsia="en-GB" w:bidi="ar-SA"/>
+        </w:rPr>
+        <w:t>   </w:t>
+      </w:r>
+      <w:r>
+        <w:rPr>
+          <w:rFonts w:ascii="Consolas" w:eastAsia="Times New Roman" w:hAnsi="Consolas" w:cs="Consolas"/>
+          <w:color w:val="6A9955"/>
+          <w:sz w:val="13"/>
+          <w:szCs w:val="13"/>
+          <w:lang w:val="en-GB" w:eastAsia="en-GB" w:bidi="ar-SA"/>
+        </w:rPr>
+        <w:t>//    </w:t>
+      </w:r>
+      <w:proofErr w:type="spellStart"/>
+      <w:r>
+        <w:rPr>
+          <w:rFonts w:ascii="Consolas" w:eastAsia="Times New Roman" w:hAnsi="Consolas" w:cs="Consolas"/>
+          <w:color w:val="6A9955"/>
+          <w:sz w:val="13"/>
+          <w:szCs w:val="13"/>
+          <w:lang w:val="en-GB" w:eastAsia="en-GB" w:bidi="ar-SA"/>
+        </w:rPr>
+        <w:t>img.onerror</w:t>
+      </w:r>
+      <w:proofErr w:type="spellEnd"/>
+      <w:r>
+        <w:rPr>
+          <w:rFonts w:ascii="Consolas" w:eastAsia="Times New Roman" w:hAnsi="Consolas" w:cs="Consolas"/>
+          <w:color w:val="6A9955"/>
+          <w:sz w:val="13"/>
+          <w:szCs w:val="13"/>
+          <w:lang w:val="en-GB" w:eastAsia="en-GB" w:bidi="ar-SA"/>
+        </w:rPr>
+        <w:t> = reject;</w:t>
+      </w:r>
+    </w:p>
+    <w:p>
+      <w:pPr>
+        <w:shd w:val="clear" w:color="auto" w:fill="1E1E1E"/>
+        <w:spacing w:line="173" w:lineRule="atLeast"/>
+        <w:rPr>
+          <w:rFonts w:ascii="Consolas" w:eastAsia="Times New Roman" w:hAnsi="Consolas" w:cs="Consolas"/>
+          <w:color w:val="D4D4D4"/>
+          <w:sz w:val="13"/>
+          <w:szCs w:val="13"/>
+          <w:lang w:val="en-GB" w:eastAsia="en-GB" w:bidi="ar-SA"/>
+        </w:rPr>
+      </w:pPr>
+      <w:r>
+        <w:rPr>
+          <w:rFonts w:ascii="Consolas" w:eastAsia="Times New Roman" w:hAnsi="Consolas" w:cs="Consolas"/>
+          <w:color w:val="D4D4D4"/>
+          <w:sz w:val="13"/>
+          <w:szCs w:val="13"/>
+          <w:lang w:val="en-GB" w:eastAsia="en-GB" w:bidi="ar-SA"/>
+        </w:rPr>
+        <w:t>   </w:t>
+      </w:r>
+      <w:r>
+        <w:rPr>
+          <w:rFonts w:ascii="Consolas" w:eastAsia="Times New Roman" w:hAnsi="Consolas" w:cs="Consolas"/>
+          <w:color w:val="6A9955"/>
+          <w:sz w:val="13"/>
+          <w:szCs w:val="13"/>
+          <w:lang w:val="en-GB" w:eastAsia="en-GB" w:bidi="ar-SA"/>
+        </w:rPr>
+        <w:t>//    img.src = </w:t>
+      </w:r>
+      <w:proofErr w:type="spellStart"/>
+      <w:r>
+        <w:rPr>
+          <w:rFonts w:ascii="Consolas" w:eastAsia="Times New Roman" w:hAnsi="Consolas" w:cs="Consolas"/>
+          <w:color w:val="6A9955"/>
+          <w:sz w:val="13"/>
+          <w:szCs w:val="13"/>
+          <w:lang w:val="en-GB" w:eastAsia="en-GB" w:bidi="ar-SA"/>
+        </w:rPr>
+        <w:t>src</w:t>
+      </w:r>
+      <w:proofErr w:type="spellEnd"/>
+      <w:r>
+        <w:rPr>
+          <w:rFonts w:ascii="Consolas" w:eastAsia="Times New Roman" w:hAnsi="Consolas" w:cs="Consolas"/>
+          <w:color w:val="6A9955"/>
+          <w:sz w:val="13"/>
+          <w:szCs w:val="13"/>
+          <w:lang w:val="en-GB" w:eastAsia="en-GB" w:bidi="ar-SA"/>
+        </w:rPr>
+        <w:t>;</w:t>
+      </w:r>
+    </w:p>
+    <w:p>
+      <w:pPr>
+        <w:shd w:val="clear" w:color="auto" w:fill="1E1E1E"/>
+        <w:spacing w:line="173" w:lineRule="atLeast"/>
+        <w:rPr>
+          <w:rFonts w:ascii="Consolas" w:eastAsia="Times New Roman" w:hAnsi="Consolas" w:cs="Consolas"/>
+          <w:color w:val="D4D4D4"/>
+          <w:sz w:val="13"/>
+          <w:szCs w:val="13"/>
+          <w:lang w:val="en-GB" w:eastAsia="en-GB" w:bidi="ar-SA"/>
+        </w:rPr>
+      </w:pPr>
+      <w:r>
+        <w:rPr>
+          <w:rFonts w:ascii="Consolas" w:eastAsia="Times New Roman" w:hAnsi="Consolas" w:cs="Consolas"/>
+          <w:color w:val="D4D4D4"/>
+          <w:sz w:val="13"/>
+          <w:szCs w:val="13"/>
+          <w:lang w:val="en-GB" w:eastAsia="en-GB" w:bidi="ar-SA"/>
+        </w:rPr>
+        <w:t>   </w:t>
+      </w:r>
+      <w:r>
+        <w:rPr>
+          <w:rFonts w:ascii="Consolas" w:eastAsia="Times New Roman" w:hAnsi="Consolas" w:cs="Consolas"/>
+          <w:color w:val="6A9955"/>
+          <w:sz w:val="13"/>
+          <w:szCs w:val="13"/>
+          <w:lang w:val="en-GB" w:eastAsia="en-GB" w:bidi="ar-SA"/>
+        </w:rPr>
+        <w:t>// });</w:t>
+      </w:r>
+    </w:p>
+    <w:p>
+      <w:pPr>
+        <w:shd w:val="clear" w:color="auto" w:fill="1E1E1E"/>
+        <w:spacing w:line="173" w:lineRule="atLeast"/>
+        <w:rPr>
+          <w:rFonts w:ascii="Consolas" w:eastAsia="Times New Roman" w:hAnsi="Consolas" w:cs="Consolas"/>
+          <w:color w:val="D4D4D4"/>
+          <w:sz w:val="13"/>
+          <w:szCs w:val="13"/>
+          <w:lang w:val="en-GB" w:eastAsia="en-GB" w:bidi="ar-SA"/>
+        </w:rPr>
+      </w:pPr>
+    </w:p>
+    <w:p>
+      <w:pPr>
+        <w:shd w:val="clear" w:color="auto" w:fill="1E1E1E"/>
+        <w:spacing w:line="173" w:lineRule="atLeast"/>
+        <w:rPr>
+          <w:rFonts w:ascii="Consolas" w:eastAsia="Times New Roman" w:hAnsi="Consolas" w:cs="Consolas"/>
+          <w:color w:val="D4D4D4"/>
+          <w:sz w:val="13"/>
+          <w:szCs w:val="13"/>
+          <w:lang w:val="en-GB" w:eastAsia="en-GB" w:bidi="ar-SA"/>
+        </w:rPr>
+      </w:pPr>
+      <w:r>
+        <w:rPr>
+          <w:rFonts w:ascii="Consolas" w:eastAsia="Times New Roman" w:hAnsi="Consolas" w:cs="Consolas"/>
+          <w:color w:val="D4D4D4"/>
+          <w:sz w:val="13"/>
+          <w:szCs w:val="13"/>
+          <w:lang w:val="en-GB" w:eastAsia="en-GB" w:bidi="ar-SA"/>
+        </w:rPr>
+        <w:t>   </w:t>
+      </w:r>
+      <w:r>
+        <w:rPr>
+          <w:rFonts w:ascii="Consolas" w:eastAsia="Times New Roman" w:hAnsi="Consolas" w:cs="Consolas"/>
+          <w:color w:val="6A9955"/>
+          <w:sz w:val="13"/>
+          <w:szCs w:val="13"/>
+          <w:lang w:val="en-GB" w:eastAsia="en-GB" w:bidi="ar-SA"/>
+        </w:rPr>
+        <w:t>// const preloadAll = (srcs) =&gt; Promise.all(srcs.map(preload));</w:t>
+      </w:r>
+    </w:p>
+    <w:p>
+      <w:pPr>
+        <w:shd w:val="clear" w:color="auto" w:fill="1E1E1E"/>
+        <w:spacing w:line="173" w:lineRule="atLeast"/>
+        <w:rPr>
+          <w:rFonts w:ascii="Consolas" w:eastAsia="Times New Roman" w:hAnsi="Consolas" w:cs="Consolas"/>
+          <w:color w:val="D4D4D4"/>
+          <w:sz w:val="13"/>
+          <w:szCs w:val="13"/>
+          <w:lang w:val="en-GB" w:eastAsia="en-GB" w:bidi="ar-SA"/>
+        </w:rPr>
+      </w:pPr>
+    </w:p>
+    <w:p>
+      <w:pPr>
+        <w:shd w:val="clear" w:color="auto" w:fill="1E1E1E"/>
+        <w:spacing w:line="173" w:lineRule="atLeast"/>
+        <w:rPr>
+          <w:rFonts w:ascii="Consolas" w:eastAsia="Times New Roman" w:hAnsi="Consolas" w:cs="Consolas"/>
+          <w:color w:val="D4D4D4"/>
+          <w:sz w:val="13"/>
+          <w:szCs w:val="13"/>
+          <w:lang w:val="en-GB" w:eastAsia="en-GB" w:bidi="ar-SA"/>
+        </w:rPr>
+      </w:pPr>
+      <w:r>
+        <w:rPr>
+          <w:rFonts w:ascii="Consolas" w:eastAsia="Times New Roman" w:hAnsi="Consolas" w:cs="Consolas"/>
+          <w:color w:val="D4D4D4"/>
+          <w:sz w:val="13"/>
+          <w:szCs w:val="13"/>
+          <w:lang w:val="en-GB" w:eastAsia="en-GB" w:bidi="ar-SA"/>
+        </w:rPr>
+        <w:t>   </w:t>
+      </w:r>
+      <w:r>
+        <w:rPr>
+          <w:rFonts w:ascii="Consolas" w:eastAsia="Times New Roman" w:hAnsi="Consolas" w:cs="Consolas"/>
+          <w:color w:val="6A9955"/>
+          <w:sz w:val="13"/>
+          <w:szCs w:val="13"/>
+          <w:lang w:val="en-GB" w:eastAsia="en-GB" w:bidi="ar-SA"/>
+        </w:rPr>
+        <w:t>// const preloaded = </w:t>
+      </w:r>
+      <w:proofErr w:type="spellStart"/>
+      <w:r>
+        <w:rPr>
+          <w:rFonts w:ascii="Consolas" w:eastAsia="Times New Roman" w:hAnsi="Consolas" w:cs="Consolas"/>
+          <w:color w:val="6A9955"/>
+          <w:sz w:val="13"/>
+          <w:szCs w:val="13"/>
+          <w:lang w:val="en-GB" w:eastAsia="en-GB" w:bidi="ar-SA"/>
+        </w:rPr>
+        <w:t>preloadAll</w:t>
+      </w:r>
+      <w:proofErr w:type="spellEnd"/>
+      <w:r>
+        <w:rPr>
+          <w:rFonts w:ascii="Consolas" w:eastAsia="Times New Roman" w:hAnsi="Consolas" w:cs="Consolas"/>
+          <w:color w:val="6A9955"/>
+          <w:sz w:val="13"/>
+          <w:szCs w:val="13"/>
+          <w:lang w:val="en-GB" w:eastAsia="en-GB" w:bidi="ar-SA"/>
+        </w:rPr>
+        <w:t>(images);</w:t>
+      </w:r>
+    </w:p>
+    <w:p>
+      <w:pPr>
+        <w:shd w:val="clear" w:color="auto" w:fill="1E1E1E"/>
+        <w:spacing w:line="173" w:lineRule="atLeast"/>
+        <w:rPr>
+          <w:rFonts w:ascii="Consolas" w:eastAsia="Times New Roman" w:hAnsi="Consolas" w:cs="Consolas"/>
+          <w:color w:val="D4D4D4"/>
+          <w:sz w:val="13"/>
+          <w:szCs w:val="13"/>
+          <w:lang w:val="en-GB" w:eastAsia="en-GB" w:bidi="ar-SA"/>
+        </w:rPr>
+      </w:pPr>
+      <w:r>
+        <w:rPr>
+          <w:rFonts w:ascii="Consolas" w:eastAsia="Times New Roman" w:hAnsi="Consolas" w:cs="Consolas"/>
+          <w:color w:val="D4D4D4"/>
+          <w:sz w:val="13"/>
+          <w:szCs w:val="13"/>
+          <w:lang w:val="en-GB" w:eastAsia="en-GB" w:bidi="ar-SA"/>
+        </w:rPr>
+        <w:t>   </w:t>
+      </w:r>
+      <w:r>
+        <w:rPr>
+          <w:rFonts w:ascii="Consolas" w:eastAsia="Times New Roman" w:hAnsi="Consolas" w:cs="Consolas"/>
+          <w:color w:val="6A9955"/>
+          <w:sz w:val="13"/>
+          <w:szCs w:val="13"/>
+          <w:lang w:val="en-GB" w:eastAsia="en-GB" w:bidi="ar-SA"/>
+        </w:rPr>
+        <w:t>// const images = [</w:t>
+      </w:r>
+    </w:p>
+    <w:p>
+      <w:pPr>
+        <w:shd w:val="clear" w:color="auto" w:fill="1E1E1E"/>
+        <w:spacing w:line="173" w:lineRule="atLeast"/>
+        <w:rPr>
+          <w:rFonts w:ascii="Consolas" w:eastAsia="Times New Roman" w:hAnsi="Consolas" w:cs="Consolas"/>
+          <w:color w:val="D4D4D4"/>
+          <w:sz w:val="13"/>
+          <w:szCs w:val="13"/>
+          <w:lang w:val="en-GB" w:eastAsia="en-GB" w:bidi="ar-SA"/>
+        </w:rPr>
+      </w:pPr>
+      <w:r>
+        <w:rPr>
+          <w:rFonts w:ascii="Consolas" w:eastAsia="Times New Roman" w:hAnsi="Consolas" w:cs="Consolas"/>
+          <w:color w:val="D4D4D4"/>
+          <w:sz w:val="13"/>
+          <w:szCs w:val="13"/>
+          <w:lang w:val="en-GB" w:eastAsia="en-GB" w:bidi="ar-SA"/>
+        </w:rPr>
+        <w:t>   </w:t>
+      </w:r>
+      <w:r>
+        <w:rPr>
+          <w:rFonts w:ascii="Consolas" w:eastAsia="Times New Roman" w:hAnsi="Consolas" w:cs="Consolas"/>
+          <w:color w:val="6A9955"/>
+          <w:sz w:val="13"/>
+          <w:szCs w:val="13"/>
+          <w:lang w:val="en-GB" w:eastAsia="en-GB" w:bidi="ar-SA"/>
+        </w:rPr>
+        <w:t>//    </w:t>
+      </w:r>
+      <w:proofErr w:type="spellStart"/>
+      <w:r>
+        <w:rPr>
+          <w:rFonts w:ascii="Consolas" w:eastAsia="Times New Roman" w:hAnsi="Consolas" w:cs="Consolas"/>
+          <w:color w:val="6A9955"/>
+          <w:sz w:val="13"/>
+          <w:szCs w:val="13"/>
+          <w:lang w:val="en-GB" w:eastAsia="en-GB" w:bidi="ar-SA"/>
+        </w:rPr>
+        <w:t>homeImg</w:t>
+      </w:r>
+      <w:proofErr w:type="spellEnd"/>
+      <w:r>
+        <w:rPr>
+          <w:rFonts w:ascii="Consolas" w:eastAsia="Times New Roman" w:hAnsi="Consolas" w:cs="Consolas"/>
+          <w:color w:val="6A9955"/>
+          <w:sz w:val="13"/>
+          <w:szCs w:val="13"/>
+          <w:lang w:val="en-GB" w:eastAsia="en-GB" w:bidi="ar-SA"/>
+        </w:rPr>
+        <w:t>,</w:t>
+      </w:r>
+    </w:p>
+    <w:p>
+      <w:pPr>
+        <w:shd w:val="clear" w:color="auto" w:fill="1E1E1E"/>
+        <w:spacing w:line="173" w:lineRule="atLeast"/>
+        <w:rPr>
+          <w:rFonts w:ascii="Consolas" w:eastAsia="Times New Roman" w:hAnsi="Consolas" w:cs="Consolas"/>
+          <w:color w:val="D4D4D4"/>
+          <w:sz w:val="13"/>
+          <w:szCs w:val="13"/>
+          <w:lang w:val="en-GB" w:eastAsia="en-GB" w:bidi="ar-SA"/>
+        </w:rPr>
+      </w:pPr>
+      <w:r>
+        <w:rPr>
+          <w:rFonts w:ascii="Consolas" w:eastAsia="Times New Roman" w:hAnsi="Consolas" w:cs="Consolas"/>
+          <w:color w:val="D4D4D4"/>
+          <w:sz w:val="13"/>
+          <w:szCs w:val="13"/>
+          <w:lang w:val="en-GB" w:eastAsia="en-GB" w:bidi="ar-SA"/>
+        </w:rPr>
+        <w:t>   </w:t>
+      </w:r>
+      <w:r>
+        <w:rPr>
+          <w:rFonts w:ascii="Consolas" w:eastAsia="Times New Roman" w:hAnsi="Consolas" w:cs="Consolas"/>
+          <w:color w:val="6A9955"/>
+          <w:sz w:val="13"/>
+          <w:szCs w:val="13"/>
+          <w:lang w:val="en-GB" w:eastAsia="en-GB" w:bidi="ar-SA"/>
+        </w:rPr>
+        <w:t>//    </w:t>
+      </w:r>
+      <w:proofErr w:type="spellStart"/>
+      <w:r>
+        <w:rPr>
+          <w:rFonts w:ascii="Consolas" w:eastAsia="Times New Roman" w:hAnsi="Consolas" w:cs="Consolas"/>
+          <w:color w:val="6A9955"/>
+          <w:sz w:val="13"/>
+          <w:szCs w:val="13"/>
+          <w:lang w:val="en-GB" w:eastAsia="en-GB" w:bidi="ar-SA"/>
+        </w:rPr>
+        <w:t>infoImg</w:t>
+      </w:r>
+      <w:proofErr w:type="spellEnd"/>
+      <w:r>
+        <w:rPr>
+          <w:rFonts w:ascii="Consolas" w:eastAsia="Times New Roman" w:hAnsi="Consolas" w:cs="Consolas"/>
+          <w:color w:val="6A9955"/>
+          <w:sz w:val="13"/>
+          <w:szCs w:val="13"/>
+          <w:lang w:val="en-GB" w:eastAsia="en-GB" w:bidi="ar-SA"/>
+        </w:rPr>
+        <w:t>,</w:t>
+      </w:r>
+    </w:p>
+    <w:p>
+      <w:pPr>
+        <w:shd w:val="clear" w:color="auto" w:fill="1E1E1E"/>
+        <w:spacing w:line="173" w:lineRule="atLeast"/>
+        <w:rPr>
+          <w:rFonts w:ascii="Consolas" w:eastAsia="Times New Roman" w:hAnsi="Consolas" w:cs="Consolas"/>
+          <w:color w:val="D4D4D4"/>
+          <w:sz w:val="13"/>
+          <w:szCs w:val="13"/>
+          <w:lang w:val="en-GB" w:eastAsia="en-GB" w:bidi="ar-SA"/>
+        </w:rPr>
+      </w:pPr>
+      <w:r>
+        <w:rPr>
+          <w:rFonts w:ascii="Consolas" w:eastAsia="Times New Roman" w:hAnsi="Consolas" w:cs="Consolas"/>
+          <w:color w:val="D4D4D4"/>
+          <w:sz w:val="13"/>
+          <w:szCs w:val="13"/>
+          <w:lang w:val="en-GB" w:eastAsia="en-GB" w:bidi="ar-SA"/>
+        </w:rPr>
+        <w:t>   </w:t>
+      </w:r>
+      <w:r>
+        <w:rPr>
+          <w:rFonts w:ascii="Consolas" w:eastAsia="Times New Roman" w:hAnsi="Consolas" w:cs="Consolas"/>
+          <w:color w:val="6A9955"/>
+          <w:sz w:val="13"/>
+          <w:szCs w:val="13"/>
+          <w:lang w:val="en-GB" w:eastAsia="en-GB" w:bidi="ar-SA"/>
+        </w:rPr>
+        <w:t>//    </w:t>
+      </w:r>
+      <w:proofErr w:type="spellStart"/>
+      <w:r>
+        <w:rPr>
+          <w:rFonts w:ascii="Consolas" w:eastAsia="Times New Roman" w:hAnsi="Consolas" w:cs="Consolas"/>
+          <w:color w:val="6A9955"/>
+          <w:sz w:val="13"/>
+          <w:szCs w:val="13"/>
+          <w:lang w:val="en-GB" w:eastAsia="en-GB" w:bidi="ar-SA"/>
+        </w:rPr>
+        <w:t>articlesImg</w:t>
+      </w:r>
+      <w:proofErr w:type="spellEnd"/>
+      <w:r>
+        <w:rPr>
+          <w:rFonts w:ascii="Consolas" w:eastAsia="Times New Roman" w:hAnsi="Consolas" w:cs="Consolas"/>
+          <w:color w:val="6A9955"/>
+          <w:sz w:val="13"/>
+          <w:szCs w:val="13"/>
+          <w:lang w:val="en-GB" w:eastAsia="en-GB" w:bidi="ar-SA"/>
+        </w:rPr>
+        <w:t>,</w:t>
+      </w:r>
+    </w:p>
+    <w:p>
+      <w:pPr>
+        <w:shd w:val="clear" w:color="auto" w:fill="1E1E1E"/>
+        <w:spacing w:line="173" w:lineRule="atLeast"/>
+        <w:rPr>
+          <w:rFonts w:ascii="Consolas" w:eastAsia="Times New Roman" w:hAnsi="Consolas" w:cs="Consolas"/>
+          <w:color w:val="D4D4D4"/>
+          <w:sz w:val="13"/>
+          <w:szCs w:val="13"/>
+          <w:lang w:val="en-GB" w:eastAsia="en-GB" w:bidi="ar-SA"/>
+        </w:rPr>
+      </w:pPr>
+      <w:r>
+        <w:rPr>
+          <w:rFonts w:ascii="Consolas" w:eastAsia="Times New Roman" w:hAnsi="Consolas" w:cs="Consolas"/>
+          <w:color w:val="D4D4D4"/>
+          <w:sz w:val="13"/>
+          <w:szCs w:val="13"/>
+          <w:lang w:val="en-GB" w:eastAsia="en-GB" w:bidi="ar-SA"/>
+        </w:rPr>
+        <w:t>   </w:t>
+      </w:r>
+      <w:r>
+        <w:rPr>
+          <w:rFonts w:ascii="Consolas" w:eastAsia="Times New Roman" w:hAnsi="Consolas" w:cs="Consolas"/>
+          <w:color w:val="6A9955"/>
+          <w:sz w:val="13"/>
+          <w:szCs w:val="13"/>
+          <w:lang w:val="en-GB" w:eastAsia="en-GB" w:bidi="ar-SA"/>
+        </w:rPr>
+        <w:t>//    </w:t>
+      </w:r>
+      <w:proofErr w:type="spellStart"/>
+      <w:r>
+        <w:rPr>
+          <w:rFonts w:ascii="Consolas" w:eastAsia="Times New Roman" w:hAnsi="Consolas" w:cs="Consolas"/>
+          <w:color w:val="6A9955"/>
+          <w:sz w:val="13"/>
+          <w:szCs w:val="13"/>
+          <w:lang w:val="en-GB" w:eastAsia="en-GB" w:bidi="ar-SA"/>
+        </w:rPr>
+        <w:t>aboutImg</w:t>
+      </w:r>
+      <w:proofErr w:type="spellEnd"/>
+    </w:p>
+    <w:p>
+      <w:pPr>
+        <w:shd w:val="clear" w:color="auto" w:fill="1E1E1E"/>
+        <w:spacing w:line="173" w:lineRule="atLeast"/>
+        <w:rPr>
+          <w:rFonts w:ascii="Consolas" w:eastAsia="Times New Roman" w:hAnsi="Consolas" w:cs="Consolas"/>
+          <w:color w:val="6A9955"/>
+          <w:sz w:val="13"/>
+          <w:szCs w:val="13"/>
+          <w:lang w:val="en-GB" w:eastAsia="en-GB" w:bidi="ar-SA"/>
+        </w:rPr>
+      </w:pPr>
+      <w:r>
+        <w:rPr>
+          <w:rFonts w:ascii="Consolas" w:eastAsia="Times New Roman" w:hAnsi="Consolas" w:cs="Consolas"/>
+          <w:color w:val="D4D4D4"/>
+          <w:sz w:val="13"/>
+          <w:szCs w:val="13"/>
+          <w:lang w:val="en-GB" w:eastAsia="en-GB" w:bidi="ar-SA"/>
+        </w:rPr>
+        <w:t>   </w:t>
+      </w:r>
+      <w:r>
+        <w:rPr>
+          <w:rFonts w:ascii="Consolas" w:eastAsia="Times New Roman" w:hAnsi="Consolas" w:cs="Consolas"/>
+          <w:color w:val="6A9955"/>
+          <w:sz w:val="13"/>
+          <w:szCs w:val="13"/>
+          <w:lang w:val="en-GB" w:eastAsia="en-GB" w:bidi="ar-SA"/>
+        </w:rPr>
+        <w:t>// ];</w:t>
+      </w:r>
+    </w:p>
+    <w:p>
+      <w:pPr>
+        <w:shd w:val="clear" w:color="auto" w:fill="1E1E1E"/>
+        <w:spacing w:line="173" w:lineRule="atLeast"/>
+        <w:rPr>
+          <w:rFonts w:ascii="Consolas" w:eastAsia="Times New Roman" w:hAnsi="Consolas" w:cs="Consolas"/>
+          <w:color w:val="6A9955"/>
+          <w:sz w:val="13"/>
+          <w:szCs w:val="13"/>
+          <w:lang w:val="en-GB" w:eastAsia="en-GB" w:bidi="ar-SA"/>
+        </w:rPr>
+      </w:pPr>
+    </w:p>
+    <w:p>
+      <w:pPr>
+        <w:shd w:val="clear" w:color="auto" w:fill="1E1E1E"/>
+        <w:spacing w:line="190" w:lineRule="atLeast"/>
+        <w:rPr>
+          <w:rFonts w:ascii="Consolas" w:eastAsia="Times New Roman" w:hAnsi="Consolas" w:cs="Consolas"/>
+          <w:color w:val="D4D4D4"/>
+          <w:sz w:val="14"/>
+          <w:szCs w:val="14"/>
+          <w:lang w:val="en-GB" w:eastAsia="en-GB" w:bidi="ar-SA"/>
+        </w:rPr>
+      </w:pPr>
+      <w:r>
+        <w:rPr>
+          <w:rFonts w:ascii="Consolas" w:eastAsia="Times New Roman" w:hAnsi="Consolas" w:cs="Consolas"/>
+          <w:color w:val="D4D4D4"/>
+          <w:sz w:val="14"/>
+          <w:szCs w:val="14"/>
+          <w:lang w:val="en-GB" w:eastAsia="en-GB" w:bidi="ar-SA"/>
+        </w:rPr>
+        <w:t>   </w:t>
+      </w:r>
+      <w:r>
+        <w:rPr>
+          <w:rFonts w:ascii="Consolas" w:eastAsia="Times New Roman" w:hAnsi="Consolas" w:cs="Consolas"/>
+          <w:color w:val="569CD6"/>
+          <w:sz w:val="14"/>
+          <w:szCs w:val="14"/>
+          <w:lang w:val="en-GB" w:eastAsia="en-GB" w:bidi="ar-SA"/>
+        </w:rPr>
+        <w:t>const</w:t>
+      </w:r>
+      <w:r>
+        <w:rPr>
+          <w:rFonts w:ascii="Consolas" w:eastAsia="Times New Roman" w:hAnsi="Consolas" w:cs="Consolas"/>
+          <w:color w:val="D4D4D4"/>
+          <w:sz w:val="14"/>
+          <w:szCs w:val="14"/>
+          <w:lang w:val="en-GB" w:eastAsia="en-GB" w:bidi="ar-SA"/>
+        </w:rPr>
+        <w:t> images = [</w:t>
+      </w:r>
+    </w:p>
+    <w:p>
+      <w:pPr>
+        <w:shd w:val="clear" w:color="auto" w:fill="1E1E1E"/>
+        <w:spacing w:line="190" w:lineRule="atLeast"/>
+        <w:rPr>
+          <w:rFonts w:ascii="Consolas" w:eastAsia="Times New Roman" w:hAnsi="Consolas" w:cs="Consolas"/>
+          <w:color w:val="D4D4D4"/>
+          <w:sz w:val="14"/>
+          <w:szCs w:val="14"/>
+          <w:lang w:val="en-GB" w:eastAsia="en-GB" w:bidi="ar-SA"/>
+        </w:rPr>
+      </w:pPr>
+      <w:r>
+        <w:rPr>
+          <w:rFonts w:ascii="Consolas" w:eastAsia="Times New Roman" w:hAnsi="Consolas" w:cs="Consolas"/>
+          <w:color w:val="D4D4D4"/>
+          <w:sz w:val="14"/>
+          <w:szCs w:val="14"/>
+          <w:lang w:val="en-GB" w:eastAsia="en-GB" w:bidi="ar-SA"/>
+        </w:rPr>
+        <w:t>      </w:t>
+      </w:r>
+      <w:proofErr w:type="spellStart"/>
+      <w:r>
+        <w:rPr>
+          <w:rFonts w:ascii="Consolas" w:eastAsia="Times New Roman" w:hAnsi="Consolas" w:cs="Consolas"/>
+          <w:color w:val="9CDCFE"/>
+          <w:sz w:val="14"/>
+          <w:szCs w:val="14"/>
+          <w:lang w:val="en-GB" w:eastAsia="en-GB" w:bidi="ar-SA"/>
+        </w:rPr>
+        <w:t>homeImg</w:t>
+      </w:r>
+      <w:proofErr w:type="spellEnd"/>
+      <w:r>
+        <w:rPr>
+          <w:rFonts w:ascii="Consolas" w:eastAsia="Times New Roman" w:hAnsi="Consolas" w:cs="Consolas"/>
+          <w:color w:val="D4D4D4"/>
+          <w:sz w:val="14"/>
+          <w:szCs w:val="14"/>
+          <w:lang w:val="en-GB" w:eastAsia="en-GB" w:bidi="ar-SA"/>
+        </w:rPr>
+        <w:t>,</w:t>
+      </w:r>
+    </w:p>
+    <w:p>
+      <w:pPr>
+        <w:shd w:val="clear" w:color="auto" w:fill="1E1E1E"/>
+        <w:spacing w:line="190" w:lineRule="atLeast"/>
+        <w:rPr>
+          <w:rFonts w:ascii="Consolas" w:eastAsia="Times New Roman" w:hAnsi="Consolas" w:cs="Consolas"/>
+          <w:color w:val="D4D4D4"/>
+          <w:sz w:val="14"/>
+          <w:szCs w:val="14"/>
+          <w:lang w:val="en-GB" w:eastAsia="en-GB" w:bidi="ar-SA"/>
+        </w:rPr>
+      </w:pPr>
+      <w:r>
+        <w:rPr>
+          <w:rFonts w:ascii="Consolas" w:eastAsia="Times New Roman" w:hAnsi="Consolas" w:cs="Consolas"/>
+          <w:color w:val="D4D4D4"/>
+          <w:sz w:val="14"/>
+          <w:szCs w:val="14"/>
+          <w:lang w:val="en-GB" w:eastAsia="en-GB" w:bidi="ar-SA"/>
+        </w:rPr>
+        <w:t>      </w:t>
+      </w:r>
+      <w:proofErr w:type="spellStart"/>
+      <w:r>
+        <w:rPr>
+          <w:rFonts w:ascii="Consolas" w:eastAsia="Times New Roman" w:hAnsi="Consolas" w:cs="Consolas"/>
+          <w:color w:val="9CDCFE"/>
+          <w:sz w:val="14"/>
+          <w:szCs w:val="14"/>
+          <w:lang w:val="en-GB" w:eastAsia="en-GB" w:bidi="ar-SA"/>
+        </w:rPr>
+        <w:t>infoImg</w:t>
+      </w:r>
+      <w:proofErr w:type="spellEnd"/>
+      <w:r>
+        <w:rPr>
+          <w:rFonts w:ascii="Consolas" w:eastAsia="Times New Roman" w:hAnsi="Consolas" w:cs="Consolas"/>
+          <w:color w:val="D4D4D4"/>
+          <w:sz w:val="14"/>
+          <w:szCs w:val="14"/>
+          <w:lang w:val="en-GB" w:eastAsia="en-GB" w:bidi="ar-SA"/>
+        </w:rPr>
+        <w:t>,</w:t>
+      </w:r>
+    </w:p>
+    <w:p>
+      <w:pPr>
+        <w:shd w:val="clear" w:color="auto" w:fill="1E1E1E"/>
+        <w:spacing w:line="190" w:lineRule="atLeast"/>
+        <w:rPr>
+          <w:rFonts w:ascii="Consolas" w:eastAsia="Times New Roman" w:hAnsi="Consolas" w:cs="Consolas"/>
+          <w:color w:val="D4D4D4"/>
+          <w:sz w:val="14"/>
+          <w:szCs w:val="14"/>
+          <w:lang w:val="en-GB" w:eastAsia="en-GB" w:bidi="ar-SA"/>
+        </w:rPr>
+      </w:pPr>
+      <w:r>
+        <w:rPr>
+          <w:rFonts w:ascii="Consolas" w:eastAsia="Times New Roman" w:hAnsi="Consolas" w:cs="Consolas"/>
+          <w:color w:val="D4D4D4"/>
+          <w:sz w:val="14"/>
+          <w:szCs w:val="14"/>
+          <w:lang w:val="en-GB" w:eastAsia="en-GB" w:bidi="ar-SA"/>
+        </w:rPr>
+        <w:t>      </w:t>
+      </w:r>
+      <w:proofErr w:type="spellStart"/>
+      <w:r>
+        <w:rPr>
+          <w:rFonts w:ascii="Consolas" w:eastAsia="Times New Roman" w:hAnsi="Consolas" w:cs="Consolas"/>
+          <w:color w:val="9CDCFE"/>
+          <w:sz w:val="14"/>
+          <w:szCs w:val="14"/>
+          <w:lang w:val="en-GB" w:eastAsia="en-GB" w:bidi="ar-SA"/>
+        </w:rPr>
+        <w:t>articlesImg</w:t>
+      </w:r>
+      <w:proofErr w:type="spellEnd"/>
+      <w:r>
+        <w:rPr>
+          <w:rFonts w:ascii="Consolas" w:eastAsia="Times New Roman" w:hAnsi="Consolas" w:cs="Consolas"/>
+          <w:color w:val="D4D4D4"/>
+          <w:sz w:val="14"/>
+          <w:szCs w:val="14"/>
+          <w:lang w:val="en-GB" w:eastAsia="en-GB" w:bidi="ar-SA"/>
+        </w:rPr>
+        <w:t>,</w:t>
+      </w:r>
+    </w:p>
+    <w:p>
+      <w:pPr>
+        <w:shd w:val="clear" w:color="auto" w:fill="1E1E1E"/>
+        <w:spacing w:line="190" w:lineRule="atLeast"/>
+        <w:rPr>
+          <w:rFonts w:ascii="Consolas" w:eastAsia="Times New Roman" w:hAnsi="Consolas" w:cs="Consolas"/>
+          <w:color w:val="D4D4D4"/>
+          <w:sz w:val="14"/>
+          <w:szCs w:val="14"/>
+          <w:lang w:val="en-GB" w:eastAsia="en-GB" w:bidi="ar-SA"/>
+        </w:rPr>
+      </w:pPr>
+      <w:r>
+        <w:rPr>
+          <w:rFonts w:ascii="Consolas" w:eastAsia="Times New Roman" w:hAnsi="Consolas" w:cs="Consolas"/>
+          <w:color w:val="D4D4D4"/>
+          <w:sz w:val="14"/>
+          <w:szCs w:val="14"/>
+          <w:lang w:val="en-GB" w:eastAsia="en-GB" w:bidi="ar-SA"/>
+        </w:rPr>
+        <w:t>      </w:t>
+      </w:r>
+      <w:proofErr w:type="spellStart"/>
+      <w:r>
+        <w:rPr>
+          <w:rFonts w:ascii="Consolas" w:eastAsia="Times New Roman" w:hAnsi="Consolas" w:cs="Consolas"/>
+          <w:color w:val="9CDCFE"/>
+          <w:sz w:val="14"/>
+          <w:szCs w:val="14"/>
+          <w:lang w:val="en-GB" w:eastAsia="en-GB" w:bidi="ar-SA"/>
+        </w:rPr>
+        <w:t>aboutImg</w:t>
+      </w:r>
+      <w:proofErr w:type="spellEnd"/>
+    </w:p>
+    <w:p>
+      <w:pPr>
+        <w:shd w:val="clear" w:color="auto" w:fill="1E1E1E"/>
+        <w:spacing w:line="190" w:lineRule="atLeast"/>
+        <w:rPr>
+          <w:rFonts w:ascii="Consolas" w:eastAsia="Times New Roman" w:hAnsi="Consolas" w:cs="Consolas"/>
+          <w:color w:val="D4D4D4"/>
+          <w:sz w:val="14"/>
+          <w:szCs w:val="14"/>
+          <w:lang w:val="en-GB" w:eastAsia="en-GB" w:bidi="ar-SA"/>
+        </w:rPr>
+      </w:pPr>
+      <w:r>
+        <w:rPr>
+          <w:rFonts w:ascii="Consolas" w:eastAsia="Times New Roman" w:hAnsi="Consolas" w:cs="Consolas"/>
+          <w:color w:val="D4D4D4"/>
+          <w:sz w:val="14"/>
+          <w:szCs w:val="14"/>
+          <w:lang w:val="en-GB" w:eastAsia="en-GB" w:bidi="ar-SA"/>
+        </w:rPr>
+        <w:t>   ];</w:t>
+      </w:r>
+    </w:p>
+    <w:p>
+      <w:pPr>
+        <w:shd w:val="clear" w:color="auto" w:fill="1E1E1E"/>
+        <w:spacing w:line="173" w:lineRule="atLeast"/>
+        <w:rPr>
+          <w:rFonts w:ascii="Consolas" w:eastAsia="Times New Roman" w:hAnsi="Consolas" w:cs="Consolas"/>
+          <w:color w:val="D4D4D4"/>
+          <w:sz w:val="13"/>
+          <w:szCs w:val="13"/>
+          <w:lang w:val="en-GB" w:eastAsia="en-GB" w:bidi="ar-SA"/>
+        </w:rPr>
+      </w:pPr>
+    </w:p>
+    <w:p>
+      <w:pPr>
+        <w:shd w:val="clear" w:color="auto" w:fill="1E1E1E"/>
+        <w:spacing w:line="173" w:lineRule="atLeast"/>
+        <w:rPr>
+          <w:rFonts w:ascii="Consolas" w:eastAsia="Times New Roman" w:hAnsi="Consolas" w:cs="Consolas"/>
+          <w:color w:val="D4D4D4"/>
+          <w:sz w:val="13"/>
+          <w:szCs w:val="13"/>
+          <w:lang w:val="en-GB" w:eastAsia="en-GB" w:bidi="ar-SA"/>
+        </w:rPr>
+      </w:pPr>
+      <w:r>
+        <w:rPr>
+          <w:rFonts w:ascii="Consolas" w:eastAsia="Times New Roman" w:hAnsi="Consolas" w:cs="Consolas"/>
+          <w:color w:val="D4D4D4"/>
+          <w:sz w:val="13"/>
+          <w:szCs w:val="13"/>
+          <w:lang w:val="en-GB" w:eastAsia="en-GB" w:bidi="ar-SA"/>
+        </w:rPr>
+        <w:lastRenderedPageBreak/>
+        <w:t>   </w:t>
+      </w:r>
+      <w:r>
+        <w:rPr>
+          <w:rFonts w:ascii="Consolas" w:eastAsia="Times New Roman" w:hAnsi="Consolas" w:cs="Consolas"/>
+          <w:color w:val="569CD6"/>
+          <w:sz w:val="13"/>
+          <w:szCs w:val="13"/>
+          <w:lang w:val="en-GB" w:eastAsia="en-GB" w:bidi="ar-SA"/>
+        </w:rPr>
+        <w:t>const</w:t>
+      </w:r>
+      <w:r>
+        <w:rPr>
+          <w:rFonts w:ascii="Consolas" w:eastAsia="Times New Roman" w:hAnsi="Consolas" w:cs="Consolas"/>
+          <w:color w:val="D4D4D4"/>
+          <w:sz w:val="13"/>
+          <w:szCs w:val="13"/>
+          <w:lang w:val="en-GB" w:eastAsia="en-GB" w:bidi="ar-SA"/>
+        </w:rPr>
+        <w:t> components = {</w:t>
+      </w:r>
+    </w:p>
+    <w:p>
+      <w:pPr>
+        <w:shd w:val="clear" w:color="auto" w:fill="1E1E1E"/>
+        <w:spacing w:line="173" w:lineRule="atLeast"/>
+        <w:rPr>
+          <w:rFonts w:ascii="Consolas" w:eastAsia="Times New Roman" w:hAnsi="Consolas" w:cs="Consolas"/>
+          <w:color w:val="D4D4D4"/>
+          <w:sz w:val="13"/>
+          <w:szCs w:val="13"/>
+          <w:lang w:val="en-GB" w:eastAsia="en-GB" w:bidi="ar-SA"/>
+        </w:rPr>
+      </w:pPr>
+      <w:r>
+        <w:rPr>
+          <w:rFonts w:ascii="Consolas" w:eastAsia="Times New Roman" w:hAnsi="Consolas" w:cs="Consolas"/>
+          <w:color w:val="D4D4D4"/>
+          <w:sz w:val="13"/>
+          <w:szCs w:val="13"/>
+          <w:lang w:val="en-GB" w:eastAsia="en-GB" w:bidi="ar-SA"/>
+        </w:rPr>
+        <w:t>      </w:t>
+      </w:r>
+      <w:r>
+        <w:rPr>
+          <w:rFonts w:ascii="Consolas" w:eastAsia="Times New Roman" w:hAnsi="Consolas" w:cs="Consolas"/>
+          <w:color w:val="CE9178"/>
+          <w:sz w:val="13"/>
+          <w:szCs w:val="13"/>
+          <w:lang w:val="en-GB" w:eastAsia="en-GB" w:bidi="ar-SA"/>
+        </w:rPr>
+        <w:t>"About"</w:t>
+      </w:r>
+      <w:r>
+        <w:rPr>
+          <w:rFonts w:ascii="Consolas" w:eastAsia="Times New Roman" w:hAnsi="Consolas" w:cs="Consolas"/>
+          <w:color w:val="D4D4D4"/>
+          <w:sz w:val="13"/>
+          <w:szCs w:val="13"/>
+          <w:lang w:val="en-GB" w:eastAsia="en-GB" w:bidi="ar-SA"/>
+        </w:rPr>
+        <w:t>: </w:t>
+      </w:r>
+      <w:r>
+        <w:rPr>
+          <w:rFonts w:ascii="Consolas" w:eastAsia="Times New Roman" w:hAnsi="Consolas" w:cs="Consolas"/>
+          <w:color w:val="808080"/>
+          <w:sz w:val="13"/>
+          <w:szCs w:val="13"/>
+          <w:lang w:val="en-GB" w:eastAsia="en-GB" w:bidi="ar-SA"/>
+        </w:rPr>
+        <w:t>&lt;</w:t>
+      </w:r>
+      <w:r>
+        <w:rPr>
+          <w:rFonts w:ascii="Consolas" w:eastAsia="Times New Roman" w:hAnsi="Consolas" w:cs="Consolas"/>
+          <w:color w:val="4EC9B0"/>
+          <w:sz w:val="13"/>
+          <w:szCs w:val="13"/>
+          <w:lang w:val="en-GB" w:eastAsia="en-GB" w:bidi="ar-SA"/>
+        </w:rPr>
+        <w:t>About</w:t>
+      </w:r>
+      <w:r>
+        <w:rPr>
+          <w:rFonts w:ascii="Consolas" w:eastAsia="Times New Roman" w:hAnsi="Consolas" w:cs="Consolas"/>
+          <w:color w:val="D4D4D4"/>
+          <w:sz w:val="13"/>
+          <w:szCs w:val="13"/>
+          <w:lang w:val="en-GB" w:eastAsia="en-GB" w:bidi="ar-SA"/>
+        </w:rPr>
+        <w:t> </w:t>
+      </w:r>
+      <w:r>
+        <w:rPr>
+          <w:rFonts w:ascii="Consolas" w:eastAsia="Times New Roman" w:hAnsi="Consolas" w:cs="Consolas"/>
+          <w:color w:val="9CDCFE"/>
+          <w:sz w:val="13"/>
+          <w:szCs w:val="13"/>
+          <w:lang w:val="en-GB" w:eastAsia="en-GB" w:bidi="ar-SA"/>
+        </w:rPr>
+        <w:t>image</w:t>
+      </w:r>
+      <w:r>
+        <w:rPr>
+          <w:rFonts w:ascii="Consolas" w:eastAsia="Times New Roman" w:hAnsi="Consolas" w:cs="Consolas"/>
+          <w:color w:val="D4D4D4"/>
+          <w:sz w:val="13"/>
+          <w:szCs w:val="13"/>
+          <w:lang w:val="en-GB" w:eastAsia="en-GB" w:bidi="ar-SA"/>
+        </w:rPr>
+        <w:t>=</w:t>
+      </w:r>
+      <w:r>
+        <w:rPr>
+          <w:rFonts w:ascii="Consolas" w:eastAsia="Times New Roman" w:hAnsi="Consolas" w:cs="Consolas"/>
+          <w:color w:val="569CD6"/>
+          <w:sz w:val="13"/>
+          <w:szCs w:val="13"/>
+          <w:lang w:val="en-GB" w:eastAsia="en-GB" w:bidi="ar-SA"/>
+        </w:rPr>
+        <w:t>{</w:t>
+      </w:r>
+      <w:r>
+        <w:rPr>
+          <w:rFonts w:ascii="Consolas" w:eastAsia="Times New Roman" w:hAnsi="Consolas" w:cs="Consolas"/>
+          <w:color w:val="9CDCFE"/>
+          <w:sz w:val="13"/>
+          <w:szCs w:val="13"/>
+          <w:lang w:val="en-GB" w:eastAsia="en-GB" w:bidi="ar-SA"/>
+        </w:rPr>
+        <w:t>images</w:t>
+      </w:r>
+      <w:r>
+        <w:rPr>
+          <w:rFonts w:ascii="Consolas" w:eastAsia="Times New Roman" w:hAnsi="Consolas" w:cs="Consolas"/>
+          <w:color w:val="D4D4D4"/>
+          <w:sz w:val="13"/>
+          <w:szCs w:val="13"/>
+          <w:lang w:val="en-GB" w:eastAsia="en-GB" w:bidi="ar-SA"/>
+        </w:rPr>
+        <w:t>[</w:t>
+      </w:r>
+      <w:r>
+        <w:rPr>
+          <w:rFonts w:ascii="Consolas" w:eastAsia="Times New Roman" w:hAnsi="Consolas" w:cs="Consolas"/>
+          <w:color w:val="B5CEA8"/>
+          <w:sz w:val="13"/>
+          <w:szCs w:val="13"/>
+          <w:lang w:val="en-GB" w:eastAsia="en-GB" w:bidi="ar-SA"/>
+        </w:rPr>
+        <w:t>0</w:t>
+      </w:r>
+      <w:r>
+        <w:rPr>
+          <w:rFonts w:ascii="Consolas" w:eastAsia="Times New Roman" w:hAnsi="Consolas" w:cs="Consolas"/>
+          <w:color w:val="D4D4D4"/>
+          <w:sz w:val="13"/>
+          <w:szCs w:val="13"/>
+          <w:lang w:val="en-GB" w:eastAsia="en-GB" w:bidi="ar-SA"/>
+        </w:rPr>
+        <w:t>]</w:t>
+      </w:r>
+      <w:r>
+        <w:rPr>
+          <w:rFonts w:ascii="Consolas" w:eastAsia="Times New Roman" w:hAnsi="Consolas" w:cs="Consolas"/>
+          <w:color w:val="569CD6"/>
+          <w:sz w:val="13"/>
+          <w:szCs w:val="13"/>
+          <w:lang w:val="en-GB" w:eastAsia="en-GB" w:bidi="ar-SA"/>
+        </w:rPr>
+        <w:t>}</w:t>
+      </w:r>
+      <w:r>
+        <w:rPr>
+          <w:rFonts w:ascii="Consolas" w:eastAsia="Times New Roman" w:hAnsi="Consolas" w:cs="Consolas"/>
+          <w:color w:val="D4D4D4"/>
+          <w:sz w:val="13"/>
+          <w:szCs w:val="13"/>
+          <w:lang w:val="en-GB" w:eastAsia="en-GB" w:bidi="ar-SA"/>
+        </w:rPr>
+        <w:t> </w:t>
+      </w:r>
+      <w:r>
+        <w:rPr>
+          <w:rFonts w:ascii="Consolas" w:eastAsia="Times New Roman" w:hAnsi="Consolas" w:cs="Consolas"/>
+          <w:color w:val="808080"/>
+          <w:sz w:val="13"/>
+          <w:szCs w:val="13"/>
+          <w:lang w:val="en-GB" w:eastAsia="en-GB" w:bidi="ar-SA"/>
+        </w:rPr>
+        <w:t>/&gt;</w:t>
+      </w:r>
+      <w:r>
+        <w:rPr>
+          <w:rFonts w:ascii="Consolas" w:eastAsia="Times New Roman" w:hAnsi="Consolas" w:cs="Consolas"/>
+          <w:color w:val="D4D4D4"/>
+          <w:sz w:val="13"/>
+          <w:szCs w:val="13"/>
+          <w:lang w:val="en-GB" w:eastAsia="en-GB" w:bidi="ar-SA"/>
+        </w:rPr>
+        <w:t>,</w:t>
+      </w:r>
+    </w:p>
+    <w:p>
+      <w:pPr>
+        <w:shd w:val="clear" w:color="auto" w:fill="1E1E1E"/>
+        <w:spacing w:line="173" w:lineRule="atLeast"/>
+        <w:rPr>
+          <w:rFonts w:ascii="Consolas" w:eastAsia="Times New Roman" w:hAnsi="Consolas" w:cs="Consolas"/>
+          <w:color w:val="D4D4D4"/>
+          <w:sz w:val="13"/>
+          <w:szCs w:val="13"/>
+          <w:lang w:val="en-GB" w:eastAsia="en-GB" w:bidi="ar-SA"/>
+        </w:rPr>
+      </w:pPr>
+      <w:r>
+        <w:rPr>
+          <w:rFonts w:ascii="Consolas" w:eastAsia="Times New Roman" w:hAnsi="Consolas" w:cs="Consolas"/>
+          <w:color w:val="D4D4D4"/>
+          <w:sz w:val="13"/>
+          <w:szCs w:val="13"/>
+          <w:lang w:val="en-GB" w:eastAsia="en-GB" w:bidi="ar-SA"/>
+        </w:rPr>
+        <w:t>      </w:t>
+      </w:r>
+      <w:r>
+        <w:rPr>
+          <w:rFonts w:ascii="Consolas" w:eastAsia="Times New Roman" w:hAnsi="Consolas" w:cs="Consolas"/>
+          <w:color w:val="CE9178"/>
+          <w:sz w:val="13"/>
+          <w:szCs w:val="13"/>
+          <w:lang w:val="en-GB" w:eastAsia="en-GB" w:bidi="ar-SA"/>
+        </w:rPr>
+        <w:t>"Articles"</w:t>
+      </w:r>
+      <w:r>
+        <w:rPr>
+          <w:rFonts w:ascii="Consolas" w:eastAsia="Times New Roman" w:hAnsi="Consolas" w:cs="Consolas"/>
+          <w:color w:val="D4D4D4"/>
+          <w:sz w:val="13"/>
+          <w:szCs w:val="13"/>
+          <w:lang w:val="en-GB" w:eastAsia="en-GB" w:bidi="ar-SA"/>
+        </w:rPr>
+        <w:t>: </w:t>
+      </w:r>
+      <w:r>
+        <w:rPr>
+          <w:rFonts w:ascii="Consolas" w:eastAsia="Times New Roman" w:hAnsi="Consolas" w:cs="Consolas"/>
+          <w:color w:val="808080"/>
+          <w:sz w:val="13"/>
+          <w:szCs w:val="13"/>
+          <w:lang w:val="en-GB" w:eastAsia="en-GB" w:bidi="ar-SA"/>
+        </w:rPr>
+        <w:t>&lt;</w:t>
+      </w:r>
+      <w:r>
+        <w:rPr>
+          <w:rFonts w:ascii="Consolas" w:eastAsia="Times New Roman" w:hAnsi="Consolas" w:cs="Consolas"/>
+          <w:color w:val="4EC9B0"/>
+          <w:sz w:val="13"/>
+          <w:szCs w:val="13"/>
+          <w:lang w:val="en-GB" w:eastAsia="en-GB" w:bidi="ar-SA"/>
+        </w:rPr>
+        <w:t>Articles</w:t>
+      </w:r>
+      <w:r>
+        <w:rPr>
+          <w:rFonts w:ascii="Consolas" w:eastAsia="Times New Roman" w:hAnsi="Consolas" w:cs="Consolas"/>
+          <w:color w:val="D4D4D4"/>
+          <w:sz w:val="13"/>
+          <w:szCs w:val="13"/>
+          <w:lang w:val="en-GB" w:eastAsia="en-GB" w:bidi="ar-SA"/>
+        </w:rPr>
+        <w:t> </w:t>
+      </w:r>
+      <w:r>
+        <w:rPr>
+          <w:rFonts w:ascii="Consolas" w:eastAsia="Times New Roman" w:hAnsi="Consolas" w:cs="Consolas"/>
+          <w:color w:val="9CDCFE"/>
+          <w:sz w:val="13"/>
+          <w:szCs w:val="13"/>
+          <w:lang w:val="en-GB" w:eastAsia="en-GB" w:bidi="ar-SA"/>
+        </w:rPr>
+        <w:t>image</w:t>
+      </w:r>
+      <w:r>
+        <w:rPr>
+          <w:rFonts w:ascii="Consolas" w:eastAsia="Times New Roman" w:hAnsi="Consolas" w:cs="Consolas"/>
+          <w:color w:val="D4D4D4"/>
+          <w:sz w:val="13"/>
+          <w:szCs w:val="13"/>
+          <w:lang w:val="en-GB" w:eastAsia="en-GB" w:bidi="ar-SA"/>
+        </w:rPr>
+        <w:t>=</w:t>
+      </w:r>
+      <w:r>
+        <w:rPr>
+          <w:rFonts w:ascii="Consolas" w:eastAsia="Times New Roman" w:hAnsi="Consolas" w:cs="Consolas"/>
+          <w:color w:val="569CD6"/>
+          <w:sz w:val="13"/>
+          <w:szCs w:val="13"/>
+          <w:lang w:val="en-GB" w:eastAsia="en-GB" w:bidi="ar-SA"/>
+        </w:rPr>
+        <w:t>{</w:t>
+      </w:r>
+      <w:r>
+        <w:rPr>
+          <w:rFonts w:ascii="Consolas" w:eastAsia="Times New Roman" w:hAnsi="Consolas" w:cs="Consolas"/>
+          <w:color w:val="9CDCFE"/>
+          <w:sz w:val="13"/>
+          <w:szCs w:val="13"/>
+          <w:lang w:val="en-GB" w:eastAsia="en-GB" w:bidi="ar-SA"/>
+        </w:rPr>
+        <w:t>images</w:t>
+      </w:r>
+      <w:r>
+        <w:rPr>
+          <w:rFonts w:ascii="Consolas" w:eastAsia="Times New Roman" w:hAnsi="Consolas" w:cs="Consolas"/>
+          <w:color w:val="D4D4D4"/>
+          <w:sz w:val="13"/>
+          <w:szCs w:val="13"/>
+          <w:lang w:val="en-GB" w:eastAsia="en-GB" w:bidi="ar-SA"/>
+        </w:rPr>
+        <w:t>[</w:t>
+      </w:r>
+      <w:r>
+        <w:rPr>
+          <w:rFonts w:ascii="Consolas" w:eastAsia="Times New Roman" w:hAnsi="Consolas" w:cs="Consolas"/>
+          <w:color w:val="B5CEA8"/>
+          <w:sz w:val="13"/>
+          <w:szCs w:val="13"/>
+          <w:lang w:val="en-GB" w:eastAsia="en-GB" w:bidi="ar-SA"/>
+        </w:rPr>
+        <w:t>1</w:t>
+      </w:r>
+      <w:r>
+        <w:rPr>
+          <w:rFonts w:ascii="Consolas" w:eastAsia="Times New Roman" w:hAnsi="Consolas" w:cs="Consolas"/>
+          <w:color w:val="D4D4D4"/>
+          <w:sz w:val="13"/>
+          <w:szCs w:val="13"/>
+          <w:lang w:val="en-GB" w:eastAsia="en-GB" w:bidi="ar-SA"/>
+        </w:rPr>
+        <w:t>]</w:t>
+      </w:r>
+      <w:r>
+        <w:rPr>
+          <w:rFonts w:ascii="Consolas" w:eastAsia="Times New Roman" w:hAnsi="Consolas" w:cs="Consolas"/>
+          <w:color w:val="569CD6"/>
+          <w:sz w:val="13"/>
+          <w:szCs w:val="13"/>
+          <w:lang w:val="en-GB" w:eastAsia="en-GB" w:bidi="ar-SA"/>
+        </w:rPr>
+        <w:t>}</w:t>
+      </w:r>
+      <w:r>
+        <w:rPr>
+          <w:rFonts w:ascii="Consolas" w:eastAsia="Times New Roman" w:hAnsi="Consolas" w:cs="Consolas"/>
+          <w:color w:val="808080"/>
+          <w:sz w:val="13"/>
+          <w:szCs w:val="13"/>
+          <w:lang w:val="en-GB" w:eastAsia="en-GB" w:bidi="ar-SA"/>
+        </w:rPr>
+        <w:t>/&gt;</w:t>
+      </w:r>
+      <w:r>
+        <w:rPr>
+          <w:rFonts w:ascii="Consolas" w:eastAsia="Times New Roman" w:hAnsi="Consolas" w:cs="Consolas"/>
+          <w:color w:val="D4D4D4"/>
+          <w:sz w:val="13"/>
+          <w:szCs w:val="13"/>
+          <w:lang w:val="en-GB" w:eastAsia="en-GB" w:bidi="ar-SA"/>
+        </w:rPr>
+        <w:t>,</w:t>
+      </w:r>
+    </w:p>
+    <w:p>
+      <w:pPr>
+        <w:shd w:val="clear" w:color="auto" w:fill="1E1E1E"/>
+        <w:spacing w:line="173" w:lineRule="atLeast"/>
+        <w:rPr>
+          <w:rFonts w:ascii="Consolas" w:eastAsia="Times New Roman" w:hAnsi="Consolas" w:cs="Consolas"/>
+          <w:color w:val="D4D4D4"/>
+          <w:sz w:val="13"/>
+          <w:szCs w:val="13"/>
+          <w:lang w:val="en-GB" w:eastAsia="en-GB" w:bidi="ar-SA"/>
+        </w:rPr>
+      </w:pPr>
+      <w:r>
+        <w:rPr>
+          <w:rFonts w:ascii="Consolas" w:eastAsia="Times New Roman" w:hAnsi="Consolas" w:cs="Consolas"/>
+          <w:color w:val="D4D4D4"/>
+          <w:sz w:val="13"/>
+          <w:szCs w:val="13"/>
+          <w:lang w:val="en-GB" w:eastAsia="en-GB" w:bidi="ar-SA"/>
+        </w:rPr>
+        <w:t>      </w:t>
+      </w:r>
+      <w:r>
+        <w:rPr>
+          <w:rFonts w:ascii="Consolas" w:eastAsia="Times New Roman" w:hAnsi="Consolas" w:cs="Consolas"/>
+          <w:color w:val="CE9178"/>
+          <w:sz w:val="13"/>
+          <w:szCs w:val="13"/>
+          <w:lang w:val="en-GB" w:eastAsia="en-GB" w:bidi="ar-SA"/>
+        </w:rPr>
+        <w:t>"Home"</w:t>
+      </w:r>
+      <w:r>
+        <w:rPr>
+          <w:rFonts w:ascii="Consolas" w:eastAsia="Times New Roman" w:hAnsi="Consolas" w:cs="Consolas"/>
+          <w:color w:val="D4D4D4"/>
+          <w:sz w:val="13"/>
+          <w:szCs w:val="13"/>
+          <w:lang w:val="en-GB" w:eastAsia="en-GB" w:bidi="ar-SA"/>
+        </w:rPr>
+        <w:t>: </w:t>
+      </w:r>
+      <w:r>
+        <w:rPr>
+          <w:rFonts w:ascii="Consolas" w:eastAsia="Times New Roman" w:hAnsi="Consolas" w:cs="Consolas"/>
+          <w:color w:val="808080"/>
+          <w:sz w:val="13"/>
+          <w:szCs w:val="13"/>
+          <w:lang w:val="en-GB" w:eastAsia="en-GB" w:bidi="ar-SA"/>
+        </w:rPr>
+        <w:t>&lt;</w:t>
+      </w:r>
+      <w:r>
+        <w:rPr>
+          <w:rFonts w:ascii="Consolas" w:eastAsia="Times New Roman" w:hAnsi="Consolas" w:cs="Consolas"/>
+          <w:color w:val="4EC9B0"/>
+          <w:sz w:val="13"/>
+          <w:szCs w:val="13"/>
+          <w:lang w:val="en-GB" w:eastAsia="en-GB" w:bidi="ar-SA"/>
+        </w:rPr>
+        <w:t>Home</w:t>
+      </w:r>
+      <w:r>
+        <w:rPr>
+          <w:rFonts w:ascii="Consolas" w:eastAsia="Times New Roman" w:hAnsi="Consolas" w:cs="Consolas"/>
+          <w:color w:val="D4D4D4"/>
+          <w:sz w:val="13"/>
+          <w:szCs w:val="13"/>
+          <w:lang w:val="en-GB" w:eastAsia="en-GB" w:bidi="ar-SA"/>
+        </w:rPr>
+        <w:t> </w:t>
+      </w:r>
+      <w:r>
+        <w:rPr>
+          <w:rFonts w:ascii="Consolas" w:eastAsia="Times New Roman" w:hAnsi="Consolas" w:cs="Consolas"/>
+          <w:color w:val="9CDCFE"/>
+          <w:sz w:val="13"/>
+          <w:szCs w:val="13"/>
+          <w:lang w:val="en-GB" w:eastAsia="en-GB" w:bidi="ar-SA"/>
+        </w:rPr>
+        <w:t>image</w:t>
+      </w:r>
+      <w:r>
+        <w:rPr>
+          <w:rFonts w:ascii="Consolas" w:eastAsia="Times New Roman" w:hAnsi="Consolas" w:cs="Consolas"/>
+          <w:color w:val="D4D4D4"/>
+          <w:sz w:val="13"/>
+          <w:szCs w:val="13"/>
+          <w:lang w:val="en-GB" w:eastAsia="en-GB" w:bidi="ar-SA"/>
+        </w:rPr>
+        <w:t>=</w:t>
+      </w:r>
+      <w:r>
+        <w:rPr>
+          <w:rFonts w:ascii="Consolas" w:eastAsia="Times New Roman" w:hAnsi="Consolas" w:cs="Consolas"/>
+          <w:color w:val="569CD6"/>
+          <w:sz w:val="13"/>
+          <w:szCs w:val="13"/>
+          <w:lang w:val="en-GB" w:eastAsia="en-GB" w:bidi="ar-SA"/>
+        </w:rPr>
+        <w:t>{</w:t>
+      </w:r>
+      <w:r>
+        <w:rPr>
+          <w:rFonts w:ascii="Consolas" w:eastAsia="Times New Roman" w:hAnsi="Consolas" w:cs="Consolas"/>
+          <w:color w:val="9CDCFE"/>
+          <w:sz w:val="13"/>
+          <w:szCs w:val="13"/>
+          <w:lang w:val="en-GB" w:eastAsia="en-GB" w:bidi="ar-SA"/>
+        </w:rPr>
+        <w:t>images</w:t>
+      </w:r>
+      <w:r>
+        <w:rPr>
+          <w:rFonts w:ascii="Consolas" w:eastAsia="Times New Roman" w:hAnsi="Consolas" w:cs="Consolas"/>
+          <w:color w:val="D4D4D4"/>
+          <w:sz w:val="13"/>
+          <w:szCs w:val="13"/>
+          <w:lang w:val="en-GB" w:eastAsia="en-GB" w:bidi="ar-SA"/>
+        </w:rPr>
+        <w:t>[</w:t>
+      </w:r>
+      <w:r>
+        <w:rPr>
+          <w:rFonts w:ascii="Consolas" w:eastAsia="Times New Roman" w:hAnsi="Consolas" w:cs="Consolas"/>
+          <w:color w:val="B5CEA8"/>
+          <w:sz w:val="13"/>
+          <w:szCs w:val="13"/>
+          <w:lang w:val="en-GB" w:eastAsia="en-GB" w:bidi="ar-SA"/>
+        </w:rPr>
+        <w:t>2</w:t>
+      </w:r>
+      <w:r>
+        <w:rPr>
+          <w:rFonts w:ascii="Consolas" w:eastAsia="Times New Roman" w:hAnsi="Consolas" w:cs="Consolas"/>
+          <w:color w:val="D4D4D4"/>
+          <w:sz w:val="13"/>
+          <w:szCs w:val="13"/>
+          <w:lang w:val="en-GB" w:eastAsia="en-GB" w:bidi="ar-SA"/>
+        </w:rPr>
+        <w:t>]</w:t>
+      </w:r>
+      <w:r>
+        <w:rPr>
+          <w:rFonts w:ascii="Consolas" w:eastAsia="Times New Roman" w:hAnsi="Consolas" w:cs="Consolas"/>
+          <w:color w:val="569CD6"/>
+          <w:sz w:val="13"/>
+          <w:szCs w:val="13"/>
+          <w:lang w:val="en-GB" w:eastAsia="en-GB" w:bidi="ar-SA"/>
+        </w:rPr>
+        <w:t>}</w:t>
+      </w:r>
+      <w:r>
+        <w:rPr>
+          <w:rFonts w:ascii="Consolas" w:eastAsia="Times New Roman" w:hAnsi="Consolas" w:cs="Consolas"/>
+          <w:color w:val="808080"/>
+          <w:sz w:val="13"/>
+          <w:szCs w:val="13"/>
+          <w:lang w:val="en-GB" w:eastAsia="en-GB" w:bidi="ar-SA"/>
+        </w:rPr>
+        <w:t>/&gt;</w:t>
+      </w:r>
+      <w:r>
+        <w:rPr>
+          <w:rFonts w:ascii="Consolas" w:eastAsia="Times New Roman" w:hAnsi="Consolas" w:cs="Consolas"/>
+          <w:color w:val="D4D4D4"/>
+          <w:sz w:val="13"/>
+          <w:szCs w:val="13"/>
+          <w:lang w:val="en-GB" w:eastAsia="en-GB" w:bidi="ar-SA"/>
+        </w:rPr>
+        <w:t>,</w:t>
+      </w:r>
+    </w:p>
+    <w:p>
+      <w:pPr>
+        <w:shd w:val="clear" w:color="auto" w:fill="1E1E1E"/>
+        <w:spacing w:line="173" w:lineRule="atLeast"/>
+        <w:rPr>
+          <w:rFonts w:ascii="Consolas" w:eastAsia="Times New Roman" w:hAnsi="Consolas" w:cs="Consolas"/>
+          <w:color w:val="D4D4D4"/>
+          <w:sz w:val="13"/>
+          <w:szCs w:val="13"/>
+          <w:lang w:val="en-GB" w:eastAsia="en-GB" w:bidi="ar-SA"/>
+        </w:rPr>
+      </w:pPr>
+      <w:r>
+        <w:rPr>
+          <w:rFonts w:ascii="Consolas" w:eastAsia="Times New Roman" w:hAnsi="Consolas" w:cs="Consolas"/>
+          <w:color w:val="D4D4D4"/>
+          <w:sz w:val="13"/>
+          <w:szCs w:val="13"/>
+          <w:lang w:val="en-GB" w:eastAsia="en-GB" w:bidi="ar-SA"/>
+        </w:rPr>
+        <w:t>      </w:t>
+      </w:r>
+      <w:r>
+        <w:rPr>
+          <w:rFonts w:ascii="Consolas" w:eastAsia="Times New Roman" w:hAnsi="Consolas" w:cs="Consolas"/>
+          <w:color w:val="CE9178"/>
+          <w:sz w:val="13"/>
+          <w:szCs w:val="13"/>
+          <w:lang w:val="en-GB" w:eastAsia="en-GB" w:bidi="ar-SA"/>
+        </w:rPr>
+        <w:t>"Info"</w:t>
+      </w:r>
+      <w:r>
+        <w:rPr>
+          <w:rFonts w:ascii="Consolas" w:eastAsia="Times New Roman" w:hAnsi="Consolas" w:cs="Consolas"/>
+          <w:color w:val="D4D4D4"/>
+          <w:sz w:val="13"/>
+          <w:szCs w:val="13"/>
+          <w:lang w:val="en-GB" w:eastAsia="en-GB" w:bidi="ar-SA"/>
+        </w:rPr>
+        <w:t>: </w:t>
+      </w:r>
+      <w:r>
+        <w:rPr>
+          <w:rFonts w:ascii="Consolas" w:eastAsia="Times New Roman" w:hAnsi="Consolas" w:cs="Consolas"/>
+          <w:color w:val="808080"/>
+          <w:sz w:val="13"/>
+          <w:szCs w:val="13"/>
+          <w:lang w:val="en-GB" w:eastAsia="en-GB" w:bidi="ar-SA"/>
+        </w:rPr>
+        <w:t>&lt;</w:t>
+      </w:r>
+      <w:r>
+        <w:rPr>
+          <w:rFonts w:ascii="Consolas" w:eastAsia="Times New Roman" w:hAnsi="Consolas" w:cs="Consolas"/>
+          <w:color w:val="4EC9B0"/>
+          <w:sz w:val="13"/>
+          <w:szCs w:val="13"/>
+          <w:lang w:val="en-GB" w:eastAsia="en-GB" w:bidi="ar-SA"/>
+        </w:rPr>
+        <w:t>Info</w:t>
+      </w:r>
+      <w:r>
+        <w:rPr>
+          <w:rFonts w:ascii="Consolas" w:eastAsia="Times New Roman" w:hAnsi="Consolas" w:cs="Consolas"/>
+          <w:color w:val="D4D4D4"/>
+          <w:sz w:val="13"/>
+          <w:szCs w:val="13"/>
+          <w:lang w:val="en-GB" w:eastAsia="en-GB" w:bidi="ar-SA"/>
+        </w:rPr>
+        <w:t> </w:t>
+      </w:r>
+      <w:r>
+        <w:rPr>
+          <w:rFonts w:ascii="Consolas" w:eastAsia="Times New Roman" w:hAnsi="Consolas" w:cs="Consolas"/>
+          <w:color w:val="9CDCFE"/>
+          <w:sz w:val="13"/>
+          <w:szCs w:val="13"/>
+          <w:lang w:val="en-GB" w:eastAsia="en-GB" w:bidi="ar-SA"/>
+        </w:rPr>
+        <w:t>image</w:t>
+      </w:r>
+      <w:r>
+        <w:rPr>
+          <w:rFonts w:ascii="Consolas" w:eastAsia="Times New Roman" w:hAnsi="Consolas" w:cs="Consolas"/>
+          <w:color w:val="D4D4D4"/>
+          <w:sz w:val="13"/>
+          <w:szCs w:val="13"/>
+          <w:lang w:val="en-GB" w:eastAsia="en-GB" w:bidi="ar-SA"/>
+        </w:rPr>
+        <w:t>=</w:t>
+      </w:r>
+      <w:r>
+        <w:rPr>
+          <w:rFonts w:ascii="Consolas" w:eastAsia="Times New Roman" w:hAnsi="Consolas" w:cs="Consolas"/>
+          <w:color w:val="569CD6"/>
+          <w:sz w:val="13"/>
+          <w:szCs w:val="13"/>
+          <w:lang w:val="en-GB" w:eastAsia="en-GB" w:bidi="ar-SA"/>
+        </w:rPr>
+        <w:t>{</w:t>
+      </w:r>
+      <w:r>
+        <w:rPr>
+          <w:rFonts w:ascii="Consolas" w:eastAsia="Times New Roman" w:hAnsi="Consolas" w:cs="Consolas"/>
+          <w:color w:val="9CDCFE"/>
+          <w:sz w:val="13"/>
+          <w:szCs w:val="13"/>
+          <w:lang w:val="en-GB" w:eastAsia="en-GB" w:bidi="ar-SA"/>
+        </w:rPr>
+        <w:t>images</w:t>
+      </w:r>
+      <w:r>
+        <w:rPr>
+          <w:rFonts w:ascii="Consolas" w:eastAsia="Times New Roman" w:hAnsi="Consolas" w:cs="Consolas"/>
+          <w:color w:val="D4D4D4"/>
+          <w:sz w:val="13"/>
+          <w:szCs w:val="13"/>
+          <w:lang w:val="en-GB" w:eastAsia="en-GB" w:bidi="ar-SA"/>
+        </w:rPr>
+        <w:t>[</w:t>
+      </w:r>
+      <w:r>
+        <w:rPr>
+          <w:rFonts w:ascii="Consolas" w:eastAsia="Times New Roman" w:hAnsi="Consolas" w:cs="Consolas"/>
+          <w:color w:val="B5CEA8"/>
+          <w:sz w:val="13"/>
+          <w:szCs w:val="13"/>
+          <w:lang w:val="en-GB" w:eastAsia="en-GB" w:bidi="ar-SA"/>
+        </w:rPr>
+        <w:t>3</w:t>
+      </w:r>
+      <w:r>
+        <w:rPr>
+          <w:rFonts w:ascii="Consolas" w:eastAsia="Times New Roman" w:hAnsi="Consolas" w:cs="Consolas"/>
+          <w:color w:val="D4D4D4"/>
+          <w:sz w:val="13"/>
+          <w:szCs w:val="13"/>
+          <w:lang w:val="en-GB" w:eastAsia="en-GB" w:bidi="ar-SA"/>
+        </w:rPr>
+        <w:t>]</w:t>
+      </w:r>
+      <w:r>
+        <w:rPr>
+          <w:rFonts w:ascii="Consolas" w:eastAsia="Times New Roman" w:hAnsi="Consolas" w:cs="Consolas"/>
+          <w:color w:val="569CD6"/>
+          <w:sz w:val="13"/>
+          <w:szCs w:val="13"/>
+          <w:lang w:val="en-GB" w:eastAsia="en-GB" w:bidi="ar-SA"/>
+        </w:rPr>
+        <w:t>}</w:t>
+      </w:r>
+      <w:r>
+        <w:rPr>
+          <w:rFonts w:ascii="Consolas" w:eastAsia="Times New Roman" w:hAnsi="Consolas" w:cs="Consolas"/>
+          <w:color w:val="808080"/>
+          <w:sz w:val="13"/>
+          <w:szCs w:val="13"/>
+          <w:lang w:val="en-GB" w:eastAsia="en-GB" w:bidi="ar-SA"/>
+        </w:rPr>
+        <w:t>/&gt;</w:t>
+      </w:r>
+    </w:p>
+    <w:p>
+      <w:pPr>
+        <w:shd w:val="clear" w:color="auto" w:fill="1E1E1E"/>
+        <w:spacing w:line="173" w:lineRule="atLeast"/>
+        <w:rPr>
+          <w:rFonts w:ascii="Consolas" w:eastAsia="Times New Roman" w:hAnsi="Consolas" w:cs="Consolas"/>
+          <w:color w:val="D4D4D4"/>
+          <w:sz w:val="13"/>
+          <w:szCs w:val="13"/>
+          <w:lang w:val="en-GB" w:eastAsia="en-GB" w:bidi="ar-SA"/>
+        </w:rPr>
+      </w:pPr>
+      <w:r>
+        <w:rPr>
+          <w:rFonts w:ascii="Consolas" w:eastAsia="Times New Roman" w:hAnsi="Consolas" w:cs="Consolas"/>
+          <w:color w:val="D4D4D4"/>
+          <w:sz w:val="13"/>
+          <w:szCs w:val="13"/>
+          <w:lang w:val="en-GB" w:eastAsia="en-GB" w:bidi="ar-SA"/>
+        </w:rPr>
+        <w:t>   };</w:t>
+      </w:r>
+    </w:p>
+    <w:p>
+      <w:pPr>
+        <w:shd w:val="clear" w:color="auto" w:fill="1E1E1E"/>
+        <w:spacing w:line="173" w:lineRule="atLeast"/>
+        <w:rPr>
+          <w:rFonts w:ascii="Consolas" w:eastAsia="Times New Roman" w:hAnsi="Consolas" w:cs="Consolas"/>
+          <w:color w:val="D4D4D4"/>
+          <w:sz w:val="13"/>
+          <w:szCs w:val="13"/>
+          <w:lang w:val="en-GB" w:eastAsia="en-GB" w:bidi="ar-SA"/>
+        </w:rPr>
+      </w:pPr>
+    </w:p>
+    <w:p>
+      <w:pPr>
+        <w:shd w:val="clear" w:color="auto" w:fill="1E1E1E"/>
+        <w:spacing w:line="173" w:lineRule="atLeast"/>
+        <w:rPr>
+          <w:rFonts w:ascii="Consolas" w:eastAsia="Times New Roman" w:hAnsi="Consolas" w:cs="Consolas"/>
+          <w:color w:val="D4D4D4"/>
+          <w:sz w:val="13"/>
+          <w:szCs w:val="13"/>
+          <w:lang w:val="en-GB" w:eastAsia="en-GB" w:bidi="ar-SA"/>
+        </w:rPr>
+      </w:pPr>
+      <w:r>
+        <w:rPr>
+          <w:rFonts w:ascii="Consolas" w:eastAsia="Times New Roman" w:hAnsi="Consolas" w:cs="Consolas"/>
+          <w:color w:val="D4D4D4"/>
+          <w:sz w:val="13"/>
+          <w:szCs w:val="13"/>
+          <w:lang w:val="en-GB" w:eastAsia="en-GB" w:bidi="ar-SA"/>
+        </w:rPr>
+        <w:t>   </w:t>
+      </w:r>
+      <w:proofErr w:type="spellStart"/>
+      <w:r>
+        <w:rPr>
+          <w:rFonts w:ascii="Consolas" w:eastAsia="Times New Roman" w:hAnsi="Consolas" w:cs="Consolas"/>
+          <w:color w:val="DCDCAA"/>
+          <w:sz w:val="13"/>
+          <w:szCs w:val="13"/>
+          <w:lang w:val="en-GB" w:eastAsia="en-GB" w:bidi="ar-SA"/>
+        </w:rPr>
+        <w:t>useEffect</w:t>
+      </w:r>
+      <w:proofErr w:type="spellEnd"/>
+      <w:r>
+        <w:rPr>
+          <w:rFonts w:ascii="Consolas" w:eastAsia="Times New Roman" w:hAnsi="Consolas" w:cs="Consolas"/>
+          <w:color w:val="D4D4D4"/>
+          <w:sz w:val="13"/>
+          <w:szCs w:val="13"/>
+          <w:lang w:val="en-GB" w:eastAsia="en-GB" w:bidi="ar-SA"/>
+        </w:rPr>
+        <w:t>(() </w:t>
+      </w:r>
+      <w:r>
+        <w:rPr>
+          <w:rFonts w:ascii="Consolas" w:eastAsia="Times New Roman" w:hAnsi="Consolas" w:cs="Consolas"/>
+          <w:color w:val="569CD6"/>
+          <w:sz w:val="13"/>
+          <w:szCs w:val="13"/>
+          <w:lang w:val="en-GB" w:eastAsia="en-GB" w:bidi="ar-SA"/>
+        </w:rPr>
+        <w:t>=&gt;</w:t>
+      </w:r>
+      <w:r>
+        <w:rPr>
+          <w:rFonts w:ascii="Consolas" w:eastAsia="Times New Roman" w:hAnsi="Consolas" w:cs="Consolas"/>
+          <w:color w:val="D4D4D4"/>
+          <w:sz w:val="13"/>
+          <w:szCs w:val="13"/>
+          <w:lang w:val="en-GB" w:eastAsia="en-GB" w:bidi="ar-SA"/>
+        </w:rPr>
+        <w:t> {</w:t>
+      </w:r>
+    </w:p>
+    <w:p>
+      <w:pPr>
+        <w:shd w:val="clear" w:color="auto" w:fill="1E1E1E"/>
+        <w:spacing w:line="173" w:lineRule="atLeast"/>
+        <w:rPr>
+          <w:rFonts w:ascii="Consolas" w:eastAsia="Times New Roman" w:hAnsi="Consolas" w:cs="Consolas"/>
+          <w:color w:val="D4D4D4"/>
+          <w:sz w:val="13"/>
+          <w:szCs w:val="13"/>
+          <w:lang w:val="en-GB" w:eastAsia="en-GB" w:bidi="ar-SA"/>
+        </w:rPr>
+      </w:pPr>
+    </w:p>
+    <w:p>
+      <w:pPr>
+        <w:shd w:val="clear" w:color="auto" w:fill="1E1E1E"/>
+        <w:spacing w:line="173" w:lineRule="atLeast"/>
+        <w:rPr>
+          <w:rFonts w:ascii="Consolas" w:eastAsia="Times New Roman" w:hAnsi="Consolas" w:cs="Consolas"/>
+          <w:color w:val="D4D4D4"/>
+          <w:sz w:val="13"/>
+          <w:szCs w:val="13"/>
+          <w:lang w:val="en-GB" w:eastAsia="en-GB" w:bidi="ar-SA"/>
+        </w:rPr>
+      </w:pPr>
+      <w:r>
+        <w:rPr>
+          <w:rFonts w:ascii="Consolas" w:eastAsia="Times New Roman" w:hAnsi="Consolas" w:cs="Consolas"/>
+          <w:color w:val="D4D4D4"/>
+          <w:sz w:val="13"/>
+          <w:szCs w:val="13"/>
+          <w:lang w:val="en-GB" w:eastAsia="en-GB" w:bidi="ar-SA"/>
+        </w:rPr>
+        <w:t>      </w:t>
+      </w:r>
+      <w:proofErr w:type="spellStart"/>
+      <w:r>
+        <w:rPr>
+          <w:rFonts w:ascii="Consolas" w:eastAsia="Times New Roman" w:hAnsi="Consolas" w:cs="Consolas"/>
+          <w:color w:val="DCDCAA"/>
+          <w:sz w:val="13"/>
+          <w:szCs w:val="13"/>
+          <w:lang w:val="en-GB" w:eastAsia="en-GB" w:bidi="ar-SA"/>
+        </w:rPr>
+        <w:t>cacheImages</w:t>
+      </w:r>
+      <w:proofErr w:type="spellEnd"/>
+      <w:r>
+        <w:rPr>
+          <w:rFonts w:ascii="Consolas" w:eastAsia="Times New Roman" w:hAnsi="Consolas" w:cs="Consolas"/>
+          <w:color w:val="D4D4D4"/>
+          <w:sz w:val="13"/>
+          <w:szCs w:val="13"/>
+          <w:lang w:val="en-GB" w:eastAsia="en-GB" w:bidi="ar-SA"/>
+        </w:rPr>
+        <w:t>();</w:t>
+      </w:r>
+    </w:p>
+    <w:p>
+      <w:pPr>
+        <w:shd w:val="clear" w:color="auto" w:fill="1E1E1E"/>
+        <w:spacing w:line="173" w:lineRule="atLeast"/>
+        <w:rPr>
+          <w:rFonts w:ascii="Consolas" w:eastAsia="Times New Roman" w:hAnsi="Consolas" w:cs="Consolas"/>
+          <w:color w:val="D4D4D4"/>
+          <w:sz w:val="13"/>
+          <w:szCs w:val="13"/>
+          <w:lang w:val="en-GB" w:eastAsia="en-GB" w:bidi="ar-SA"/>
+        </w:rPr>
+      </w:pPr>
+      <w:r>
+        <w:rPr>
+          <w:rFonts w:ascii="Consolas" w:eastAsia="Times New Roman" w:hAnsi="Consolas" w:cs="Consolas"/>
+          <w:color w:val="D4D4D4"/>
+          <w:sz w:val="13"/>
+          <w:szCs w:val="13"/>
+          <w:lang w:val="en-GB" w:eastAsia="en-GB" w:bidi="ar-SA"/>
+        </w:rPr>
+        <w:t>   }, []);</w:t>
+      </w:r>
+    </w:p>
+    <w:p>
+      <w:pPr>
+        <w:shd w:val="clear" w:color="auto" w:fill="1E1E1E"/>
+        <w:spacing w:line="173" w:lineRule="atLeast"/>
+        <w:rPr>
+          <w:rFonts w:ascii="Consolas" w:eastAsia="Times New Roman" w:hAnsi="Consolas" w:cs="Consolas"/>
+          <w:color w:val="D4D4D4"/>
+          <w:sz w:val="13"/>
+          <w:szCs w:val="13"/>
+          <w:lang w:val="en-GB" w:eastAsia="en-GB" w:bidi="ar-SA"/>
+        </w:rPr>
+      </w:pPr>
+    </w:p>
+    <w:p>
+      <w:pPr>
+        <w:shd w:val="clear" w:color="auto" w:fill="1E1E1E"/>
+        <w:spacing w:line="173" w:lineRule="atLeast"/>
+        <w:rPr>
+          <w:rFonts w:ascii="Consolas" w:eastAsia="Times New Roman" w:hAnsi="Consolas" w:cs="Consolas"/>
+          <w:color w:val="D4D4D4"/>
+          <w:sz w:val="13"/>
+          <w:szCs w:val="13"/>
+          <w:lang w:val="en-GB" w:eastAsia="en-GB" w:bidi="ar-SA"/>
+        </w:rPr>
+      </w:pPr>
+      <w:r>
+        <w:rPr>
+          <w:rFonts w:ascii="Consolas" w:eastAsia="Times New Roman" w:hAnsi="Consolas" w:cs="Consolas"/>
+          <w:color w:val="D4D4D4"/>
+          <w:sz w:val="13"/>
+          <w:szCs w:val="13"/>
+          <w:lang w:val="en-GB" w:eastAsia="en-GB" w:bidi="ar-SA"/>
+        </w:rPr>
+        <w:t>   </w:t>
+      </w:r>
+      <w:r>
+        <w:rPr>
+          <w:rFonts w:ascii="Consolas" w:eastAsia="Times New Roman" w:hAnsi="Consolas" w:cs="Consolas"/>
+          <w:color w:val="569CD6"/>
+          <w:sz w:val="13"/>
+          <w:szCs w:val="13"/>
+          <w:lang w:val="en-GB" w:eastAsia="en-GB" w:bidi="ar-SA"/>
+        </w:rPr>
+        <w:t>const</w:t>
+      </w:r>
+      <w:r>
+        <w:rPr>
+          <w:rFonts w:ascii="Consolas" w:eastAsia="Times New Roman" w:hAnsi="Consolas" w:cs="Consolas"/>
+          <w:color w:val="D4D4D4"/>
+          <w:sz w:val="13"/>
+          <w:szCs w:val="13"/>
+          <w:lang w:val="en-GB" w:eastAsia="en-GB" w:bidi="ar-SA"/>
+        </w:rPr>
+        <w:t> </w:t>
+      </w:r>
+      <w:proofErr w:type="spellStart"/>
+      <w:r>
+        <w:rPr>
+          <w:rFonts w:ascii="Consolas" w:eastAsia="Times New Roman" w:hAnsi="Consolas" w:cs="Consolas"/>
+          <w:color w:val="DCDCAA"/>
+          <w:sz w:val="13"/>
+          <w:szCs w:val="13"/>
+          <w:lang w:val="en-GB" w:eastAsia="en-GB" w:bidi="ar-SA"/>
+        </w:rPr>
+        <w:t>cacheImages</w:t>
+      </w:r>
+      <w:proofErr w:type="spellEnd"/>
+      <w:r>
+        <w:rPr>
+          <w:rFonts w:ascii="Consolas" w:eastAsia="Times New Roman" w:hAnsi="Consolas" w:cs="Consolas"/>
+          <w:color w:val="D4D4D4"/>
+          <w:sz w:val="13"/>
+          <w:szCs w:val="13"/>
+          <w:lang w:val="en-GB" w:eastAsia="en-GB" w:bidi="ar-SA"/>
+        </w:rPr>
+        <w:t> = </w:t>
+      </w:r>
+      <w:proofErr w:type="spellStart"/>
+      <w:r>
+        <w:rPr>
+          <w:rFonts w:ascii="Consolas" w:eastAsia="Times New Roman" w:hAnsi="Consolas" w:cs="Consolas"/>
+          <w:color w:val="569CD6"/>
+          <w:sz w:val="13"/>
+          <w:szCs w:val="13"/>
+          <w:lang w:val="en-GB" w:eastAsia="en-GB" w:bidi="ar-SA"/>
+        </w:rPr>
+        <w:t>async</w:t>
+      </w:r>
+      <w:proofErr w:type="spellEnd"/>
+      <w:r>
+        <w:rPr>
+          <w:rFonts w:ascii="Consolas" w:eastAsia="Times New Roman" w:hAnsi="Consolas" w:cs="Consolas"/>
+          <w:color w:val="D4D4D4"/>
+          <w:sz w:val="13"/>
+          <w:szCs w:val="13"/>
+          <w:lang w:val="en-GB" w:eastAsia="en-GB" w:bidi="ar-SA"/>
+        </w:rPr>
+        <w:t> () </w:t>
+      </w:r>
+      <w:r>
+        <w:rPr>
+          <w:rFonts w:ascii="Consolas" w:eastAsia="Times New Roman" w:hAnsi="Consolas" w:cs="Consolas"/>
+          <w:color w:val="569CD6"/>
+          <w:sz w:val="13"/>
+          <w:szCs w:val="13"/>
+          <w:lang w:val="en-GB" w:eastAsia="en-GB" w:bidi="ar-SA"/>
+        </w:rPr>
+        <w:t>=&gt;</w:t>
+      </w:r>
+      <w:r>
+        <w:rPr>
+          <w:rFonts w:ascii="Consolas" w:eastAsia="Times New Roman" w:hAnsi="Consolas" w:cs="Consolas"/>
+          <w:color w:val="D4D4D4"/>
+          <w:sz w:val="13"/>
+          <w:szCs w:val="13"/>
+          <w:lang w:val="en-GB" w:eastAsia="en-GB" w:bidi="ar-SA"/>
+        </w:rPr>
+        <w:t> {</w:t>
+      </w:r>
+    </w:p>
+    <w:p>
+      <w:pPr>
+        <w:shd w:val="clear" w:color="auto" w:fill="1E1E1E"/>
+        <w:spacing w:line="173" w:lineRule="atLeast"/>
+        <w:rPr>
+          <w:rFonts w:ascii="Consolas" w:eastAsia="Times New Roman" w:hAnsi="Consolas" w:cs="Consolas"/>
+          <w:color w:val="D4D4D4"/>
+          <w:sz w:val="13"/>
+          <w:szCs w:val="13"/>
+          <w:lang w:val="en-GB" w:eastAsia="en-GB" w:bidi="ar-SA"/>
+        </w:rPr>
+      </w:pPr>
+      <w:r>
+        <w:rPr>
+          <w:rFonts w:ascii="Consolas" w:eastAsia="Times New Roman" w:hAnsi="Consolas" w:cs="Consolas"/>
+          <w:color w:val="D4D4D4"/>
+          <w:sz w:val="13"/>
+          <w:szCs w:val="13"/>
+          <w:lang w:val="en-GB" w:eastAsia="en-GB" w:bidi="ar-SA"/>
+        </w:rPr>
+        <w:t>      </w:t>
+      </w:r>
+      <w:r>
+        <w:rPr>
+          <w:rFonts w:ascii="Consolas" w:eastAsia="Times New Roman" w:hAnsi="Consolas" w:cs="Consolas"/>
+          <w:color w:val="569CD6"/>
+          <w:sz w:val="13"/>
+          <w:szCs w:val="13"/>
+          <w:lang w:val="en-GB" w:eastAsia="en-GB" w:bidi="ar-SA"/>
+        </w:rPr>
+        <w:t>const</w:t>
+      </w:r>
+      <w:r>
+        <w:rPr>
+          <w:rFonts w:ascii="Consolas" w:eastAsia="Times New Roman" w:hAnsi="Consolas" w:cs="Consolas"/>
+          <w:color w:val="D4D4D4"/>
+          <w:sz w:val="13"/>
+          <w:szCs w:val="13"/>
+          <w:lang w:val="en-GB" w:eastAsia="en-GB" w:bidi="ar-SA"/>
+        </w:rPr>
+        <w:t> promises = </w:t>
+      </w:r>
+      <w:r>
+        <w:rPr>
+          <w:rFonts w:ascii="Consolas" w:eastAsia="Times New Roman" w:hAnsi="Consolas" w:cs="Consolas"/>
+          <w:color w:val="C586C0"/>
+          <w:sz w:val="13"/>
+          <w:szCs w:val="13"/>
+          <w:lang w:val="en-GB" w:eastAsia="en-GB" w:bidi="ar-SA"/>
+        </w:rPr>
+        <w:t>await</w:t>
+      </w:r>
+      <w:r>
+        <w:rPr>
+          <w:rFonts w:ascii="Consolas" w:eastAsia="Times New Roman" w:hAnsi="Consolas" w:cs="Consolas"/>
+          <w:color w:val="D4D4D4"/>
+          <w:sz w:val="13"/>
+          <w:szCs w:val="13"/>
+          <w:lang w:val="en-GB" w:eastAsia="en-GB" w:bidi="ar-SA"/>
+        </w:rPr>
+        <w:t> images.</w:t>
+      </w:r>
+      <w:r>
+        <w:rPr>
+          <w:rFonts w:ascii="Consolas" w:eastAsia="Times New Roman" w:hAnsi="Consolas" w:cs="Consolas"/>
+          <w:color w:val="DCDCAA"/>
+          <w:sz w:val="13"/>
+          <w:szCs w:val="13"/>
+          <w:lang w:val="en-GB" w:eastAsia="en-GB" w:bidi="ar-SA"/>
+        </w:rPr>
+        <w:t>map</w:t>
+      </w:r>
+      <w:r>
+        <w:rPr>
+          <w:rFonts w:ascii="Consolas" w:eastAsia="Times New Roman" w:hAnsi="Consolas" w:cs="Consolas"/>
+          <w:color w:val="D4D4D4"/>
+          <w:sz w:val="13"/>
+          <w:szCs w:val="13"/>
+          <w:lang w:val="en-GB" w:eastAsia="en-GB" w:bidi="ar-SA"/>
+        </w:rPr>
+        <w:t>((</w:t>
+      </w:r>
+      <w:proofErr w:type="spellStart"/>
+      <w:r>
+        <w:rPr>
+          <w:rFonts w:ascii="Consolas" w:eastAsia="Times New Roman" w:hAnsi="Consolas" w:cs="Consolas"/>
+          <w:color w:val="9CDCFE"/>
+          <w:sz w:val="13"/>
+          <w:szCs w:val="13"/>
+          <w:lang w:val="en-GB" w:eastAsia="en-GB" w:bidi="ar-SA"/>
+        </w:rPr>
+        <w:t>src</w:t>
+      </w:r>
+      <w:proofErr w:type="spellEnd"/>
+      <w:r>
+        <w:rPr>
+          <w:rFonts w:ascii="Consolas" w:eastAsia="Times New Roman" w:hAnsi="Consolas" w:cs="Consolas"/>
+          <w:color w:val="D4D4D4"/>
+          <w:sz w:val="13"/>
+          <w:szCs w:val="13"/>
+          <w:lang w:val="en-GB" w:eastAsia="en-GB" w:bidi="ar-SA"/>
+        </w:rPr>
+        <w:t>) </w:t>
+      </w:r>
+      <w:r>
+        <w:rPr>
+          <w:rFonts w:ascii="Consolas" w:eastAsia="Times New Roman" w:hAnsi="Consolas" w:cs="Consolas"/>
+          <w:color w:val="569CD6"/>
+          <w:sz w:val="13"/>
+          <w:szCs w:val="13"/>
+          <w:lang w:val="en-GB" w:eastAsia="en-GB" w:bidi="ar-SA"/>
+        </w:rPr>
+        <w:t>=&gt;</w:t>
+      </w:r>
+      <w:r>
+        <w:rPr>
+          <w:rFonts w:ascii="Consolas" w:eastAsia="Times New Roman" w:hAnsi="Consolas" w:cs="Consolas"/>
+          <w:color w:val="D4D4D4"/>
+          <w:sz w:val="13"/>
+          <w:szCs w:val="13"/>
+          <w:lang w:val="en-GB" w:eastAsia="en-GB" w:bidi="ar-SA"/>
+        </w:rPr>
+        <w:t> {</w:t>
+      </w:r>
+    </w:p>
+    <w:p>
+      <w:pPr>
+        <w:shd w:val="clear" w:color="auto" w:fill="1E1E1E"/>
+        <w:spacing w:line="173" w:lineRule="atLeast"/>
+        <w:rPr>
+          <w:rFonts w:ascii="Consolas" w:eastAsia="Times New Roman" w:hAnsi="Consolas" w:cs="Consolas"/>
+          <w:color w:val="D4D4D4"/>
+          <w:sz w:val="13"/>
+          <w:szCs w:val="13"/>
+          <w:lang w:val="en-GB" w:eastAsia="en-GB" w:bidi="ar-SA"/>
+        </w:rPr>
+      </w:pPr>
+      <w:r>
+        <w:rPr>
+          <w:rFonts w:ascii="Consolas" w:eastAsia="Times New Roman" w:hAnsi="Consolas" w:cs="Consolas"/>
+          <w:color w:val="D4D4D4"/>
+          <w:sz w:val="13"/>
+          <w:szCs w:val="13"/>
+          <w:lang w:val="en-GB" w:eastAsia="en-GB" w:bidi="ar-SA"/>
+        </w:rPr>
+        <w:t>         </w:t>
+      </w:r>
+      <w:r>
+        <w:rPr>
+          <w:rFonts w:ascii="Consolas" w:eastAsia="Times New Roman" w:hAnsi="Consolas" w:cs="Consolas"/>
+          <w:color w:val="C586C0"/>
+          <w:sz w:val="13"/>
+          <w:szCs w:val="13"/>
+          <w:lang w:val="en-GB" w:eastAsia="en-GB" w:bidi="ar-SA"/>
+        </w:rPr>
+        <w:t>return</w:t>
+      </w:r>
+      <w:r>
+        <w:rPr>
+          <w:rFonts w:ascii="Consolas" w:eastAsia="Times New Roman" w:hAnsi="Consolas" w:cs="Consolas"/>
+          <w:color w:val="D4D4D4"/>
+          <w:sz w:val="13"/>
+          <w:szCs w:val="13"/>
+          <w:lang w:val="en-GB" w:eastAsia="en-GB" w:bidi="ar-SA"/>
+        </w:rPr>
+        <w:t> </w:t>
+      </w:r>
+      <w:r>
+        <w:rPr>
+          <w:rFonts w:ascii="Consolas" w:eastAsia="Times New Roman" w:hAnsi="Consolas" w:cs="Consolas"/>
+          <w:color w:val="569CD6"/>
+          <w:sz w:val="13"/>
+          <w:szCs w:val="13"/>
+          <w:lang w:val="en-GB" w:eastAsia="en-GB" w:bidi="ar-SA"/>
+        </w:rPr>
+        <w:t>new</w:t>
+      </w:r>
+      <w:r>
+        <w:rPr>
+          <w:rFonts w:ascii="Consolas" w:eastAsia="Times New Roman" w:hAnsi="Consolas" w:cs="Consolas"/>
+          <w:color w:val="D4D4D4"/>
+          <w:sz w:val="13"/>
+          <w:szCs w:val="13"/>
+          <w:lang w:val="en-GB" w:eastAsia="en-GB" w:bidi="ar-SA"/>
+        </w:rPr>
+        <w:t> </w:t>
+      </w:r>
+      <w:r>
+        <w:rPr>
+          <w:rFonts w:ascii="Consolas" w:eastAsia="Times New Roman" w:hAnsi="Consolas" w:cs="Consolas"/>
+          <w:color w:val="4EC9B0"/>
+          <w:sz w:val="13"/>
+          <w:szCs w:val="13"/>
+          <w:lang w:val="en-GB" w:eastAsia="en-GB" w:bidi="ar-SA"/>
+        </w:rPr>
+        <w:t>Promise</w:t>
+      </w:r>
+      <w:r>
+        <w:rPr>
+          <w:rFonts w:ascii="Consolas" w:eastAsia="Times New Roman" w:hAnsi="Consolas" w:cs="Consolas"/>
+          <w:color w:val="D4D4D4"/>
+          <w:sz w:val="13"/>
+          <w:szCs w:val="13"/>
+          <w:lang w:val="en-GB" w:eastAsia="en-GB" w:bidi="ar-SA"/>
+        </w:rPr>
+        <w:t>((</w:t>
+      </w:r>
+      <w:r>
+        <w:rPr>
+          <w:rFonts w:ascii="Consolas" w:eastAsia="Times New Roman" w:hAnsi="Consolas" w:cs="Consolas"/>
+          <w:color w:val="DCDCAA"/>
+          <w:sz w:val="13"/>
+          <w:szCs w:val="13"/>
+          <w:lang w:val="en-GB" w:eastAsia="en-GB" w:bidi="ar-SA"/>
+        </w:rPr>
+        <w:t>resolve</w:t>
+      </w:r>
+      <w:r>
+        <w:rPr>
+          <w:rFonts w:ascii="Consolas" w:eastAsia="Times New Roman" w:hAnsi="Consolas" w:cs="Consolas"/>
+          <w:color w:val="D4D4D4"/>
+          <w:sz w:val="13"/>
+          <w:szCs w:val="13"/>
+          <w:lang w:val="en-GB" w:eastAsia="en-GB" w:bidi="ar-SA"/>
+        </w:rPr>
+        <w:t>, </w:t>
+      </w:r>
+      <w:r>
+        <w:rPr>
+          <w:rFonts w:ascii="Consolas" w:eastAsia="Times New Roman" w:hAnsi="Consolas" w:cs="Consolas"/>
+          <w:color w:val="DCDCAA"/>
+          <w:sz w:val="13"/>
+          <w:szCs w:val="13"/>
+          <w:lang w:val="en-GB" w:eastAsia="en-GB" w:bidi="ar-SA"/>
+        </w:rPr>
+        <w:t>reject</w:t>
+      </w:r>
+      <w:r>
+        <w:rPr>
+          <w:rFonts w:ascii="Consolas" w:eastAsia="Times New Roman" w:hAnsi="Consolas" w:cs="Consolas"/>
+          <w:color w:val="D4D4D4"/>
+          <w:sz w:val="13"/>
+          <w:szCs w:val="13"/>
+          <w:lang w:val="en-GB" w:eastAsia="en-GB" w:bidi="ar-SA"/>
+        </w:rPr>
+        <w:t>) </w:t>
+      </w:r>
+      <w:r>
+        <w:rPr>
+          <w:rFonts w:ascii="Consolas" w:eastAsia="Times New Roman" w:hAnsi="Consolas" w:cs="Consolas"/>
+          <w:color w:val="569CD6"/>
+          <w:sz w:val="13"/>
+          <w:szCs w:val="13"/>
+          <w:lang w:val="en-GB" w:eastAsia="en-GB" w:bidi="ar-SA"/>
+        </w:rPr>
+        <w:t>=&gt;</w:t>
+      </w:r>
+      <w:r>
+        <w:rPr>
+          <w:rFonts w:ascii="Consolas" w:eastAsia="Times New Roman" w:hAnsi="Consolas" w:cs="Consolas"/>
+          <w:color w:val="D4D4D4"/>
+          <w:sz w:val="13"/>
+          <w:szCs w:val="13"/>
+          <w:lang w:val="en-GB" w:eastAsia="en-GB" w:bidi="ar-SA"/>
+        </w:rPr>
+        <w:t> {</w:t>
+      </w:r>
+    </w:p>
+    <w:p>
+      <w:pPr>
+        <w:shd w:val="clear" w:color="auto" w:fill="1E1E1E"/>
+        <w:spacing w:line="173" w:lineRule="atLeast"/>
+        <w:rPr>
+          <w:rFonts w:ascii="Consolas" w:eastAsia="Times New Roman" w:hAnsi="Consolas" w:cs="Consolas"/>
+          <w:color w:val="D4D4D4"/>
+          <w:sz w:val="13"/>
+          <w:szCs w:val="13"/>
+          <w:lang w:val="en-GB" w:eastAsia="en-GB" w:bidi="ar-SA"/>
+        </w:rPr>
+      </w:pPr>
+      <w:r>
+        <w:rPr>
+          <w:rFonts w:ascii="Consolas" w:eastAsia="Times New Roman" w:hAnsi="Consolas" w:cs="Consolas"/>
+          <w:color w:val="D4D4D4"/>
+          <w:sz w:val="13"/>
+          <w:szCs w:val="13"/>
+          <w:lang w:val="en-GB" w:eastAsia="en-GB" w:bidi="ar-SA"/>
+        </w:rPr>
+        <w:t>            </w:t>
+      </w:r>
+      <w:r>
+        <w:rPr>
+          <w:rFonts w:ascii="Consolas" w:eastAsia="Times New Roman" w:hAnsi="Consolas" w:cs="Consolas"/>
+          <w:color w:val="569CD6"/>
+          <w:sz w:val="13"/>
+          <w:szCs w:val="13"/>
+          <w:lang w:val="en-GB" w:eastAsia="en-GB" w:bidi="ar-SA"/>
+        </w:rPr>
+        <w:t>const</w:t>
+      </w:r>
+      <w:r>
+        <w:rPr>
+          <w:rFonts w:ascii="Consolas" w:eastAsia="Times New Roman" w:hAnsi="Consolas" w:cs="Consolas"/>
+          <w:color w:val="D4D4D4"/>
+          <w:sz w:val="13"/>
+          <w:szCs w:val="13"/>
+          <w:lang w:val="en-GB" w:eastAsia="en-GB" w:bidi="ar-SA"/>
+        </w:rPr>
+        <w:t> </w:t>
+      </w:r>
+      <w:proofErr w:type="spellStart"/>
+      <w:r>
+        <w:rPr>
+          <w:rFonts w:ascii="Consolas" w:eastAsia="Times New Roman" w:hAnsi="Consolas" w:cs="Consolas"/>
+          <w:color w:val="D4D4D4"/>
+          <w:sz w:val="13"/>
+          <w:szCs w:val="13"/>
+          <w:lang w:val="en-GB" w:eastAsia="en-GB" w:bidi="ar-SA"/>
+        </w:rPr>
+        <w:t>img</w:t>
+      </w:r>
+      <w:proofErr w:type="spellEnd"/>
+      <w:r>
+        <w:rPr>
+          <w:rFonts w:ascii="Consolas" w:eastAsia="Times New Roman" w:hAnsi="Consolas" w:cs="Consolas"/>
+          <w:color w:val="D4D4D4"/>
+          <w:sz w:val="13"/>
+          <w:szCs w:val="13"/>
+          <w:lang w:val="en-GB" w:eastAsia="en-GB" w:bidi="ar-SA"/>
+        </w:rPr>
+        <w:t> = </w:t>
+      </w:r>
+      <w:r>
+        <w:rPr>
+          <w:rFonts w:ascii="Consolas" w:eastAsia="Times New Roman" w:hAnsi="Consolas" w:cs="Consolas"/>
+          <w:color w:val="569CD6"/>
+          <w:sz w:val="13"/>
+          <w:szCs w:val="13"/>
+          <w:lang w:val="en-GB" w:eastAsia="en-GB" w:bidi="ar-SA"/>
+        </w:rPr>
+        <w:t>new</w:t>
+      </w:r>
+      <w:r>
+        <w:rPr>
+          <w:rFonts w:ascii="Consolas" w:eastAsia="Times New Roman" w:hAnsi="Consolas" w:cs="Consolas"/>
+          <w:color w:val="D4D4D4"/>
+          <w:sz w:val="13"/>
+          <w:szCs w:val="13"/>
+          <w:lang w:val="en-GB" w:eastAsia="en-GB" w:bidi="ar-SA"/>
+        </w:rPr>
+        <w:t> </w:t>
+      </w:r>
+      <w:r>
+        <w:rPr>
+          <w:rFonts w:ascii="Consolas" w:eastAsia="Times New Roman" w:hAnsi="Consolas" w:cs="Consolas"/>
+          <w:color w:val="4EC9B0"/>
+          <w:sz w:val="13"/>
+          <w:szCs w:val="13"/>
+          <w:lang w:val="en-GB" w:eastAsia="en-GB" w:bidi="ar-SA"/>
+        </w:rPr>
+        <w:t>Image</w:t>
+      </w:r>
+      <w:r>
+        <w:rPr>
+          <w:rFonts w:ascii="Consolas" w:eastAsia="Times New Roman" w:hAnsi="Consolas" w:cs="Consolas"/>
+          <w:color w:val="D4D4D4"/>
+          <w:sz w:val="13"/>
+          <w:szCs w:val="13"/>
+          <w:lang w:val="en-GB" w:eastAsia="en-GB" w:bidi="ar-SA"/>
+        </w:rPr>
+        <w:t>();</w:t>
+      </w:r>
+    </w:p>
+    <w:p>
+      <w:pPr>
+        <w:shd w:val="clear" w:color="auto" w:fill="1E1E1E"/>
+        <w:spacing w:line="173" w:lineRule="atLeast"/>
+        <w:rPr>
+          <w:rFonts w:ascii="Consolas" w:eastAsia="Times New Roman" w:hAnsi="Consolas" w:cs="Consolas"/>
+          <w:color w:val="D4D4D4"/>
+          <w:sz w:val="13"/>
+          <w:szCs w:val="13"/>
+          <w:lang w:val="en-GB" w:eastAsia="en-GB" w:bidi="ar-SA"/>
+        </w:rPr>
+      </w:pPr>
+    </w:p>
+    <w:p>
+      <w:pPr>
+        <w:shd w:val="clear" w:color="auto" w:fill="1E1E1E"/>
+        <w:spacing w:line="173" w:lineRule="atLeast"/>
+        <w:rPr>
+          <w:rFonts w:ascii="Consolas" w:eastAsia="Times New Roman" w:hAnsi="Consolas" w:cs="Consolas"/>
+          <w:color w:val="D4D4D4"/>
+          <w:sz w:val="13"/>
+          <w:szCs w:val="13"/>
+          <w:lang w:val="en-GB" w:eastAsia="en-GB" w:bidi="ar-SA"/>
+        </w:rPr>
+      </w:pPr>
+      <w:r>
+        <w:rPr>
+          <w:rFonts w:ascii="Consolas" w:eastAsia="Times New Roman" w:hAnsi="Consolas" w:cs="Consolas"/>
+          <w:color w:val="D4D4D4"/>
+          <w:sz w:val="13"/>
+          <w:szCs w:val="13"/>
+          <w:lang w:val="en-GB" w:eastAsia="en-GB" w:bidi="ar-SA"/>
+        </w:rPr>
+        <w:t>            img.</w:t>
+      </w:r>
+      <w:r>
+        <w:rPr>
+          <w:rFonts w:ascii="Consolas" w:eastAsia="Times New Roman" w:hAnsi="Consolas" w:cs="Consolas"/>
+          <w:color w:val="9CDCFE"/>
+          <w:sz w:val="13"/>
+          <w:szCs w:val="13"/>
+          <w:lang w:val="en-GB" w:eastAsia="en-GB" w:bidi="ar-SA"/>
+        </w:rPr>
+        <w:t>src</w:t>
+      </w:r>
+      <w:r>
+        <w:rPr>
+          <w:rFonts w:ascii="Consolas" w:eastAsia="Times New Roman" w:hAnsi="Consolas" w:cs="Consolas"/>
+          <w:color w:val="D4D4D4"/>
+          <w:sz w:val="13"/>
+          <w:szCs w:val="13"/>
+          <w:lang w:val="en-GB" w:eastAsia="en-GB" w:bidi="ar-SA"/>
+        </w:rPr>
+        <w:t> = </w:t>
+      </w:r>
+      <w:proofErr w:type="spellStart"/>
+      <w:r>
+        <w:rPr>
+          <w:rFonts w:ascii="Consolas" w:eastAsia="Times New Roman" w:hAnsi="Consolas" w:cs="Consolas"/>
+          <w:color w:val="9CDCFE"/>
+          <w:sz w:val="13"/>
+          <w:szCs w:val="13"/>
+          <w:lang w:val="en-GB" w:eastAsia="en-GB" w:bidi="ar-SA"/>
+        </w:rPr>
+        <w:t>src</w:t>
+      </w:r>
+      <w:proofErr w:type="spellEnd"/>
+      <w:r>
+        <w:rPr>
+          <w:rFonts w:ascii="Consolas" w:eastAsia="Times New Roman" w:hAnsi="Consolas" w:cs="Consolas"/>
+          <w:color w:val="D4D4D4"/>
+          <w:sz w:val="13"/>
+          <w:szCs w:val="13"/>
+          <w:lang w:val="en-GB" w:eastAsia="en-GB" w:bidi="ar-SA"/>
+        </w:rPr>
+        <w:t>;</w:t>
+      </w:r>
+    </w:p>
+    <w:p>
+      <w:pPr>
+        <w:shd w:val="clear" w:color="auto" w:fill="1E1E1E"/>
+        <w:spacing w:line="173" w:lineRule="atLeast"/>
+        <w:rPr>
+          <w:rFonts w:ascii="Consolas" w:eastAsia="Times New Roman" w:hAnsi="Consolas" w:cs="Consolas"/>
+          <w:color w:val="D4D4D4"/>
+          <w:sz w:val="13"/>
+          <w:szCs w:val="13"/>
+          <w:lang w:val="en-GB" w:eastAsia="en-GB" w:bidi="ar-SA"/>
+        </w:rPr>
+      </w:pPr>
+      <w:r>
+        <w:rPr>
+          <w:rFonts w:ascii="Consolas" w:eastAsia="Times New Roman" w:hAnsi="Consolas" w:cs="Consolas"/>
+          <w:color w:val="D4D4D4"/>
+          <w:sz w:val="13"/>
+          <w:szCs w:val="13"/>
+          <w:lang w:val="en-GB" w:eastAsia="en-GB" w:bidi="ar-SA"/>
+        </w:rPr>
+        <w:t>            </w:t>
+      </w:r>
+      <w:proofErr w:type="spellStart"/>
+      <w:r>
+        <w:rPr>
+          <w:rFonts w:ascii="Consolas" w:eastAsia="Times New Roman" w:hAnsi="Consolas" w:cs="Consolas"/>
+          <w:color w:val="D4D4D4"/>
+          <w:sz w:val="13"/>
+          <w:szCs w:val="13"/>
+          <w:lang w:val="en-GB" w:eastAsia="en-GB" w:bidi="ar-SA"/>
+        </w:rPr>
+        <w:t>img.</w:t>
+      </w:r>
+      <w:r>
+        <w:rPr>
+          <w:rFonts w:ascii="Consolas" w:eastAsia="Times New Roman" w:hAnsi="Consolas" w:cs="Consolas"/>
+          <w:color w:val="DCDCAA"/>
+          <w:sz w:val="13"/>
+          <w:szCs w:val="13"/>
+          <w:lang w:val="en-GB" w:eastAsia="en-GB" w:bidi="ar-SA"/>
+        </w:rPr>
+        <w:t>onload</w:t>
+      </w:r>
+      <w:proofErr w:type="spellEnd"/>
+      <w:r>
+        <w:rPr>
+          <w:rFonts w:ascii="Consolas" w:eastAsia="Times New Roman" w:hAnsi="Consolas" w:cs="Consolas"/>
+          <w:color w:val="D4D4D4"/>
+          <w:sz w:val="13"/>
+          <w:szCs w:val="13"/>
+          <w:lang w:val="en-GB" w:eastAsia="en-GB" w:bidi="ar-SA"/>
+        </w:rPr>
+        <w:t> = </w:t>
+      </w:r>
+      <w:r>
+        <w:rPr>
+          <w:rFonts w:ascii="Consolas" w:eastAsia="Times New Roman" w:hAnsi="Consolas" w:cs="Consolas"/>
+          <w:color w:val="DCDCAA"/>
+          <w:sz w:val="13"/>
+          <w:szCs w:val="13"/>
+          <w:lang w:val="en-GB" w:eastAsia="en-GB" w:bidi="ar-SA"/>
+        </w:rPr>
+        <w:t>resolve</w:t>
+      </w:r>
+      <w:r>
+        <w:rPr>
+          <w:rFonts w:ascii="Consolas" w:eastAsia="Times New Roman" w:hAnsi="Consolas" w:cs="Consolas"/>
+          <w:color w:val="D4D4D4"/>
+          <w:sz w:val="13"/>
+          <w:szCs w:val="13"/>
+          <w:lang w:val="en-GB" w:eastAsia="en-GB" w:bidi="ar-SA"/>
+        </w:rPr>
+        <w:t>();</w:t>
+      </w:r>
+    </w:p>
+    <w:p>
+      <w:pPr>
+        <w:shd w:val="clear" w:color="auto" w:fill="1E1E1E"/>
+        <w:spacing w:line="173" w:lineRule="atLeast"/>
+        <w:rPr>
+          <w:rFonts w:ascii="Consolas" w:eastAsia="Times New Roman" w:hAnsi="Consolas" w:cs="Consolas"/>
+          <w:color w:val="D4D4D4"/>
+          <w:sz w:val="13"/>
+          <w:szCs w:val="13"/>
+          <w:lang w:val="en-GB" w:eastAsia="en-GB" w:bidi="ar-SA"/>
+        </w:rPr>
+      </w:pPr>
+      <w:r>
+        <w:rPr>
+          <w:rFonts w:ascii="Consolas" w:eastAsia="Times New Roman" w:hAnsi="Consolas" w:cs="Consolas"/>
+          <w:color w:val="D4D4D4"/>
+          <w:sz w:val="13"/>
+          <w:szCs w:val="13"/>
+          <w:lang w:val="en-GB" w:eastAsia="en-GB" w:bidi="ar-SA"/>
+        </w:rPr>
+        <w:t>            </w:t>
+      </w:r>
+      <w:proofErr w:type="spellStart"/>
+      <w:r>
+        <w:rPr>
+          <w:rFonts w:ascii="Consolas" w:eastAsia="Times New Roman" w:hAnsi="Consolas" w:cs="Consolas"/>
+          <w:color w:val="D4D4D4"/>
+          <w:sz w:val="13"/>
+          <w:szCs w:val="13"/>
+          <w:lang w:val="en-GB" w:eastAsia="en-GB" w:bidi="ar-SA"/>
+        </w:rPr>
+        <w:t>img.</w:t>
+      </w:r>
+      <w:r>
+        <w:rPr>
+          <w:rFonts w:ascii="Consolas" w:eastAsia="Times New Roman" w:hAnsi="Consolas" w:cs="Consolas"/>
+          <w:color w:val="DCDCAA"/>
+          <w:sz w:val="13"/>
+          <w:szCs w:val="13"/>
+          <w:lang w:val="en-GB" w:eastAsia="en-GB" w:bidi="ar-SA"/>
+        </w:rPr>
+        <w:t>onerror</w:t>
+      </w:r>
+      <w:proofErr w:type="spellEnd"/>
+      <w:r>
+        <w:rPr>
+          <w:rFonts w:ascii="Consolas" w:eastAsia="Times New Roman" w:hAnsi="Consolas" w:cs="Consolas"/>
+          <w:color w:val="D4D4D4"/>
+          <w:sz w:val="13"/>
+          <w:szCs w:val="13"/>
+          <w:lang w:val="en-GB" w:eastAsia="en-GB" w:bidi="ar-SA"/>
+        </w:rPr>
+        <w:t> = </w:t>
+      </w:r>
+      <w:r>
+        <w:rPr>
+          <w:rFonts w:ascii="Consolas" w:eastAsia="Times New Roman" w:hAnsi="Consolas" w:cs="Consolas"/>
+          <w:color w:val="DCDCAA"/>
+          <w:sz w:val="13"/>
+          <w:szCs w:val="13"/>
+          <w:lang w:val="en-GB" w:eastAsia="en-GB" w:bidi="ar-SA"/>
+        </w:rPr>
+        <w:t>reject</w:t>
+      </w:r>
+      <w:r>
+        <w:rPr>
+          <w:rFonts w:ascii="Consolas" w:eastAsia="Times New Roman" w:hAnsi="Consolas" w:cs="Consolas"/>
+          <w:color w:val="D4D4D4"/>
+          <w:sz w:val="13"/>
+          <w:szCs w:val="13"/>
+          <w:lang w:val="en-GB" w:eastAsia="en-GB" w:bidi="ar-SA"/>
+        </w:rPr>
+        <w:t>();</w:t>
+      </w:r>
+    </w:p>
+    <w:p>
+      <w:pPr>
+        <w:shd w:val="clear" w:color="auto" w:fill="1E1E1E"/>
+        <w:spacing w:line="173" w:lineRule="atLeast"/>
+        <w:rPr>
+          <w:rFonts w:ascii="Consolas" w:eastAsia="Times New Roman" w:hAnsi="Consolas" w:cs="Consolas"/>
+          <w:color w:val="D4D4D4"/>
+          <w:sz w:val="13"/>
+          <w:szCs w:val="13"/>
+          <w:lang w:val="en-GB" w:eastAsia="en-GB" w:bidi="ar-SA"/>
+        </w:rPr>
+      </w:pPr>
+      <w:r>
+        <w:rPr>
+          <w:rFonts w:ascii="Consolas" w:eastAsia="Times New Roman" w:hAnsi="Consolas" w:cs="Consolas"/>
+          <w:color w:val="D4D4D4"/>
+          <w:sz w:val="13"/>
+          <w:szCs w:val="13"/>
+          <w:lang w:val="en-GB" w:eastAsia="en-GB" w:bidi="ar-SA"/>
+        </w:rPr>
+        <w:t>         });</w:t>
+      </w:r>
+    </w:p>
+    <w:p>
+      <w:pPr>
+        <w:shd w:val="clear" w:color="auto" w:fill="1E1E1E"/>
+        <w:spacing w:line="173" w:lineRule="atLeast"/>
+        <w:rPr>
+          <w:rFonts w:ascii="Consolas" w:eastAsia="Times New Roman" w:hAnsi="Consolas" w:cs="Consolas"/>
+          <w:color w:val="D4D4D4"/>
+          <w:sz w:val="13"/>
+          <w:szCs w:val="13"/>
+          <w:lang w:val="en-GB" w:eastAsia="en-GB" w:bidi="ar-SA"/>
+        </w:rPr>
+      </w:pPr>
+      <w:r>
+        <w:rPr>
+          <w:rFonts w:ascii="Consolas" w:eastAsia="Times New Roman" w:hAnsi="Consolas" w:cs="Consolas"/>
+          <w:color w:val="D4D4D4"/>
+          <w:sz w:val="13"/>
+          <w:szCs w:val="13"/>
+          <w:lang w:val="en-GB" w:eastAsia="en-GB" w:bidi="ar-SA"/>
+        </w:rPr>
+        <w:t>      });</w:t>
+      </w:r>
+    </w:p>
+    <w:p>
+      <w:pPr>
+        <w:shd w:val="clear" w:color="auto" w:fill="1E1E1E"/>
+        <w:spacing w:line="173" w:lineRule="atLeast"/>
+        <w:rPr>
+          <w:rFonts w:ascii="Consolas" w:eastAsia="Times New Roman" w:hAnsi="Consolas" w:cs="Consolas"/>
+          <w:color w:val="D4D4D4"/>
+          <w:sz w:val="13"/>
+          <w:szCs w:val="13"/>
+          <w:lang w:val="en-GB" w:eastAsia="en-GB" w:bidi="ar-SA"/>
+        </w:rPr>
+      </w:pPr>
+    </w:p>
+    <w:p>
+      <w:pPr>
+        <w:shd w:val="clear" w:color="auto" w:fill="1E1E1E"/>
+        <w:spacing w:line="173" w:lineRule="atLeast"/>
+        <w:rPr>
+          <w:rFonts w:ascii="Consolas" w:eastAsia="Times New Roman" w:hAnsi="Consolas" w:cs="Consolas"/>
+          <w:color w:val="D4D4D4"/>
+          <w:sz w:val="13"/>
+          <w:szCs w:val="13"/>
+          <w:lang w:val="en-GB" w:eastAsia="en-GB" w:bidi="ar-SA"/>
+        </w:rPr>
+      </w:pPr>
+      <w:r>
+        <w:rPr>
+          <w:rFonts w:ascii="Consolas" w:eastAsia="Times New Roman" w:hAnsi="Consolas" w:cs="Consolas"/>
+          <w:color w:val="D4D4D4"/>
+          <w:sz w:val="13"/>
+          <w:szCs w:val="13"/>
+          <w:lang w:val="en-GB" w:eastAsia="en-GB" w:bidi="ar-SA"/>
+        </w:rPr>
+        <w:t>      </w:t>
+      </w:r>
+      <w:r>
+        <w:rPr>
+          <w:rFonts w:ascii="Consolas" w:eastAsia="Times New Roman" w:hAnsi="Consolas" w:cs="Consolas"/>
+          <w:color w:val="C586C0"/>
+          <w:sz w:val="13"/>
+          <w:szCs w:val="13"/>
+          <w:lang w:val="en-GB" w:eastAsia="en-GB" w:bidi="ar-SA"/>
+        </w:rPr>
+        <w:t>await</w:t>
+      </w:r>
+      <w:r>
+        <w:rPr>
+          <w:rFonts w:ascii="Consolas" w:eastAsia="Times New Roman" w:hAnsi="Consolas" w:cs="Consolas"/>
+          <w:color w:val="D4D4D4"/>
+          <w:sz w:val="13"/>
+          <w:szCs w:val="13"/>
+          <w:lang w:val="en-GB" w:eastAsia="en-GB" w:bidi="ar-SA"/>
+        </w:rPr>
+        <w:t> </w:t>
+      </w:r>
+      <w:proofErr w:type="spellStart"/>
+      <w:r>
+        <w:rPr>
+          <w:rFonts w:ascii="Consolas" w:eastAsia="Times New Roman" w:hAnsi="Consolas" w:cs="Consolas"/>
+          <w:color w:val="4EC9B0"/>
+          <w:sz w:val="13"/>
+          <w:szCs w:val="13"/>
+          <w:lang w:val="en-GB" w:eastAsia="en-GB" w:bidi="ar-SA"/>
+        </w:rPr>
+        <w:t>Promise</w:t>
+      </w:r>
+      <w:r>
+        <w:rPr>
+          <w:rFonts w:ascii="Consolas" w:eastAsia="Times New Roman" w:hAnsi="Consolas" w:cs="Consolas"/>
+          <w:color w:val="D4D4D4"/>
+          <w:sz w:val="13"/>
+          <w:szCs w:val="13"/>
+          <w:lang w:val="en-GB" w:eastAsia="en-GB" w:bidi="ar-SA"/>
+        </w:rPr>
+        <w:t>.</w:t>
+      </w:r>
+      <w:r>
+        <w:rPr>
+          <w:rFonts w:ascii="Consolas" w:eastAsia="Times New Roman" w:hAnsi="Consolas" w:cs="Consolas"/>
+          <w:color w:val="DCDCAA"/>
+          <w:sz w:val="13"/>
+          <w:szCs w:val="13"/>
+          <w:lang w:val="en-GB" w:eastAsia="en-GB" w:bidi="ar-SA"/>
+        </w:rPr>
+        <w:t>all</w:t>
+      </w:r>
+      <w:proofErr w:type="spellEnd"/>
+      <w:r>
+        <w:rPr>
+          <w:rFonts w:ascii="Consolas" w:eastAsia="Times New Roman" w:hAnsi="Consolas" w:cs="Consolas"/>
+          <w:color w:val="D4D4D4"/>
+          <w:sz w:val="13"/>
+          <w:szCs w:val="13"/>
+          <w:lang w:val="en-GB" w:eastAsia="en-GB" w:bidi="ar-SA"/>
+        </w:rPr>
+        <w:t>(promises);</w:t>
+      </w:r>
+    </w:p>
+    <w:p>
+      <w:pPr>
+        <w:shd w:val="clear" w:color="auto" w:fill="1E1E1E"/>
+        <w:spacing w:line="173" w:lineRule="atLeast"/>
+        <w:rPr>
+          <w:rFonts w:ascii="Consolas" w:eastAsia="Times New Roman" w:hAnsi="Consolas" w:cs="Consolas"/>
+          <w:color w:val="D4D4D4"/>
+          <w:sz w:val="13"/>
+          <w:szCs w:val="13"/>
+          <w:lang w:val="en-GB" w:eastAsia="en-GB" w:bidi="ar-SA"/>
+        </w:rPr>
+      </w:pPr>
+    </w:p>
+    <w:p>
+      <w:pPr>
+        <w:shd w:val="clear" w:color="auto" w:fill="1E1E1E"/>
+        <w:spacing w:line="173" w:lineRule="atLeast"/>
+        <w:rPr>
+          <w:rFonts w:ascii="Consolas" w:eastAsia="Times New Roman" w:hAnsi="Consolas" w:cs="Consolas"/>
+          <w:color w:val="D4D4D4"/>
+          <w:sz w:val="13"/>
+          <w:szCs w:val="13"/>
+          <w:lang w:val="en-GB" w:eastAsia="en-GB" w:bidi="ar-SA"/>
+        </w:rPr>
+      </w:pPr>
+      <w:r>
+        <w:rPr>
+          <w:rFonts w:ascii="Consolas" w:eastAsia="Times New Roman" w:hAnsi="Consolas" w:cs="Consolas"/>
+          <w:color w:val="D4D4D4"/>
+          <w:sz w:val="13"/>
+          <w:szCs w:val="13"/>
+          <w:lang w:val="en-GB" w:eastAsia="en-GB" w:bidi="ar-SA"/>
+        </w:rPr>
+        <w:t>      </w:t>
+      </w:r>
+      <w:proofErr w:type="spellStart"/>
+      <w:r>
+        <w:rPr>
+          <w:rFonts w:ascii="Consolas" w:eastAsia="Times New Roman" w:hAnsi="Consolas" w:cs="Consolas"/>
+          <w:color w:val="DCDCAA"/>
+          <w:sz w:val="13"/>
+          <w:szCs w:val="13"/>
+          <w:lang w:val="en-GB" w:eastAsia="en-GB" w:bidi="ar-SA"/>
+        </w:rPr>
+        <w:t>setIsLoading</w:t>
+      </w:r>
+      <w:proofErr w:type="spellEnd"/>
+      <w:r>
+        <w:rPr>
+          <w:rFonts w:ascii="Consolas" w:eastAsia="Times New Roman" w:hAnsi="Consolas" w:cs="Consolas"/>
+          <w:color w:val="D4D4D4"/>
+          <w:sz w:val="13"/>
+          <w:szCs w:val="13"/>
+          <w:lang w:val="en-GB" w:eastAsia="en-GB" w:bidi="ar-SA"/>
+        </w:rPr>
+        <w:t>(</w:t>
+      </w:r>
+      <w:r>
+        <w:rPr>
+          <w:rFonts w:ascii="Consolas" w:eastAsia="Times New Roman" w:hAnsi="Consolas" w:cs="Consolas"/>
+          <w:color w:val="569CD6"/>
+          <w:sz w:val="13"/>
+          <w:szCs w:val="13"/>
+          <w:lang w:val="en-GB" w:eastAsia="en-GB" w:bidi="ar-SA"/>
+        </w:rPr>
+        <w:t>false</w:t>
+      </w:r>
+      <w:r>
+        <w:rPr>
+          <w:rFonts w:ascii="Consolas" w:eastAsia="Times New Roman" w:hAnsi="Consolas" w:cs="Consolas"/>
+          <w:color w:val="D4D4D4"/>
+          <w:sz w:val="13"/>
+          <w:szCs w:val="13"/>
+          <w:lang w:val="en-GB" w:eastAsia="en-GB" w:bidi="ar-SA"/>
+        </w:rPr>
+        <w:t>);</w:t>
+      </w:r>
+    </w:p>
+    <w:p>
+      <w:pPr>
+        <w:shd w:val="clear" w:color="auto" w:fill="1E1E1E"/>
+        <w:spacing w:line="173" w:lineRule="atLeast"/>
+        <w:rPr>
+          <w:rFonts w:ascii="Consolas" w:eastAsia="Times New Roman" w:hAnsi="Consolas" w:cs="Consolas"/>
+          <w:color w:val="D4D4D4"/>
+          <w:sz w:val="13"/>
+          <w:szCs w:val="13"/>
+          <w:lang w:val="en-GB" w:eastAsia="en-GB" w:bidi="ar-SA"/>
+        </w:rPr>
+      </w:pPr>
+      <w:r>
+        <w:rPr>
+          <w:rFonts w:ascii="Consolas" w:eastAsia="Times New Roman" w:hAnsi="Consolas" w:cs="Consolas"/>
+          <w:color w:val="D4D4D4"/>
+          <w:sz w:val="13"/>
+          <w:szCs w:val="13"/>
+          <w:lang w:val="en-GB" w:eastAsia="en-GB" w:bidi="ar-SA"/>
+        </w:rPr>
+        <w:t>   };</w:t>
+      </w:r>
+    </w:p>
+    <w:p>
+      <w:pPr>
+        <w:shd w:val="clear" w:color="auto" w:fill="1E1E1E"/>
+        <w:spacing w:line="173" w:lineRule="atLeast"/>
+        <w:rPr>
+          <w:rFonts w:ascii="Consolas" w:eastAsia="Times New Roman" w:hAnsi="Consolas" w:cs="Consolas"/>
+          <w:color w:val="D4D4D4"/>
+          <w:sz w:val="13"/>
+          <w:szCs w:val="13"/>
+          <w:lang w:val="en-GB" w:eastAsia="en-GB" w:bidi="ar-SA"/>
+        </w:rPr>
+      </w:pPr>
+    </w:p>
+    <w:p>
+      <w:pPr>
+        <w:shd w:val="clear" w:color="auto" w:fill="1E1E1E"/>
+        <w:spacing w:line="173" w:lineRule="atLeast"/>
+        <w:rPr>
+          <w:rFonts w:ascii="Consolas" w:eastAsia="Times New Roman" w:hAnsi="Consolas" w:cs="Consolas"/>
+          <w:color w:val="D4D4D4"/>
+          <w:sz w:val="13"/>
+          <w:szCs w:val="13"/>
+          <w:lang w:val="en-GB" w:eastAsia="en-GB" w:bidi="ar-SA"/>
+        </w:rPr>
+      </w:pPr>
+    </w:p>
+    <w:p>
+      <w:pPr>
+        <w:shd w:val="clear" w:color="auto" w:fill="1E1E1E"/>
+        <w:spacing w:line="173" w:lineRule="atLeast"/>
+        <w:rPr>
+          <w:rFonts w:ascii="Consolas" w:eastAsia="Times New Roman" w:hAnsi="Consolas" w:cs="Consolas"/>
+          <w:color w:val="D4D4D4"/>
+          <w:sz w:val="13"/>
+          <w:szCs w:val="13"/>
+          <w:lang w:val="en-GB" w:eastAsia="en-GB" w:bidi="ar-SA"/>
+        </w:rPr>
+      </w:pPr>
+      <w:r>
+        <w:rPr>
+          <w:rFonts w:ascii="Consolas" w:eastAsia="Times New Roman" w:hAnsi="Consolas" w:cs="Consolas"/>
+          <w:color w:val="D4D4D4"/>
+          <w:sz w:val="13"/>
+          <w:szCs w:val="13"/>
+          <w:lang w:val="en-GB" w:eastAsia="en-GB" w:bidi="ar-SA"/>
+        </w:rPr>
+        <w:t>            </w:t>
+      </w:r>
+      <w:r>
+        <w:rPr>
+          <w:rFonts w:ascii="Consolas" w:eastAsia="Times New Roman" w:hAnsi="Consolas" w:cs="Consolas"/>
+          <w:color w:val="569CD6"/>
+          <w:sz w:val="13"/>
+          <w:szCs w:val="13"/>
+          <w:lang w:val="en-GB" w:eastAsia="en-GB" w:bidi="ar-SA"/>
+        </w:rPr>
+        <w:t>{</w:t>
+      </w:r>
+    </w:p>
+    <w:p>
+      <w:pPr>
+        <w:shd w:val="clear" w:color="auto" w:fill="1E1E1E"/>
+        <w:spacing w:line="173" w:lineRule="atLeast"/>
+        <w:rPr>
+          <w:rFonts w:ascii="Consolas" w:eastAsia="Times New Roman" w:hAnsi="Consolas" w:cs="Consolas"/>
+          <w:color w:val="D4D4D4"/>
+          <w:sz w:val="13"/>
+          <w:szCs w:val="13"/>
+          <w:lang w:val="en-GB" w:eastAsia="en-GB" w:bidi="ar-SA"/>
+        </w:rPr>
+      </w:pPr>
+      <w:r>
+        <w:rPr>
+          <w:rFonts w:ascii="Consolas" w:eastAsia="Times New Roman" w:hAnsi="Consolas" w:cs="Consolas"/>
+          <w:color w:val="D4D4D4"/>
+          <w:sz w:val="13"/>
+          <w:szCs w:val="13"/>
+          <w:lang w:val="en-GB" w:eastAsia="en-GB" w:bidi="ar-SA"/>
+        </w:rPr>
+        <w:t>               </w:t>
+      </w:r>
+      <w:proofErr w:type="spellStart"/>
+      <w:r>
+        <w:rPr>
+          <w:rFonts w:ascii="Consolas" w:eastAsia="Times New Roman" w:hAnsi="Consolas" w:cs="Consolas"/>
+          <w:color w:val="D4D4D4"/>
+          <w:sz w:val="13"/>
+          <w:szCs w:val="13"/>
+          <w:lang w:val="en-GB" w:eastAsia="en-GB" w:bidi="ar-SA"/>
+        </w:rPr>
+        <w:t>isLoading</w:t>
+      </w:r>
+      <w:proofErr w:type="spellEnd"/>
+      <w:r>
+        <w:rPr>
+          <w:rFonts w:ascii="Consolas" w:eastAsia="Times New Roman" w:hAnsi="Consolas" w:cs="Consolas"/>
+          <w:color w:val="D4D4D4"/>
+          <w:sz w:val="13"/>
+          <w:szCs w:val="13"/>
+          <w:lang w:val="en-GB" w:eastAsia="en-GB" w:bidi="ar-SA"/>
+        </w:rPr>
+        <w:t> ?</w:t>
+      </w:r>
+    </w:p>
+    <w:p>
+      <w:pPr>
+        <w:shd w:val="clear" w:color="auto" w:fill="1E1E1E"/>
+        <w:spacing w:line="173" w:lineRule="atLeast"/>
+        <w:rPr>
+          <w:rFonts w:ascii="Consolas" w:eastAsia="Times New Roman" w:hAnsi="Consolas" w:cs="Consolas"/>
+          <w:color w:val="D4D4D4"/>
+          <w:sz w:val="13"/>
+          <w:szCs w:val="13"/>
+          <w:lang w:val="en-GB" w:eastAsia="en-GB" w:bidi="ar-SA"/>
+        </w:rPr>
+      </w:pPr>
+      <w:r>
+        <w:rPr>
+          <w:rFonts w:ascii="Consolas" w:eastAsia="Times New Roman" w:hAnsi="Consolas" w:cs="Consolas"/>
+          <w:color w:val="D4D4D4"/>
+          <w:sz w:val="13"/>
+          <w:szCs w:val="13"/>
+          <w:lang w:val="en-GB" w:eastAsia="en-GB" w:bidi="ar-SA"/>
+        </w:rPr>
+        <w:t>                  </w:t>
+      </w:r>
+      <w:r>
+        <w:rPr>
+          <w:rFonts w:ascii="Consolas" w:eastAsia="Times New Roman" w:hAnsi="Consolas" w:cs="Consolas"/>
+          <w:color w:val="808080"/>
+          <w:sz w:val="13"/>
+          <w:szCs w:val="13"/>
+          <w:lang w:val="en-GB" w:eastAsia="en-GB" w:bidi="ar-SA"/>
+        </w:rPr>
+        <w:t>&lt;</w:t>
+      </w:r>
+      <w:r>
+        <w:rPr>
+          <w:rFonts w:ascii="Consolas" w:eastAsia="Times New Roman" w:hAnsi="Consolas" w:cs="Consolas"/>
+          <w:color w:val="569CD6"/>
+          <w:sz w:val="13"/>
+          <w:szCs w:val="13"/>
+          <w:lang w:val="en-GB" w:eastAsia="en-GB" w:bidi="ar-SA"/>
+        </w:rPr>
+        <w:t>p</w:t>
+      </w:r>
+      <w:r>
+        <w:rPr>
+          <w:rFonts w:ascii="Consolas" w:eastAsia="Times New Roman" w:hAnsi="Consolas" w:cs="Consolas"/>
+          <w:color w:val="D4D4D4"/>
+          <w:sz w:val="13"/>
+          <w:szCs w:val="13"/>
+          <w:lang w:val="en-GB" w:eastAsia="en-GB" w:bidi="ar-SA"/>
+        </w:rPr>
+        <w:t> </w:t>
+      </w:r>
+      <w:r>
+        <w:rPr>
+          <w:rFonts w:ascii="Consolas" w:eastAsia="Times New Roman" w:hAnsi="Consolas" w:cs="Consolas"/>
+          <w:color w:val="9CDCFE"/>
+          <w:sz w:val="13"/>
+          <w:szCs w:val="13"/>
+          <w:lang w:val="en-GB" w:eastAsia="en-GB" w:bidi="ar-SA"/>
+        </w:rPr>
+        <w:t>style</w:t>
+      </w:r>
+      <w:r>
+        <w:rPr>
+          <w:rFonts w:ascii="Consolas" w:eastAsia="Times New Roman" w:hAnsi="Consolas" w:cs="Consolas"/>
+          <w:color w:val="D4D4D4"/>
+          <w:sz w:val="13"/>
+          <w:szCs w:val="13"/>
+          <w:lang w:val="en-GB" w:eastAsia="en-GB" w:bidi="ar-SA"/>
+        </w:rPr>
+        <w:t>=</w:t>
+      </w:r>
+      <w:r>
+        <w:rPr>
+          <w:rFonts w:ascii="Consolas" w:eastAsia="Times New Roman" w:hAnsi="Consolas" w:cs="Consolas"/>
+          <w:color w:val="569CD6"/>
+          <w:sz w:val="13"/>
+          <w:szCs w:val="13"/>
+          <w:lang w:val="en-GB" w:eastAsia="en-GB" w:bidi="ar-SA"/>
+        </w:rPr>
+        <w:t>{</w:t>
+      </w:r>
+      <w:r>
+        <w:rPr>
+          <w:rFonts w:ascii="Consolas" w:eastAsia="Times New Roman" w:hAnsi="Consolas" w:cs="Consolas"/>
+          <w:color w:val="D4D4D4"/>
+          <w:sz w:val="13"/>
+          <w:szCs w:val="13"/>
+          <w:lang w:val="en-GB" w:eastAsia="en-GB" w:bidi="ar-SA"/>
+        </w:rPr>
+        <w:t>{</w:t>
+      </w:r>
+      <w:proofErr w:type="spellStart"/>
+      <w:r>
+        <w:rPr>
+          <w:rFonts w:ascii="Consolas" w:eastAsia="Times New Roman" w:hAnsi="Consolas" w:cs="Consolas"/>
+          <w:color w:val="D4D4D4"/>
+          <w:sz w:val="13"/>
+          <w:szCs w:val="13"/>
+          <w:lang w:val="en-GB" w:eastAsia="en-GB" w:bidi="ar-SA"/>
+        </w:rPr>
+        <w:t>color</w:t>
+      </w:r>
+      <w:proofErr w:type="spellEnd"/>
+      <w:r>
+        <w:rPr>
+          <w:rFonts w:ascii="Consolas" w:eastAsia="Times New Roman" w:hAnsi="Consolas" w:cs="Consolas"/>
+          <w:color w:val="D4D4D4"/>
+          <w:sz w:val="13"/>
+          <w:szCs w:val="13"/>
+          <w:lang w:val="en-GB" w:eastAsia="en-GB" w:bidi="ar-SA"/>
+        </w:rPr>
+        <w:t>: </w:t>
+      </w:r>
+      <w:r>
+        <w:rPr>
+          <w:rFonts w:ascii="Consolas" w:eastAsia="Times New Roman" w:hAnsi="Consolas" w:cs="Consolas"/>
+          <w:color w:val="CE9178"/>
+          <w:sz w:val="13"/>
+          <w:szCs w:val="13"/>
+          <w:lang w:val="en-GB" w:eastAsia="en-GB" w:bidi="ar-SA"/>
+        </w:rPr>
+        <w:t>"black"</w:t>
+      </w:r>
+      <w:r>
+        <w:rPr>
+          <w:rFonts w:ascii="Consolas" w:eastAsia="Times New Roman" w:hAnsi="Consolas" w:cs="Consolas"/>
+          <w:color w:val="D4D4D4"/>
+          <w:sz w:val="13"/>
+          <w:szCs w:val="13"/>
+          <w:lang w:val="en-GB" w:eastAsia="en-GB" w:bidi="ar-SA"/>
+        </w:rPr>
+        <w:t>,</w:t>
+      </w:r>
+    </w:p>
+    <w:p>
+      <w:pPr>
+        <w:shd w:val="clear" w:color="auto" w:fill="1E1E1E"/>
+        <w:spacing w:line="173" w:lineRule="atLeast"/>
+        <w:rPr>
+          <w:rFonts w:ascii="Consolas" w:eastAsia="Times New Roman" w:hAnsi="Consolas" w:cs="Consolas"/>
+          <w:color w:val="D4D4D4"/>
+          <w:sz w:val="13"/>
+          <w:szCs w:val="13"/>
+          <w:lang w:val="en-GB" w:eastAsia="en-GB" w:bidi="ar-SA"/>
+        </w:rPr>
+      </w:pPr>
+      <w:r>
+        <w:rPr>
+          <w:rFonts w:ascii="Consolas" w:eastAsia="Times New Roman" w:hAnsi="Consolas" w:cs="Consolas"/>
+          <w:color w:val="D4D4D4"/>
+          <w:sz w:val="13"/>
+          <w:szCs w:val="13"/>
+          <w:lang w:val="en-GB" w:eastAsia="en-GB" w:bidi="ar-SA"/>
+        </w:rPr>
+        <w:t>                     </w:t>
+      </w:r>
+      <w:proofErr w:type="spellStart"/>
+      <w:r>
+        <w:rPr>
+          <w:rFonts w:ascii="Consolas" w:eastAsia="Times New Roman" w:hAnsi="Consolas" w:cs="Consolas"/>
+          <w:color w:val="D4D4D4"/>
+          <w:sz w:val="13"/>
+          <w:szCs w:val="13"/>
+          <w:lang w:val="en-GB" w:eastAsia="en-GB" w:bidi="ar-SA"/>
+        </w:rPr>
+        <w:t>fontSize</w:t>
+      </w:r>
+      <w:proofErr w:type="spellEnd"/>
+      <w:r>
+        <w:rPr>
+          <w:rFonts w:ascii="Consolas" w:eastAsia="Times New Roman" w:hAnsi="Consolas" w:cs="Consolas"/>
+          <w:color w:val="D4D4D4"/>
+          <w:sz w:val="13"/>
+          <w:szCs w:val="13"/>
+          <w:lang w:val="en-GB" w:eastAsia="en-GB" w:bidi="ar-SA"/>
+        </w:rPr>
+        <w:t>: </w:t>
+      </w:r>
+      <w:r>
+        <w:rPr>
+          <w:rFonts w:ascii="Consolas" w:eastAsia="Times New Roman" w:hAnsi="Consolas" w:cs="Consolas"/>
+          <w:color w:val="CE9178"/>
+          <w:sz w:val="13"/>
+          <w:szCs w:val="13"/>
+          <w:lang w:val="en-GB" w:eastAsia="en-GB" w:bidi="ar-SA"/>
+        </w:rPr>
+        <w:t>"40px"</w:t>
+      </w:r>
+      <w:r>
+        <w:rPr>
+          <w:rFonts w:ascii="Consolas" w:eastAsia="Times New Roman" w:hAnsi="Consolas" w:cs="Consolas"/>
+          <w:color w:val="D4D4D4"/>
+          <w:sz w:val="13"/>
+          <w:szCs w:val="13"/>
+          <w:lang w:val="en-GB" w:eastAsia="en-GB" w:bidi="ar-SA"/>
+        </w:rPr>
+        <w:t>}</w:t>
+      </w:r>
+      <w:r>
+        <w:rPr>
+          <w:rFonts w:ascii="Consolas" w:eastAsia="Times New Roman" w:hAnsi="Consolas" w:cs="Consolas"/>
+          <w:color w:val="569CD6"/>
+          <w:sz w:val="13"/>
+          <w:szCs w:val="13"/>
+          <w:lang w:val="en-GB" w:eastAsia="en-GB" w:bidi="ar-SA"/>
+        </w:rPr>
+        <w:t>}</w:t>
+      </w:r>
+      <w:r>
+        <w:rPr>
+          <w:rFonts w:ascii="Consolas" w:eastAsia="Times New Roman" w:hAnsi="Consolas" w:cs="Consolas"/>
+          <w:color w:val="808080"/>
+          <w:sz w:val="13"/>
+          <w:szCs w:val="13"/>
+          <w:lang w:val="en-GB" w:eastAsia="en-GB" w:bidi="ar-SA"/>
+        </w:rPr>
+        <w:t>&gt;</w:t>
+      </w:r>
+      <w:r>
+        <w:rPr>
+          <w:rFonts w:ascii="Consolas" w:eastAsia="Times New Roman" w:hAnsi="Consolas" w:cs="Consolas"/>
+          <w:color w:val="D4D4D4"/>
+          <w:sz w:val="13"/>
+          <w:szCs w:val="13"/>
+          <w:lang w:val="en-GB" w:eastAsia="en-GB" w:bidi="ar-SA"/>
+        </w:rPr>
+        <w:t>Loading mate</w:t>
+      </w:r>
+      <w:r>
+        <w:rPr>
+          <w:rFonts w:ascii="Consolas" w:eastAsia="Times New Roman" w:hAnsi="Consolas" w:cs="Consolas"/>
+          <w:color w:val="808080"/>
+          <w:sz w:val="13"/>
+          <w:szCs w:val="13"/>
+          <w:lang w:val="en-GB" w:eastAsia="en-GB" w:bidi="ar-SA"/>
+        </w:rPr>
+        <w:t>&lt;/</w:t>
+      </w:r>
+      <w:r>
+        <w:rPr>
+          <w:rFonts w:ascii="Consolas" w:eastAsia="Times New Roman" w:hAnsi="Consolas" w:cs="Consolas"/>
+          <w:color w:val="569CD6"/>
+          <w:sz w:val="13"/>
+          <w:szCs w:val="13"/>
+          <w:lang w:val="en-GB" w:eastAsia="en-GB" w:bidi="ar-SA"/>
+        </w:rPr>
+        <w:t>p</w:t>
+      </w:r>
+      <w:r>
+        <w:rPr>
+          <w:rFonts w:ascii="Consolas" w:eastAsia="Times New Roman" w:hAnsi="Consolas" w:cs="Consolas"/>
+          <w:color w:val="808080"/>
+          <w:sz w:val="13"/>
+          <w:szCs w:val="13"/>
+          <w:lang w:val="en-GB" w:eastAsia="en-GB" w:bidi="ar-SA"/>
+        </w:rPr>
+        <w:t>&gt;</w:t>
+      </w:r>
+      <w:r>
+        <w:rPr>
+          <w:rFonts w:ascii="Consolas" w:eastAsia="Times New Roman" w:hAnsi="Consolas" w:cs="Consolas"/>
+          <w:color w:val="D4D4D4"/>
+          <w:sz w:val="13"/>
+          <w:szCs w:val="13"/>
+          <w:lang w:val="en-GB" w:eastAsia="en-GB" w:bidi="ar-SA"/>
+        </w:rPr>
+        <w:t> :</w:t>
+      </w:r>
+    </w:p>
+    <w:p>
+      <w:pPr>
+        <w:shd w:val="clear" w:color="auto" w:fill="1E1E1E"/>
+        <w:spacing w:line="173" w:lineRule="atLeast"/>
+        <w:rPr>
+          <w:rFonts w:ascii="Consolas" w:eastAsia="Times New Roman" w:hAnsi="Consolas" w:cs="Consolas"/>
+          <w:color w:val="D4D4D4"/>
+          <w:sz w:val="13"/>
+          <w:szCs w:val="13"/>
+          <w:lang w:val="en-GB" w:eastAsia="en-GB" w:bidi="ar-SA"/>
+        </w:rPr>
+      </w:pPr>
+      <w:r>
+        <w:rPr>
+          <w:rFonts w:ascii="Consolas" w:eastAsia="Times New Roman" w:hAnsi="Consolas" w:cs="Consolas"/>
+          <w:color w:val="D4D4D4"/>
+          <w:sz w:val="13"/>
+          <w:szCs w:val="13"/>
+          <w:lang w:val="en-GB" w:eastAsia="en-GB" w:bidi="ar-SA"/>
+        </w:rPr>
+        <w:t>                  </w:t>
+      </w:r>
+      <w:r>
+        <w:rPr>
+          <w:rFonts w:ascii="Consolas" w:eastAsia="Times New Roman" w:hAnsi="Consolas" w:cs="Consolas"/>
+          <w:color w:val="808080"/>
+          <w:sz w:val="13"/>
+          <w:szCs w:val="13"/>
+          <w:lang w:val="en-GB" w:eastAsia="en-GB" w:bidi="ar-SA"/>
+        </w:rPr>
+        <w:t>&lt;</w:t>
+      </w:r>
+      <w:r>
+        <w:rPr>
+          <w:rFonts w:ascii="Consolas" w:eastAsia="Times New Roman" w:hAnsi="Consolas" w:cs="Consolas"/>
+          <w:color w:val="4EC9B0"/>
+          <w:sz w:val="13"/>
+          <w:szCs w:val="13"/>
+          <w:lang w:val="en-GB" w:eastAsia="en-GB" w:bidi="ar-SA"/>
+        </w:rPr>
+        <w:t>Home</w:t>
+      </w:r>
+      <w:r>
+        <w:rPr>
+          <w:rFonts w:ascii="Consolas" w:eastAsia="Times New Roman" w:hAnsi="Consolas" w:cs="Consolas"/>
+          <w:color w:val="D4D4D4"/>
+          <w:sz w:val="13"/>
+          <w:szCs w:val="13"/>
+          <w:lang w:val="en-GB" w:eastAsia="en-GB" w:bidi="ar-SA"/>
+        </w:rPr>
+        <w:t> </w:t>
+      </w:r>
+      <w:r>
+        <w:rPr>
+          <w:rFonts w:ascii="Consolas" w:eastAsia="Times New Roman" w:hAnsi="Consolas" w:cs="Consolas"/>
+          <w:color w:val="9CDCFE"/>
+          <w:sz w:val="13"/>
+          <w:szCs w:val="13"/>
+          <w:lang w:val="en-GB" w:eastAsia="en-GB" w:bidi="ar-SA"/>
+        </w:rPr>
+        <w:t>image</w:t>
+      </w:r>
+      <w:r>
+        <w:rPr>
+          <w:rFonts w:ascii="Consolas" w:eastAsia="Times New Roman" w:hAnsi="Consolas" w:cs="Consolas"/>
+          <w:color w:val="D4D4D4"/>
+          <w:sz w:val="13"/>
+          <w:szCs w:val="13"/>
+          <w:lang w:val="en-GB" w:eastAsia="en-GB" w:bidi="ar-SA"/>
+        </w:rPr>
+        <w:t>=</w:t>
+      </w:r>
+      <w:r>
+        <w:rPr>
+          <w:rFonts w:ascii="Consolas" w:eastAsia="Times New Roman" w:hAnsi="Consolas" w:cs="Consolas"/>
+          <w:color w:val="569CD6"/>
+          <w:sz w:val="13"/>
+          <w:szCs w:val="13"/>
+          <w:lang w:val="en-GB" w:eastAsia="en-GB" w:bidi="ar-SA"/>
+        </w:rPr>
+        <w:t>{</w:t>
+      </w:r>
+      <w:r>
+        <w:rPr>
+          <w:rFonts w:ascii="Consolas" w:eastAsia="Times New Roman" w:hAnsi="Consolas" w:cs="Consolas"/>
+          <w:color w:val="D4D4D4"/>
+          <w:sz w:val="13"/>
+          <w:szCs w:val="13"/>
+          <w:lang w:val="en-GB" w:eastAsia="en-GB" w:bidi="ar-SA"/>
+        </w:rPr>
+        <w:t>images[</w:t>
+      </w:r>
+      <w:r>
+        <w:rPr>
+          <w:rFonts w:ascii="Consolas" w:eastAsia="Times New Roman" w:hAnsi="Consolas" w:cs="Consolas"/>
+          <w:color w:val="B5CEA8"/>
+          <w:sz w:val="13"/>
+          <w:szCs w:val="13"/>
+          <w:lang w:val="en-GB" w:eastAsia="en-GB" w:bidi="ar-SA"/>
+        </w:rPr>
+        <w:t>0</w:t>
+      </w:r>
+      <w:r>
+        <w:rPr>
+          <w:rFonts w:ascii="Consolas" w:eastAsia="Times New Roman" w:hAnsi="Consolas" w:cs="Consolas"/>
+          <w:color w:val="D4D4D4"/>
+          <w:sz w:val="13"/>
+          <w:szCs w:val="13"/>
+          <w:lang w:val="en-GB" w:eastAsia="en-GB" w:bidi="ar-SA"/>
+        </w:rPr>
+        <w:t>]</w:t>
+      </w:r>
+      <w:r>
+        <w:rPr>
+          <w:rFonts w:ascii="Consolas" w:eastAsia="Times New Roman" w:hAnsi="Consolas" w:cs="Consolas"/>
+          <w:color w:val="569CD6"/>
+          <w:sz w:val="13"/>
+          <w:szCs w:val="13"/>
+          <w:lang w:val="en-GB" w:eastAsia="en-GB" w:bidi="ar-SA"/>
+        </w:rPr>
+        <w:t>}</w:t>
+      </w:r>
+      <w:r>
+        <w:rPr>
+          <w:rFonts w:ascii="Consolas" w:eastAsia="Times New Roman" w:hAnsi="Consolas" w:cs="Consolas"/>
+          <w:color w:val="D4D4D4"/>
+          <w:sz w:val="13"/>
+          <w:szCs w:val="13"/>
+          <w:lang w:val="en-GB" w:eastAsia="en-GB" w:bidi="ar-SA"/>
+        </w:rPr>
+        <w:t> </w:t>
+      </w:r>
+      <w:r>
+        <w:rPr>
+          <w:rFonts w:ascii="Consolas" w:eastAsia="Times New Roman" w:hAnsi="Consolas" w:cs="Consolas"/>
+          <w:color w:val="808080"/>
+          <w:sz w:val="13"/>
+          <w:szCs w:val="13"/>
+          <w:lang w:val="en-GB" w:eastAsia="en-GB" w:bidi="ar-SA"/>
+        </w:rPr>
+        <w:t>/&gt;</w:t>
+      </w:r>
+    </w:p>
+    <w:p>
+      <w:pPr>
+        <w:shd w:val="clear" w:color="auto" w:fill="1E1E1E"/>
+        <w:spacing w:line="173" w:lineRule="atLeast"/>
+        <w:rPr>
+          <w:rFonts w:ascii="Consolas" w:eastAsia="Times New Roman" w:hAnsi="Consolas" w:cs="Consolas"/>
+          <w:color w:val="D4D4D4"/>
+          <w:sz w:val="13"/>
+          <w:szCs w:val="13"/>
+          <w:lang w:val="en-GB" w:eastAsia="en-GB" w:bidi="ar-SA"/>
+        </w:rPr>
+      </w:pPr>
+      <w:r>
+        <w:rPr>
+          <w:rFonts w:ascii="Consolas" w:eastAsia="Times New Roman" w:hAnsi="Consolas" w:cs="Consolas"/>
+          <w:color w:val="D4D4D4"/>
+          <w:sz w:val="13"/>
+          <w:szCs w:val="13"/>
+          <w:lang w:val="en-GB" w:eastAsia="en-GB" w:bidi="ar-SA"/>
+        </w:rPr>
+        <w:t>            </w:t>
+      </w:r>
+      <w:r>
+        <w:rPr>
+          <w:rFonts w:ascii="Consolas" w:eastAsia="Times New Roman" w:hAnsi="Consolas" w:cs="Consolas"/>
+          <w:color w:val="F44747"/>
+          <w:sz w:val="13"/>
+          <w:szCs w:val="13"/>
+          <w:lang w:val="en-GB" w:eastAsia="en-GB" w:bidi="ar-SA"/>
+        </w:rPr>
+        <w:t>}</w:t>
+      </w:r>
+    </w:p>
+    <w:p>
+      <w:pPr>
+        <w:shd w:val="clear" w:color="auto" w:fill="1E1E1E"/>
+        <w:spacing w:line="173" w:lineRule="atLeast"/>
+        <w:rPr>
+          <w:rFonts w:ascii="Consolas" w:eastAsia="Times New Roman" w:hAnsi="Consolas" w:cs="Consolas"/>
+          <w:color w:val="D4D4D4"/>
+          <w:sz w:val="13"/>
+          <w:szCs w:val="13"/>
+          <w:lang w:val="en-GB" w:eastAsia="en-GB" w:bidi="ar-SA"/>
+        </w:rPr>
+      </w:pPr>
+    </w:p>
+    <w:p>
+      <w:pPr>
+        <w:shd w:val="clear" w:color="auto" w:fill="1E1E1E"/>
+        <w:spacing w:line="173" w:lineRule="atLeast"/>
+        <w:rPr>
+          <w:rFonts w:ascii="Consolas" w:eastAsia="Times New Roman" w:hAnsi="Consolas" w:cs="Consolas"/>
+          <w:color w:val="D4D4D4"/>
+          <w:sz w:val="13"/>
+          <w:szCs w:val="13"/>
+          <w:lang w:val="en-GB" w:eastAsia="en-GB" w:bidi="ar-SA"/>
+        </w:rPr>
+      </w:pPr>
+    </w:p>
+    <w:p/>
+    <w:p/>
+    <w:p>
+      <w:pPr>
+        <w:shd w:val="clear" w:color="auto" w:fill="1E1E1E"/>
+        <w:spacing w:line="190" w:lineRule="atLeast"/>
+        <w:rPr>
+          <w:rFonts w:ascii="Consolas" w:eastAsia="Times New Roman" w:hAnsi="Consolas" w:cs="Consolas"/>
+          <w:color w:val="D4D4D4"/>
+          <w:sz w:val="14"/>
+          <w:szCs w:val="14"/>
+          <w:lang w:val="en-GB" w:eastAsia="en-GB" w:bidi="ar-SA"/>
+        </w:rPr>
+      </w:pPr>
+      <w:r>
+        <w:rPr>
+          <w:rFonts w:ascii="Consolas" w:eastAsia="Times New Roman" w:hAnsi="Consolas" w:cs="Consolas"/>
+          <w:color w:val="D4D4D4"/>
+          <w:sz w:val="14"/>
+          <w:szCs w:val="14"/>
+          <w:lang w:val="en-GB" w:eastAsia="en-GB" w:bidi="ar-SA"/>
+        </w:rPr>
+        <w:t>// pre-caching Hero.jsx</w:t>
+      </w:r>
+      <w:r>
+        <w:rPr>
+          <w:rFonts w:ascii="Consolas" w:eastAsia="Times New Roman" w:hAnsi="Consolas" w:cs="Consolas"/>
+          <w:color w:val="D4D4D4"/>
+          <w:sz w:val="14"/>
+          <w:szCs w:val="14"/>
+          <w:lang w:val="en-GB" w:eastAsia="en-GB" w:bidi="ar-SA"/>
+        </w:rPr>
+        <w:t>   </w:t>
+      </w:r>
+    </w:p>
+    <w:p>
+      <w:pPr>
+        <w:shd w:val="clear" w:color="auto" w:fill="1E1E1E"/>
+        <w:spacing w:line="190" w:lineRule="atLeast"/>
+        <w:rPr>
+          <w:rFonts w:ascii="Consolas" w:eastAsia="Times New Roman" w:hAnsi="Consolas" w:cs="Consolas"/>
+          <w:color w:val="D4D4D4"/>
+          <w:sz w:val="14"/>
+          <w:szCs w:val="14"/>
+          <w:lang w:val="en-GB" w:eastAsia="en-GB" w:bidi="ar-SA"/>
+        </w:rPr>
+      </w:pPr>
+      <w:r>
+        <w:rPr>
+          <w:rFonts w:ascii="Consolas" w:eastAsia="Times New Roman" w:hAnsi="Consolas" w:cs="Consolas"/>
+          <w:color w:val="6A9955"/>
+          <w:sz w:val="14"/>
+          <w:szCs w:val="14"/>
+          <w:lang w:val="en-GB" w:eastAsia="en-GB" w:bidi="ar-SA"/>
+        </w:rPr>
+        <w:t>// const [image, </w:t>
+      </w:r>
+      <w:proofErr w:type="spellStart"/>
+      <w:r>
+        <w:rPr>
+          <w:rFonts w:ascii="Consolas" w:eastAsia="Times New Roman" w:hAnsi="Consolas" w:cs="Consolas"/>
+          <w:color w:val="6A9955"/>
+          <w:sz w:val="14"/>
+          <w:szCs w:val="14"/>
+          <w:lang w:val="en-GB" w:eastAsia="en-GB" w:bidi="ar-SA"/>
+        </w:rPr>
+        <w:t>setImage</w:t>
+      </w:r>
+      <w:proofErr w:type="spellEnd"/>
+      <w:r>
+        <w:rPr>
+          <w:rFonts w:ascii="Consolas" w:eastAsia="Times New Roman" w:hAnsi="Consolas" w:cs="Consolas"/>
+          <w:color w:val="6A9955"/>
+          <w:sz w:val="14"/>
+          <w:szCs w:val="14"/>
+          <w:lang w:val="en-GB" w:eastAsia="en-GB" w:bidi="ar-SA"/>
+        </w:rPr>
+        <w:t>] = </w:t>
+      </w:r>
+      <w:proofErr w:type="spellStart"/>
+      <w:r>
+        <w:rPr>
+          <w:rFonts w:ascii="Consolas" w:eastAsia="Times New Roman" w:hAnsi="Consolas" w:cs="Consolas"/>
+          <w:color w:val="6A9955"/>
+          <w:sz w:val="14"/>
+          <w:szCs w:val="14"/>
+          <w:lang w:val="en-GB" w:eastAsia="en-GB" w:bidi="ar-SA"/>
+        </w:rPr>
+        <w:t>useState</w:t>
+      </w:r>
+      <w:proofErr w:type="spellEnd"/>
+      <w:r>
+        <w:rPr>
+          <w:rFonts w:ascii="Consolas" w:eastAsia="Times New Roman" w:hAnsi="Consolas" w:cs="Consolas"/>
+          <w:color w:val="6A9955"/>
+          <w:sz w:val="14"/>
+          <w:szCs w:val="14"/>
+          <w:lang w:val="en-GB" w:eastAsia="en-GB" w:bidi="ar-SA"/>
+        </w:rPr>
+        <w:t>(</w:t>
+      </w:r>
+      <w:proofErr w:type="spellStart"/>
+      <w:r>
+        <w:rPr>
+          <w:rFonts w:ascii="Consolas" w:eastAsia="Times New Roman" w:hAnsi="Consolas" w:cs="Consolas"/>
+          <w:color w:val="6A9955"/>
+          <w:sz w:val="14"/>
+          <w:szCs w:val="14"/>
+          <w:lang w:val="en-GB" w:eastAsia="en-GB" w:bidi="ar-SA"/>
+        </w:rPr>
+        <w:t>homeImg</w:t>
+      </w:r>
+      <w:proofErr w:type="spellEnd"/>
+      <w:r>
+        <w:rPr>
+          <w:rFonts w:ascii="Consolas" w:eastAsia="Times New Roman" w:hAnsi="Consolas" w:cs="Consolas"/>
+          <w:color w:val="6A9955"/>
+          <w:sz w:val="14"/>
+          <w:szCs w:val="14"/>
+          <w:lang w:val="en-GB" w:eastAsia="en-GB" w:bidi="ar-SA"/>
+        </w:rPr>
+        <w:t>);</w:t>
+      </w:r>
+    </w:p>
+    <w:p>
+      <w:pPr>
+        <w:shd w:val="clear" w:color="auto" w:fill="1E1E1E"/>
+        <w:spacing w:line="190" w:lineRule="atLeast"/>
+        <w:rPr>
+          <w:rFonts w:ascii="Consolas" w:eastAsia="Times New Roman" w:hAnsi="Consolas" w:cs="Consolas"/>
+          <w:color w:val="D4D4D4"/>
+          <w:sz w:val="14"/>
+          <w:szCs w:val="14"/>
+          <w:lang w:val="en-GB" w:eastAsia="en-GB" w:bidi="ar-SA"/>
+        </w:rPr>
+      </w:pPr>
+    </w:p>
+    <w:p>
+      <w:pPr>
+        <w:shd w:val="clear" w:color="auto" w:fill="1E1E1E"/>
+        <w:spacing w:line="190" w:lineRule="atLeast"/>
+        <w:rPr>
+          <w:rFonts w:ascii="Consolas" w:eastAsia="Times New Roman" w:hAnsi="Consolas" w:cs="Consolas"/>
+          <w:color w:val="D4D4D4"/>
+          <w:sz w:val="14"/>
+          <w:szCs w:val="14"/>
+          <w:lang w:val="en-GB" w:eastAsia="en-GB" w:bidi="ar-SA"/>
+        </w:rPr>
+      </w:pPr>
+      <w:r>
+        <w:rPr>
+          <w:rFonts w:ascii="Consolas" w:eastAsia="Times New Roman" w:hAnsi="Consolas" w:cs="Consolas"/>
+          <w:color w:val="D4D4D4"/>
+          <w:sz w:val="14"/>
+          <w:szCs w:val="14"/>
+          <w:lang w:val="en-GB" w:eastAsia="en-GB" w:bidi="ar-SA"/>
+        </w:rPr>
+        <w:t>   </w:t>
+      </w:r>
+      <w:r>
+        <w:rPr>
+          <w:rFonts w:ascii="Consolas" w:eastAsia="Times New Roman" w:hAnsi="Consolas" w:cs="Consolas"/>
+          <w:color w:val="6A9955"/>
+          <w:sz w:val="14"/>
+          <w:szCs w:val="14"/>
+          <w:lang w:val="en-GB" w:eastAsia="en-GB" w:bidi="ar-SA"/>
+        </w:rPr>
+        <w:t>// </w:t>
+      </w:r>
+      <w:proofErr w:type="spellStart"/>
+      <w:r>
+        <w:rPr>
+          <w:rFonts w:ascii="Consolas" w:eastAsia="Times New Roman" w:hAnsi="Consolas" w:cs="Consolas"/>
+          <w:color w:val="6A9955"/>
+          <w:sz w:val="14"/>
+          <w:szCs w:val="14"/>
+          <w:lang w:val="en-GB" w:eastAsia="en-GB" w:bidi="ar-SA"/>
+        </w:rPr>
+        <w:t>useEffect</w:t>
+      </w:r>
+      <w:proofErr w:type="spellEnd"/>
+      <w:r>
+        <w:rPr>
+          <w:rFonts w:ascii="Consolas" w:eastAsia="Times New Roman" w:hAnsi="Consolas" w:cs="Consolas"/>
+          <w:color w:val="6A9955"/>
+          <w:sz w:val="14"/>
+          <w:szCs w:val="14"/>
+          <w:lang w:val="en-GB" w:eastAsia="en-GB" w:bidi="ar-SA"/>
+        </w:rPr>
+        <w:t>(() =&gt; {</w:t>
+      </w:r>
+    </w:p>
+    <w:p>
+      <w:pPr>
+        <w:shd w:val="clear" w:color="auto" w:fill="1E1E1E"/>
+        <w:spacing w:line="190" w:lineRule="atLeast"/>
+        <w:rPr>
+          <w:rFonts w:ascii="Consolas" w:eastAsia="Times New Roman" w:hAnsi="Consolas" w:cs="Consolas"/>
+          <w:color w:val="D4D4D4"/>
+          <w:sz w:val="14"/>
+          <w:szCs w:val="14"/>
+          <w:lang w:val="en-GB" w:eastAsia="en-GB" w:bidi="ar-SA"/>
+        </w:rPr>
+      </w:pPr>
+      <w:r>
+        <w:rPr>
+          <w:rFonts w:ascii="Consolas" w:eastAsia="Times New Roman" w:hAnsi="Consolas" w:cs="Consolas"/>
+          <w:color w:val="D4D4D4"/>
+          <w:sz w:val="14"/>
+          <w:szCs w:val="14"/>
+          <w:lang w:val="en-GB" w:eastAsia="en-GB" w:bidi="ar-SA"/>
+        </w:rPr>
+        <w:t>   </w:t>
+      </w:r>
+      <w:r>
+        <w:rPr>
+          <w:rFonts w:ascii="Consolas" w:eastAsia="Times New Roman" w:hAnsi="Consolas" w:cs="Consolas"/>
+          <w:color w:val="6A9955"/>
+          <w:sz w:val="14"/>
+          <w:szCs w:val="14"/>
+          <w:lang w:val="en-GB" w:eastAsia="en-GB" w:bidi="ar-SA"/>
+        </w:rPr>
+        <w:t>//    </w:t>
+      </w:r>
+      <w:proofErr w:type="spellStart"/>
+      <w:r>
+        <w:rPr>
+          <w:rFonts w:ascii="Consolas" w:eastAsia="Times New Roman" w:hAnsi="Consolas" w:cs="Consolas"/>
+          <w:color w:val="6A9955"/>
+          <w:sz w:val="14"/>
+          <w:szCs w:val="14"/>
+          <w:lang w:val="en-GB" w:eastAsia="en-GB" w:bidi="ar-SA"/>
+        </w:rPr>
+        <w:t>getLargeImage</w:t>
+      </w:r>
+      <w:proofErr w:type="spellEnd"/>
+      <w:r>
+        <w:rPr>
+          <w:rFonts w:ascii="Consolas" w:eastAsia="Times New Roman" w:hAnsi="Consolas" w:cs="Consolas"/>
+          <w:color w:val="6A9955"/>
+          <w:sz w:val="14"/>
+          <w:szCs w:val="14"/>
+          <w:lang w:val="en-GB" w:eastAsia="en-GB" w:bidi="ar-SA"/>
+        </w:rPr>
+        <w:t>();</w:t>
+      </w:r>
+    </w:p>
+    <w:p>
+      <w:pPr>
+        <w:shd w:val="clear" w:color="auto" w:fill="1E1E1E"/>
+        <w:spacing w:line="190" w:lineRule="atLeast"/>
+        <w:rPr>
+          <w:rFonts w:ascii="Consolas" w:eastAsia="Times New Roman" w:hAnsi="Consolas" w:cs="Consolas"/>
+          <w:color w:val="D4D4D4"/>
+          <w:sz w:val="14"/>
+          <w:szCs w:val="14"/>
+          <w:lang w:val="en-GB" w:eastAsia="en-GB" w:bidi="ar-SA"/>
+        </w:rPr>
+      </w:pPr>
+      <w:r>
+        <w:rPr>
+          <w:rFonts w:ascii="Consolas" w:eastAsia="Times New Roman" w:hAnsi="Consolas" w:cs="Consolas"/>
+          <w:color w:val="D4D4D4"/>
+          <w:sz w:val="14"/>
+          <w:szCs w:val="14"/>
+          <w:lang w:val="en-GB" w:eastAsia="en-GB" w:bidi="ar-SA"/>
+        </w:rPr>
+        <w:t>   </w:t>
+      </w:r>
+      <w:r>
+        <w:rPr>
+          <w:rFonts w:ascii="Consolas" w:eastAsia="Times New Roman" w:hAnsi="Consolas" w:cs="Consolas"/>
+          <w:color w:val="6A9955"/>
+          <w:sz w:val="14"/>
+          <w:szCs w:val="14"/>
+          <w:lang w:val="en-GB" w:eastAsia="en-GB" w:bidi="ar-SA"/>
+        </w:rPr>
+        <w:t>// }, []);</w:t>
+      </w:r>
+    </w:p>
+    <w:p>
+      <w:pPr>
+        <w:shd w:val="clear" w:color="auto" w:fill="1E1E1E"/>
+        <w:spacing w:line="190" w:lineRule="atLeast"/>
+        <w:rPr>
+          <w:rFonts w:ascii="Consolas" w:eastAsia="Times New Roman" w:hAnsi="Consolas" w:cs="Consolas"/>
+          <w:color w:val="D4D4D4"/>
+          <w:sz w:val="14"/>
+          <w:szCs w:val="14"/>
+          <w:lang w:val="en-GB" w:eastAsia="en-GB" w:bidi="ar-SA"/>
+        </w:rPr>
+      </w:pPr>
+    </w:p>
+    <w:p>
+      <w:pPr>
+        <w:shd w:val="clear" w:color="auto" w:fill="1E1E1E"/>
+        <w:spacing w:line="190" w:lineRule="atLeast"/>
+        <w:rPr>
+          <w:rFonts w:ascii="Consolas" w:eastAsia="Times New Roman" w:hAnsi="Consolas" w:cs="Consolas"/>
+          <w:color w:val="D4D4D4"/>
+          <w:sz w:val="14"/>
+          <w:szCs w:val="14"/>
+          <w:lang w:val="en-GB" w:eastAsia="en-GB" w:bidi="ar-SA"/>
+        </w:rPr>
+      </w:pPr>
+      <w:r>
+        <w:rPr>
+          <w:rFonts w:ascii="Consolas" w:eastAsia="Times New Roman" w:hAnsi="Consolas" w:cs="Consolas"/>
+          <w:color w:val="D4D4D4"/>
+          <w:sz w:val="14"/>
+          <w:szCs w:val="14"/>
+          <w:lang w:val="en-GB" w:eastAsia="en-GB" w:bidi="ar-SA"/>
+        </w:rPr>
+        <w:t>   </w:t>
+      </w:r>
+      <w:r>
+        <w:rPr>
+          <w:rFonts w:ascii="Consolas" w:eastAsia="Times New Roman" w:hAnsi="Consolas" w:cs="Consolas"/>
+          <w:color w:val="6A9955"/>
+          <w:sz w:val="14"/>
+          <w:szCs w:val="14"/>
+          <w:lang w:val="en-GB" w:eastAsia="en-GB" w:bidi="ar-SA"/>
+        </w:rPr>
+        <w:t>// const </w:t>
+      </w:r>
+      <w:proofErr w:type="spellStart"/>
+      <w:r>
+        <w:rPr>
+          <w:rFonts w:ascii="Consolas" w:eastAsia="Times New Roman" w:hAnsi="Consolas" w:cs="Consolas"/>
+          <w:color w:val="6A9955"/>
+          <w:sz w:val="14"/>
+          <w:szCs w:val="14"/>
+          <w:lang w:val="en-GB" w:eastAsia="en-GB" w:bidi="ar-SA"/>
+        </w:rPr>
+        <w:t>getLargeImage</w:t>
+      </w:r>
+      <w:proofErr w:type="spellEnd"/>
+      <w:r>
+        <w:rPr>
+          <w:rFonts w:ascii="Consolas" w:eastAsia="Times New Roman" w:hAnsi="Consolas" w:cs="Consolas"/>
+          <w:color w:val="6A9955"/>
+          <w:sz w:val="14"/>
+          <w:szCs w:val="14"/>
+          <w:lang w:val="en-GB" w:eastAsia="en-GB" w:bidi="ar-SA"/>
+        </w:rPr>
+        <w:t> = </w:t>
+      </w:r>
+      <w:proofErr w:type="spellStart"/>
+      <w:r>
+        <w:rPr>
+          <w:rFonts w:ascii="Consolas" w:eastAsia="Times New Roman" w:hAnsi="Consolas" w:cs="Consolas"/>
+          <w:color w:val="6A9955"/>
+          <w:sz w:val="14"/>
+          <w:szCs w:val="14"/>
+          <w:lang w:val="en-GB" w:eastAsia="en-GB" w:bidi="ar-SA"/>
+        </w:rPr>
+        <w:t>async</w:t>
+      </w:r>
+      <w:proofErr w:type="spellEnd"/>
+      <w:r>
+        <w:rPr>
+          <w:rFonts w:ascii="Consolas" w:eastAsia="Times New Roman" w:hAnsi="Consolas" w:cs="Consolas"/>
+          <w:color w:val="6A9955"/>
+          <w:sz w:val="14"/>
+          <w:szCs w:val="14"/>
+          <w:lang w:val="en-GB" w:eastAsia="en-GB" w:bidi="ar-SA"/>
+        </w:rPr>
+        <w:t> () =&gt; {</w:t>
+      </w:r>
+    </w:p>
+    <w:p>
+      <w:pPr>
+        <w:shd w:val="clear" w:color="auto" w:fill="1E1E1E"/>
+        <w:spacing w:line="190" w:lineRule="atLeast"/>
+        <w:rPr>
+          <w:rFonts w:ascii="Consolas" w:eastAsia="Times New Roman" w:hAnsi="Consolas" w:cs="Consolas"/>
+          <w:color w:val="D4D4D4"/>
+          <w:sz w:val="14"/>
+          <w:szCs w:val="14"/>
+          <w:lang w:val="en-GB" w:eastAsia="en-GB" w:bidi="ar-SA"/>
+        </w:rPr>
+      </w:pPr>
+      <w:r>
+        <w:rPr>
+          <w:rFonts w:ascii="Consolas" w:eastAsia="Times New Roman" w:hAnsi="Consolas" w:cs="Consolas"/>
+          <w:color w:val="D4D4D4"/>
+          <w:sz w:val="14"/>
+          <w:szCs w:val="14"/>
+          <w:lang w:val="en-GB" w:eastAsia="en-GB" w:bidi="ar-SA"/>
+        </w:rPr>
+        <w:t>   </w:t>
+      </w:r>
+      <w:r>
+        <w:rPr>
+          <w:rFonts w:ascii="Consolas" w:eastAsia="Times New Roman" w:hAnsi="Consolas" w:cs="Consolas"/>
+          <w:color w:val="6A9955"/>
+          <w:sz w:val="14"/>
+          <w:szCs w:val="14"/>
+          <w:lang w:val="en-GB" w:eastAsia="en-GB" w:bidi="ar-SA"/>
+        </w:rPr>
+        <w:t>//    const </w:t>
+      </w:r>
+      <w:proofErr w:type="spellStart"/>
+      <w:r>
+        <w:rPr>
+          <w:rFonts w:ascii="Consolas" w:eastAsia="Times New Roman" w:hAnsi="Consolas" w:cs="Consolas"/>
+          <w:color w:val="6A9955"/>
+          <w:sz w:val="14"/>
+          <w:szCs w:val="14"/>
+          <w:lang w:val="en-GB" w:eastAsia="en-GB" w:bidi="ar-SA"/>
+        </w:rPr>
+        <w:t>img</w:t>
+      </w:r>
+      <w:proofErr w:type="spellEnd"/>
+      <w:r>
+        <w:rPr>
+          <w:rFonts w:ascii="Consolas" w:eastAsia="Times New Roman" w:hAnsi="Consolas" w:cs="Consolas"/>
+          <w:color w:val="6A9955"/>
+          <w:sz w:val="14"/>
+          <w:szCs w:val="14"/>
+          <w:lang w:val="en-GB" w:eastAsia="en-GB" w:bidi="ar-SA"/>
+        </w:rPr>
+        <w:t> = new Image();</w:t>
+      </w:r>
+    </w:p>
+    <w:p>
+      <w:pPr>
+        <w:shd w:val="clear" w:color="auto" w:fill="1E1E1E"/>
+        <w:spacing w:line="190" w:lineRule="atLeast"/>
+        <w:rPr>
+          <w:rFonts w:ascii="Consolas" w:eastAsia="Times New Roman" w:hAnsi="Consolas" w:cs="Consolas"/>
+          <w:color w:val="D4D4D4"/>
+          <w:sz w:val="14"/>
+          <w:szCs w:val="14"/>
+          <w:lang w:val="en-GB" w:eastAsia="en-GB" w:bidi="ar-SA"/>
+        </w:rPr>
+      </w:pPr>
+      <w:r>
+        <w:rPr>
+          <w:rFonts w:ascii="Consolas" w:eastAsia="Times New Roman" w:hAnsi="Consolas" w:cs="Consolas"/>
+          <w:color w:val="D4D4D4"/>
+          <w:sz w:val="14"/>
+          <w:szCs w:val="14"/>
+          <w:lang w:val="en-GB" w:eastAsia="en-GB" w:bidi="ar-SA"/>
+        </w:rPr>
+        <w:t>   </w:t>
+      </w:r>
+      <w:r>
+        <w:rPr>
+          <w:rFonts w:ascii="Consolas" w:eastAsia="Times New Roman" w:hAnsi="Consolas" w:cs="Consolas"/>
+          <w:color w:val="6A9955"/>
+          <w:sz w:val="14"/>
+          <w:szCs w:val="14"/>
+          <w:lang w:val="en-GB" w:eastAsia="en-GB" w:bidi="ar-SA"/>
+        </w:rPr>
+        <w:t>//    img.src = await </w:t>
+      </w:r>
+      <w:proofErr w:type="spellStart"/>
+      <w:r>
+        <w:rPr>
+          <w:rFonts w:ascii="Consolas" w:eastAsia="Times New Roman" w:hAnsi="Consolas" w:cs="Consolas"/>
+          <w:color w:val="6A9955"/>
+          <w:sz w:val="14"/>
+          <w:szCs w:val="14"/>
+          <w:lang w:val="en-GB" w:eastAsia="en-GB" w:bidi="ar-SA"/>
+        </w:rPr>
+        <w:t>lgHomeImg</w:t>
+      </w:r>
+      <w:proofErr w:type="spellEnd"/>
+      <w:r>
+        <w:rPr>
+          <w:rFonts w:ascii="Consolas" w:eastAsia="Times New Roman" w:hAnsi="Consolas" w:cs="Consolas"/>
+          <w:color w:val="6A9955"/>
+          <w:sz w:val="14"/>
+          <w:szCs w:val="14"/>
+          <w:lang w:val="en-GB" w:eastAsia="en-GB" w:bidi="ar-SA"/>
+        </w:rPr>
+        <w:t>;</w:t>
+      </w:r>
+    </w:p>
+    <w:p>
+      <w:pPr>
+        <w:shd w:val="clear" w:color="auto" w:fill="1E1E1E"/>
+        <w:spacing w:line="190" w:lineRule="atLeast"/>
+        <w:rPr>
+          <w:rFonts w:ascii="Consolas" w:eastAsia="Times New Roman" w:hAnsi="Consolas" w:cs="Consolas"/>
+          <w:color w:val="D4D4D4"/>
+          <w:sz w:val="14"/>
+          <w:szCs w:val="14"/>
+          <w:lang w:val="en-GB" w:eastAsia="en-GB" w:bidi="ar-SA"/>
+        </w:rPr>
+      </w:pPr>
+      <w:r>
+        <w:rPr>
+          <w:rFonts w:ascii="Consolas" w:eastAsia="Times New Roman" w:hAnsi="Consolas" w:cs="Consolas"/>
+          <w:color w:val="D4D4D4"/>
+          <w:sz w:val="14"/>
+          <w:szCs w:val="14"/>
+          <w:lang w:val="en-GB" w:eastAsia="en-GB" w:bidi="ar-SA"/>
+        </w:rPr>
+        <w:t>   </w:t>
+      </w:r>
+      <w:r>
+        <w:rPr>
+          <w:rFonts w:ascii="Consolas" w:eastAsia="Times New Roman" w:hAnsi="Consolas" w:cs="Consolas"/>
+          <w:color w:val="6A9955"/>
+          <w:sz w:val="14"/>
+          <w:szCs w:val="14"/>
+          <w:lang w:val="en-GB" w:eastAsia="en-GB" w:bidi="ar-SA"/>
+        </w:rPr>
+        <w:t>//    </w:t>
+      </w:r>
+      <w:proofErr w:type="spellStart"/>
+      <w:r>
+        <w:rPr>
+          <w:rFonts w:ascii="Consolas" w:eastAsia="Times New Roman" w:hAnsi="Consolas" w:cs="Consolas"/>
+          <w:color w:val="6A9955"/>
+          <w:sz w:val="14"/>
+          <w:szCs w:val="14"/>
+          <w:lang w:val="en-GB" w:eastAsia="en-GB" w:bidi="ar-SA"/>
+        </w:rPr>
+        <w:t>img.onload</w:t>
+      </w:r>
+      <w:proofErr w:type="spellEnd"/>
+      <w:r>
+        <w:rPr>
+          <w:rFonts w:ascii="Consolas" w:eastAsia="Times New Roman" w:hAnsi="Consolas" w:cs="Consolas"/>
+          <w:color w:val="6A9955"/>
+          <w:sz w:val="14"/>
+          <w:szCs w:val="14"/>
+          <w:lang w:val="en-GB" w:eastAsia="en-GB" w:bidi="ar-SA"/>
+        </w:rPr>
+        <w:t> = await </w:t>
+      </w:r>
+      <w:proofErr w:type="spellStart"/>
+      <w:r>
+        <w:rPr>
+          <w:rFonts w:ascii="Consolas" w:eastAsia="Times New Roman" w:hAnsi="Consolas" w:cs="Consolas"/>
+          <w:color w:val="6A9955"/>
+          <w:sz w:val="14"/>
+          <w:szCs w:val="14"/>
+          <w:lang w:val="en-GB" w:eastAsia="en-GB" w:bidi="ar-SA"/>
+        </w:rPr>
+        <w:t>setImage</w:t>
+      </w:r>
+      <w:proofErr w:type="spellEnd"/>
+      <w:r>
+        <w:rPr>
+          <w:rFonts w:ascii="Consolas" w:eastAsia="Times New Roman" w:hAnsi="Consolas" w:cs="Consolas"/>
+          <w:color w:val="6A9955"/>
+          <w:sz w:val="14"/>
+          <w:szCs w:val="14"/>
+          <w:lang w:val="en-GB" w:eastAsia="en-GB" w:bidi="ar-SA"/>
+        </w:rPr>
+        <w:t>(img.src);</w:t>
+      </w:r>
+    </w:p>
+    <w:p>
+      <w:pPr>
+        <w:shd w:val="clear" w:color="auto" w:fill="1E1E1E"/>
+        <w:spacing w:line="190" w:lineRule="atLeast"/>
+        <w:rPr>
+          <w:rFonts w:ascii="Consolas" w:eastAsia="Times New Roman" w:hAnsi="Consolas" w:cs="Consolas"/>
+          <w:color w:val="D4D4D4"/>
+          <w:sz w:val="14"/>
+          <w:szCs w:val="14"/>
+          <w:lang w:val="en-GB" w:eastAsia="en-GB" w:bidi="ar-SA"/>
+        </w:rPr>
+      </w:pPr>
+      <w:r>
+        <w:rPr>
+          <w:rFonts w:ascii="Consolas" w:eastAsia="Times New Roman" w:hAnsi="Consolas" w:cs="Consolas"/>
+          <w:color w:val="D4D4D4"/>
+          <w:sz w:val="14"/>
+          <w:szCs w:val="14"/>
+          <w:lang w:val="en-GB" w:eastAsia="en-GB" w:bidi="ar-SA"/>
+        </w:rPr>
+        <w:t>   </w:t>
+      </w:r>
+      <w:r>
+        <w:rPr>
+          <w:rFonts w:ascii="Consolas" w:eastAsia="Times New Roman" w:hAnsi="Consolas" w:cs="Consolas"/>
+          <w:color w:val="6A9955"/>
+          <w:sz w:val="14"/>
+          <w:szCs w:val="14"/>
+          <w:lang w:val="en-GB" w:eastAsia="en-GB" w:bidi="ar-SA"/>
+        </w:rPr>
+        <w:t>// };</w:t>
       </w:r>
     </w:p>
     <w:p/>

</xml_diff>